<commit_message>
Adding openai integration - in progress
</commit_message>
<xml_diff>
--- a/Resources/Ramji11YearsResume.docx
+++ b/Resources/Ramji11YearsResume.docx
@@ -418,7 +418,7 @@
                           </wp:inline>
                         </w:drawing>
                       </mc:Choice>
-                      <mc:Fallback xmlns:w16sdtdh="http://schemas.microsoft.com/office/word/2020/wordml/sdtdatahash" xmlns:w16="http://schemas.microsoft.com/office/word/2018/wordml" xmlns:w16cid="http://schemas.microsoft.com/office/word/2016/wordml/cid" xmlns:w16cex="http://schemas.microsoft.com/office/word/2018/wordml/cex" xmlns:oel="http://schemas.microsoft.com/office/2019/extlst" xmlns:am3d="http://schemas.microsoft.com/office/drawing/2017/model3d" xmlns:aink="http://schemas.microsoft.com/office/drawing/2016/ink" xmlns:cx8="http://schemas.microsoft.com/office/drawing/2016/5/14/chartex" xmlns:cx7="http://schemas.microsoft.com/office/drawing/2016/5/13/chartex" xmlns:cx6="http://schemas.microsoft.com/office/drawing/2016/5/12/chartex" xmlns:cx5="http://schemas.microsoft.com/office/drawing/2016/5/11/chartex" xmlns:cx4="http://schemas.microsoft.com/office/drawing/2016/5/10/chartex" xmlns:cx3="http://schemas.microsoft.com/office/drawing/2016/5/9/chartex" xmlns:cx2="http://schemas.microsoft.com/office/drawing/2015/10/21/chartex">
+                      <mc:Fallback xmlns:cx2="http://schemas.microsoft.com/office/drawing/2015/10/21/chartex" xmlns:cx3="http://schemas.microsoft.com/office/drawing/2016/5/9/chartex" xmlns:cx4="http://schemas.microsoft.com/office/drawing/2016/5/10/chartex" xmlns:cx5="http://schemas.microsoft.com/office/drawing/2016/5/11/chartex" xmlns:cx6="http://schemas.microsoft.com/office/drawing/2016/5/12/chartex" xmlns:cx7="http://schemas.microsoft.com/office/drawing/2016/5/13/chartex" xmlns:cx8="http://schemas.microsoft.com/office/drawing/2016/5/14/chartex" xmlns:aink="http://schemas.microsoft.com/office/drawing/2016/ink" xmlns:am3d="http://schemas.microsoft.com/office/drawing/2017/model3d" xmlns:oel="http://schemas.microsoft.com/office/2019/extlst" xmlns:w16cex="http://schemas.microsoft.com/office/word/2018/wordml/cex" xmlns:w16cid="http://schemas.microsoft.com/office/word/2016/wordml/cid" xmlns:w16="http://schemas.microsoft.com/office/word/2018/wordml" xmlns:w16sdtdh="http://schemas.microsoft.com/office/word/2020/wordml/sdtdatahash">
                         <w:pict>
                           <v:line w14:anchorId="3B792A61" id="Straight Connector 2" o:spid="_x0000_s1026" style="visibility:visible;mso-wrap-style:square;mso-left-percent:-10001;mso-top-percent:-10001;mso-position-horizontal:absolute;mso-position-horizontal-relative:char;mso-position-vertical:absolute;mso-position-vertical-relative:line;mso-left-percent:-10001;mso-top-percent:-10001" from="0,0" to="62.8pt,0" o:gfxdata="UEsDBBQABgAIAAAAIQC2gziS/gAAAOEBAAATAAAAW0NvbnRlbnRfVHlwZXNdLnhtbJSRQU7DMBBF 90jcwfIWJU67QAgl6YK0S0CoHGBkTxKLZGx5TGhvj5O2G0SRWNoz/78nu9wcxkFMGNg6quQqL6RA 0s5Y6ir5vt9lD1JwBDIwOMJKHpHlpr69KfdHjyxSmriSfYz+USnWPY7AufNIadK6MEJMx9ApD/oD OlTrorhX2lFEilmcO2RdNtjC5xDF9pCuTyYBB5bi6bQ4syoJ3g9WQ0ymaiLzg5KdCXlKLjvcW893 SUOqXwnz5DrgnHtJTxOsQfEKIT7DmDSUCaxw7Rqn8787ZsmRM9e2VmPeBN4uqYvTtW7jvijg9N/y JsXecLq0q+WD6m8AAAD//wMAUEsDBBQABgAIAAAAIQA4/SH/1gAAAJQBAAALAAAAX3JlbHMvLnJl bHOkkMFqwzAMhu+DvYPRfXGawxijTi+j0GvpHsDYimMaW0Yy2fr2M4PBMnrbUb/Q94l/f/hMi1qR JVI2sOt6UJgd+ZiDgffL8ekFlFSbvV0oo4EbChzGx4f9GRdb25HMsYhqlCwG5lrLq9biZkxWOiqY 22YiTra2kYMu1l1tQD30/bPm3wwYN0x18gb45AdQl1tp5j/sFB2T0FQ7R0nTNEV3j6o9feQzro1i OWA14Fm+Q8a1a8+Bvu/d/dMb2JY5uiPbhG/ktn4cqGU/er3pcvwCAAD//wMAUEsDBBQABgAIAAAA IQA1QObu9QEAADsEAAAOAAAAZHJzL2Uyb0RvYy54bWysU02P2yAQvVfqf0DcGzupsmmtOHvIanvp R9RtfwDBECMBgwY2Tv59B5w4249Lq16wGea9mfcY1vcnZ9lRYTTgWz6f1ZwpL6Ez/tDy798e37zj LCbhO2HBq5afVeT3m9ev1kNo1AJ6sJ1CRiQ+NkNoeZ9SaKoqyl45EWcQlKdDDehEoi0eqg7FQOzO Vou6vqsGwC4gSBUjRR/GQ74p/Formb5oHVVituXUWyorlnWf12qzFs0BReiNvLQh/qELJ4ynohPV g0iCPaP5jcoZiRBBp5kEV4HWRqqigdTM61/UPPUiqKKFzIlhsin+P1r5+bhDZrqWLzjzwtEVPSUU 5tAntgXvyUBAtsg+DSE2lL71O7zsYthhFn3S6PKX5LBT8fY8eatOiUkKrt6v3i5XnMnrUXXDBYzp gwLH8k/LrfFZtWjE8WNMVItSryk5bD0bWr5czZd0o1LQ1GgrUkFEsKZ7NNbmvDJEamuRHQVd//4w Lzn22X2CbozdLeu6DAGVmNJLwRdMdGY9BbMBo+Tyl85Wje18VZosJJFjgYlorCGkVD7Ns4WFibIz TFOXE7Aeu89Tf2v4Z+AlP0NVGey/AU+IUhl8msDOeMA/VU+na8t6zL86MOrOFuyhO5dhKNbQhBaF l9eUn8DLfYHf3vzmBwAAAP//AwBQSwMEFAAGAAgAAAAhAAOjWbjZAAAAAgEAAA8AAABkcnMvZG93 bnJldi54bWxMj0FLw0AQhe+C/2EZwZvdGGmRmE2xSg/1IFhF9DbNjkk0Oxsy2zT992560cuDxxve +yZfjq5VA/XSeDZwPUtAEZfeNlwZeHtdX92CkoBssfVMBo4ksCzOz3LMrD/wCw3bUKlYwpKhgTqE LtNaypocysx3xDH78r3DEG1fadvjIZa7VqdJstAOG44LNXb0UFP5s907A+/H59XgRVY3m++PtHmc b6qn9acxlxfj/R2oQGP4O4YJP6JDEZl2fs9WVGsgPhJOOmXpfAFqN1ld5Po/evELAAD//wMAUEsB Ai0AFAAGAAgAAAAhALaDOJL+AAAA4QEAABMAAAAAAAAAAAAAAAAAAAAAAFtDb250ZW50X1R5cGVz XS54bWxQSwECLQAUAAYACAAAACEAOP0h/9YAAACUAQAACwAAAAAAAAAAAAAAAAAvAQAAX3JlbHMv LnJlbHNQSwECLQAUAAYACAAAACEANUDm7vUBAAA7BAAADgAAAAAAAAAAAAAAAAAuAgAAZHJzL2Uy b0RvYy54bWxQSwECLQAUAAYACAAAACEAA6NZuNkAAAACAQAADwAAAAAAAAAAAAAAAABPBAAAZHJz L2Rvd25yZXYueG1sUEsFBgAAAAAEAAQA8wAAAFUFAAAAAA== " strokecolor="#a5a5a5 [2092]" strokeweight="4.5pt">
                             <w10:anchorlock/>
@@ -619,7 +619,7 @@
                           </wp:inline>
                         </w:drawing>
                       </mc:Choice>
-                      <mc:Fallback xmlns:w16sdtdh="http://schemas.microsoft.com/office/word/2020/wordml/sdtdatahash" xmlns:w16="http://schemas.microsoft.com/office/word/2018/wordml" xmlns:w16cid="http://schemas.microsoft.com/office/word/2016/wordml/cid" xmlns:w16cex="http://schemas.microsoft.com/office/word/2018/wordml/cex" xmlns:oel="http://schemas.microsoft.com/office/2019/extlst" xmlns:am3d="http://schemas.microsoft.com/office/drawing/2017/model3d" xmlns:aink="http://schemas.microsoft.com/office/drawing/2016/ink" xmlns:cx8="http://schemas.microsoft.com/office/drawing/2016/5/14/chartex" xmlns:cx7="http://schemas.microsoft.com/office/drawing/2016/5/13/chartex" xmlns:cx6="http://schemas.microsoft.com/office/drawing/2016/5/12/chartex" xmlns:cx5="http://schemas.microsoft.com/office/drawing/2016/5/11/chartex" xmlns:cx4="http://schemas.microsoft.com/office/drawing/2016/5/10/chartex" xmlns:cx3="http://schemas.microsoft.com/office/drawing/2016/5/9/chartex" xmlns:cx2="http://schemas.microsoft.com/office/drawing/2015/10/21/chartex">
+                      <mc:Fallback xmlns:cx2="http://schemas.microsoft.com/office/drawing/2015/10/21/chartex" xmlns:cx3="http://schemas.microsoft.com/office/drawing/2016/5/9/chartex" xmlns:cx4="http://schemas.microsoft.com/office/drawing/2016/5/10/chartex" xmlns:cx5="http://schemas.microsoft.com/office/drawing/2016/5/11/chartex" xmlns:cx6="http://schemas.microsoft.com/office/drawing/2016/5/12/chartex" xmlns:cx7="http://schemas.microsoft.com/office/drawing/2016/5/13/chartex" xmlns:cx8="http://schemas.microsoft.com/office/drawing/2016/5/14/chartex" xmlns:aink="http://schemas.microsoft.com/office/drawing/2016/ink" xmlns:am3d="http://schemas.microsoft.com/office/drawing/2017/model3d" xmlns:oel="http://schemas.microsoft.com/office/2019/extlst" xmlns:w16cex="http://schemas.microsoft.com/office/word/2018/wordml/cex" xmlns:w16cid="http://schemas.microsoft.com/office/word/2016/wordml/cid" xmlns:w16="http://schemas.microsoft.com/office/word/2018/wordml" xmlns:w16sdtdh="http://schemas.microsoft.com/office/word/2020/wordml/sdtdatahash">
                         <w:pict>
                           <v:line w14:anchorId="242EF4AA" id="Straight Connector 3" o:spid="_x0000_s1026" style="visibility:visible;mso-wrap-style:square;mso-left-percent:-10001;mso-top-percent:-10001;mso-position-horizontal:absolute;mso-position-horizontal-relative:char;mso-position-vertical:absolute;mso-position-vertical-relative:line;mso-left-percent:-10001;mso-top-percent:-10001" from="0,0" to="62.8pt,0" o:gfxdata="UEsDBBQABgAIAAAAIQC2gziS/gAAAOEBAAATAAAAW0NvbnRlbnRfVHlwZXNdLnhtbJSRQU7DMBBF 90jcwfIWJU67QAgl6YK0S0CoHGBkTxKLZGx5TGhvj5O2G0SRWNoz/78nu9wcxkFMGNg6quQqL6RA 0s5Y6ir5vt9lD1JwBDIwOMJKHpHlpr69KfdHjyxSmriSfYz+USnWPY7AufNIadK6MEJMx9ApD/oD OlTrorhX2lFEilmcO2RdNtjC5xDF9pCuTyYBB5bi6bQ4syoJ3g9WQ0ymaiLzg5KdCXlKLjvcW893 SUOqXwnz5DrgnHtJTxOsQfEKIT7DmDSUCaxw7Rqn8787ZsmRM9e2VmPeBN4uqYvTtW7jvijg9N/y JsXecLq0q+WD6m8AAAD//wMAUEsDBBQABgAIAAAAIQA4/SH/1gAAAJQBAAALAAAAX3JlbHMvLnJl bHOkkMFqwzAMhu+DvYPRfXGawxijTi+j0GvpHsDYimMaW0Yy2fr2M4PBMnrbUb/Q94l/f/hMi1qR JVI2sOt6UJgd+ZiDgffL8ekFlFSbvV0oo4EbChzGx4f9GRdb25HMsYhqlCwG5lrLq9biZkxWOiqY 22YiTra2kYMu1l1tQD30/bPm3wwYN0x18gb45AdQl1tp5j/sFB2T0FQ7R0nTNEV3j6o9feQzro1i OWA14Fm+Q8a1a8+Bvu/d/dMb2JY5uiPbhG/ktn4cqGU/er3pcvwCAAD//wMAUEsDBBQABgAIAAAA IQBc3fqq9QEAADsEAAAOAAAAZHJzL2Uyb0RvYy54bWysU02P2yAQvVfqf0DcG9sbZdNacfaQ1fbS j6i7/QEEg40EDAI2dv59B5w4249LV3vBZpj3Zt5j2NyNRpOj8EGBbWi1KCkRlkOrbNfQn08PHz5S EiKzLdNgRUNPItC77ft3m8HV4gZ60K3wBElsqAfX0D5GVxdF4L0wLCzACYuHErxhEbe+K1rPBmQ3 urgpy9tiAN86D1yEgNH76ZBuM7+UgsfvUgYRiW4o9hbz6vN6SGux3bC688z1ip/bYK/owjBlsehM dc8iI89e/UVlFPcQQMYFB1OAlIqLrAHVVOUfah575kTWguYEN9sU3o6WfzvuPVFtQ5eUWGbwih6j Z6rrI9mBtWggeLJMPg0u1Ji+s3t/3gW390n0KL1JX5RDxuztafZWjJFwDK4/rZerNSX8clRccc6H +FmAIemnoVrZpJrV7PglRKyFqZeUFNaWDA1drasV3ihnODVSs5gRAbRqH5TWKS8PkdhpT44Mr//Q VTlHP5uv0E6x21VZ5iHAEnN6LviCCc+0xWAyYJKc/+JJi6mdH0KihShyKjATTTUY58LGKlmYmTA7 wSR2OQPLqfs09deGfwee8xNU5MH+H/CMyJXBxhlslAX/r+pxvLQsp/yLA5PuZMEB2lMehmwNTmhW eH5N6Qm83Gf49c1vfwEAAP//AwBQSwMEFAAGAAgAAAAhAAOjWbjZAAAAAgEAAA8AAABkcnMvZG93 bnJldi54bWxMj0FLw0AQhe+C/2EZwZvdGGmRmE2xSg/1IFhF9DbNjkk0Oxsy2zT992560cuDxxve +yZfjq5VA/XSeDZwPUtAEZfeNlwZeHtdX92CkoBssfVMBo4ksCzOz3LMrD/wCw3bUKlYwpKhgTqE LtNaypocysx3xDH78r3DEG1fadvjIZa7VqdJstAOG44LNXb0UFP5s907A+/H59XgRVY3m++PtHmc b6qn9acxlxfj/R2oQGP4O4YJP6JDEZl2fs9WVGsgPhJOOmXpfAFqN1ld5Po/evELAAD//wMAUEsB Ai0AFAAGAAgAAAAhALaDOJL+AAAA4QEAABMAAAAAAAAAAAAAAAAAAAAAAFtDb250ZW50X1R5cGVz XS54bWxQSwECLQAUAAYACAAAACEAOP0h/9YAAACUAQAACwAAAAAAAAAAAAAAAAAvAQAAX3JlbHMv LnJlbHNQSwECLQAUAAYACAAAACEAXN36qvUBAAA7BAAADgAAAAAAAAAAAAAAAAAuAgAAZHJzL2Uy b0RvYy54bWxQSwECLQAUAAYACAAAACEAA6NZuNkAAAACAQAADwAAAAAAAAAAAAAAAABPBAAAZHJz L2Rvd25yZXYueG1sUEsFBgAAAAAEAAQA8wAAAFUFAAAAAA== " strokecolor="#a5a5a5 [2092]" strokeweight="4.5pt">
                             <w10:anchorlock/>
@@ -1799,7 +1799,7 @@
                       </mc:Choice>
                       <mc:Fallback>
                         <w:pict>
-                          <v:shape w14:anchorId="1DEE1552" id="Freeform 57" o:spid="_x0000_s1026" style="position:absolute;margin-left:-1.45pt;margin-top:-.2pt;width:12.35pt;height:12.35pt;z-index:251665408;visibility:visible;mso-wrap-style:square;mso-width-percent:0;mso-height-percent:0;mso-wrap-distance-left:9pt;mso-wrap-distance-top:0;mso-wrap-distance-right:9pt;mso-wrap-distance-bottom:0;mso-position-horizontal:absolute;mso-position-horizontal-relative:text;mso-position-vertical:absolute;mso-position-vertical-relative:text;mso-width-percent:0;mso-height-percent:0;mso-width-relative:margin;mso-height-relative:margin;v-text-anchor:top" coordsize="270,270" o:gfxdata="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" path="m69,215v-1,1,-2,1,-3,c64,214,64,213,65,212v1,-1,2,-1,3,c70,213,70,215,69,215xm62,205v1,1,1,2,,3c61,209,60,208,59,207v-1,-2,-1,-3,,-3c60,203,61,203,62,205xm51,194v-1,1,-1,1,-2,1c48,194,47,193,48,192v,,1,,2,c51,193,51,193,51,194xm56,200v,1,-1,1,-2,c53,198,53,197,53,197v1,-1,2,-1,3,c57,199,57,200,56,200xm79,220v,1,-1,2,-3,1c74,220,73,220,74,218v,-1,1,-1,3,-1c79,218,79,219,79,220xm90,221v,1,-1,2,-3,2c85,223,84,222,84,221v,-2,1,-2,3,-2c89,219,90,219,90,221xm100,219v1,1,,2,-2,2c96,222,95,221,95,220v,-1,,-2,2,-3c99,217,100,218,100,219xm270,51v,169,,169,,169c270,234,265,246,255,255v-10,10,-22,15,-36,15c180,270,180,270,180,270v-2,,-4,,-4,c175,270,173,270,172,269v-1,,-2,-1,-3,-2c169,265,168,264,168,262v,-42,,-42,,-42c168,208,165,200,159,195v7,-1,13,-2,18,-3c183,190,188,188,194,185v5,-3,10,-7,14,-12c212,169,215,162,217,155v3,-8,4,-17,4,-27c221,114,216,102,207,92v4,-11,4,-22,-1,-36c202,55,198,56,191,58v-6,3,-11,5,-16,8c169,70,169,70,169,70,158,67,146,66,135,66v-12,,-23,1,-34,4c99,69,97,67,94,65,91,64,86,61,79,59,72,56,67,55,64,56,59,70,58,81,63,92,53,102,49,114,49,128v,10,1,19,3,27c55,162,58,168,62,173v3,5,8,9,14,12c81,188,87,190,92,192v6,1,12,2,18,3c106,199,103,205,102,213v-3,1,-5,2,-8,3c91,216,88,216,84,216v-4,,-8,-1,-12,-3c68,210,65,207,62,202v-2,-4,-5,-7,-8,-9c50,190,48,189,45,188v-3,,-3,,-3,c39,188,38,188,37,189v-1,,-2,1,-1,2c36,191,37,192,37,193v1,1,2,2,3,2c41,196,41,196,41,196v2,1,5,4,7,7c51,206,53,209,54,212v2,4,2,4,2,4c57,220,60,224,64,227v3,2,7,4,11,5c79,233,84,233,87,233v4,,8,,10,-1c101,232,101,232,101,232v,4,,10,,18c101,257,101,261,101,262v,2,,4,-1,6c98,269,97,270,96,270v-2,,-4,,-6,c51,270,51,270,51,270v-14,,-26,-5,-36,-15c5,246,,234,,220,,51,,51,,51,,37,5,25,15,15,25,5,37,,51,,219,,219,,219,v14,,26,5,36,15c265,25,270,37,270,51xe" fillcolor="black [3213]" stroked="f">
+                          <v:shape w14:anchorId="4CE0D9C0" id="Freeform 57" o:spid="_x0000_s1026" style="position:absolute;margin-left:-1.45pt;margin-top:-.2pt;width:12.35pt;height:12.35pt;z-index:251665408;visibility:visible;mso-wrap-style:square;mso-width-percent:0;mso-height-percent:0;mso-wrap-distance-left:9pt;mso-wrap-distance-top:0;mso-wrap-distance-right:9pt;mso-wrap-distance-bottom:0;mso-position-horizontal:absolute;mso-position-horizontal-relative:text;mso-position-vertical:absolute;mso-position-vertical-relative:text;mso-width-percent:0;mso-height-percent:0;mso-width-relative:margin;mso-height-relative:margin;v-text-anchor:top" coordsize="270,270" o:gfxdata="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" path="m69,215v-1,1,-2,1,-3,c64,214,64,213,65,212v1,-1,2,-1,3,c70,213,70,215,69,215xm62,205v1,1,1,2,,3c61,209,60,208,59,207v-1,-2,-1,-3,,-3c60,203,61,203,62,205xm51,194v-1,1,-1,1,-2,1c48,194,47,193,48,192v,,1,,2,c51,193,51,193,51,194xm56,200v,1,-1,1,-2,c53,198,53,197,53,197v1,-1,2,-1,3,c57,199,57,200,56,200xm79,220v,1,-1,2,-3,1c74,220,73,220,74,218v,-1,1,-1,3,-1c79,218,79,219,79,220xm90,221v,1,-1,2,-3,2c85,223,84,222,84,221v,-2,1,-2,3,-2c89,219,90,219,90,221xm100,219v1,1,,2,-2,2c96,222,95,221,95,220v,-1,,-2,2,-3c99,217,100,218,100,219xm270,51v,169,,169,,169c270,234,265,246,255,255v-10,10,-22,15,-36,15c180,270,180,270,180,270v-2,,-4,,-4,c175,270,173,270,172,269v-1,,-2,-1,-3,-2c169,265,168,264,168,262v,-42,,-42,,-42c168,208,165,200,159,195v7,-1,13,-2,18,-3c183,190,188,188,194,185v5,-3,10,-7,14,-12c212,169,215,162,217,155v3,-8,4,-17,4,-27c221,114,216,102,207,92v4,-11,4,-22,-1,-36c202,55,198,56,191,58v-6,3,-11,5,-16,8c169,70,169,70,169,70,158,67,146,66,135,66v-12,,-23,1,-34,4c99,69,97,67,94,65,91,64,86,61,79,59,72,56,67,55,64,56,59,70,58,81,63,92,53,102,49,114,49,128v,10,1,19,3,27c55,162,58,168,62,173v3,5,8,9,14,12c81,188,87,190,92,192v6,1,12,2,18,3c106,199,103,205,102,213v-3,1,-5,2,-8,3c91,216,88,216,84,216v-4,,-8,-1,-12,-3c68,210,65,207,62,202v-2,-4,-5,-7,-8,-9c50,190,48,189,45,188v-3,,-3,,-3,c39,188,38,188,37,189v-1,,-2,1,-1,2c36,191,37,192,37,193v1,1,2,2,3,2c41,196,41,196,41,196v2,1,5,4,7,7c51,206,53,209,54,212v2,4,2,4,2,4c57,220,60,224,64,227v3,2,7,4,11,5c79,233,84,233,87,233v4,,8,,10,-1c101,232,101,232,101,232v,4,,10,,18c101,257,101,261,101,262v,2,,4,-1,6c98,269,97,270,96,270v-2,,-4,,-6,c51,270,51,270,51,270v-14,,-26,-5,-36,-15c5,246,,234,,220,,51,,51,,51,,37,5,25,15,15,25,5,37,,51,,219,,219,,219,v14,,26,5,36,15c265,25,270,37,270,51xe" fillcolor="black [3213]" stroked="f">
                             <v:path arrowok="t" o:connecttype="custom" o:connectlocs="38340,124895;39502,123152;36016,119086;34274,120248;36016,119086;28464,113277;29045,111534;32531,116181;30788,114439;32531,116181;44149,128381;44730,126057;52282,128381;48796,128381;52282,128381;56929,128381;56348,126057;156845,29626;148131,148131;104563,156845;99916,156264;97592,152198;92364,113277;112696,107468;126057,90041;120248,53443;110953,33693;98173,40664;58672,40664;45892,34274;36597,53443;30207,90041;44149,107468;63900,113277;54605,125476;41825,123733;31369,112115;24398,109211;20913,110953;23236,113277;27884,117924;32531,125476;43568,134771;56348,134771;58672,145227;58091,155683;52282,156845;8714,148131;0,29626;29626,0;148131,8714" o:connectangles="0,0,0,0,0,0,0,0,0,0,0,0,0,0,0,0,0,0,0,0,0,0,0,0,0,0,0,0,0,0,0,0,0,0,0,0,0,0,0,0,0,0,0,0,0,0,0,0,0,0,0"/>
                             <o:lock v:ext="edit" verticies="t"/>
                           </v:shape>
@@ -1953,7 +1953,7 @@
                           </wp:inline>
                         </w:drawing>
                       </mc:Choice>
-                      <mc:Fallback xmlns:w16sdtdh="http://schemas.microsoft.com/office/word/2020/wordml/sdtdatahash" xmlns:w16="http://schemas.microsoft.com/office/word/2018/wordml" xmlns:w16cid="http://schemas.microsoft.com/office/word/2016/wordml/cid" xmlns:w16cex="http://schemas.microsoft.com/office/word/2018/wordml/cex" xmlns:oel="http://schemas.microsoft.com/office/2019/extlst" xmlns:am3d="http://schemas.microsoft.com/office/drawing/2017/model3d" xmlns:aink="http://schemas.microsoft.com/office/drawing/2016/ink" xmlns:cx8="http://schemas.microsoft.com/office/drawing/2016/5/14/chartex" xmlns:cx7="http://schemas.microsoft.com/office/drawing/2016/5/13/chartex" xmlns:cx6="http://schemas.microsoft.com/office/drawing/2016/5/12/chartex" xmlns:cx5="http://schemas.microsoft.com/office/drawing/2016/5/11/chartex" xmlns:cx4="http://schemas.microsoft.com/office/drawing/2016/5/10/chartex" xmlns:cx3="http://schemas.microsoft.com/office/drawing/2016/5/9/chartex" xmlns:cx2="http://schemas.microsoft.com/office/drawing/2015/10/21/chartex">
+                      <mc:Fallback xmlns:cx2="http://schemas.microsoft.com/office/drawing/2015/10/21/chartex" xmlns:cx3="http://schemas.microsoft.com/office/drawing/2016/5/9/chartex" xmlns:cx4="http://schemas.microsoft.com/office/drawing/2016/5/10/chartex" xmlns:cx5="http://schemas.microsoft.com/office/drawing/2016/5/11/chartex" xmlns:cx6="http://schemas.microsoft.com/office/drawing/2016/5/12/chartex" xmlns:cx7="http://schemas.microsoft.com/office/drawing/2016/5/13/chartex" xmlns:cx8="http://schemas.microsoft.com/office/drawing/2016/5/14/chartex" xmlns:aink="http://schemas.microsoft.com/office/drawing/2016/ink" xmlns:am3d="http://schemas.microsoft.com/office/drawing/2017/model3d" xmlns:oel="http://schemas.microsoft.com/office/2019/extlst" xmlns:w16cex="http://schemas.microsoft.com/office/word/2018/wordml/cex" xmlns:w16cid="http://schemas.microsoft.com/office/word/2016/wordml/cid" xmlns:w16="http://schemas.microsoft.com/office/word/2018/wordml" xmlns:w16sdtdh="http://schemas.microsoft.com/office/word/2020/wordml/sdtdatahash">
                         <w:pict>
                           <v:line w14:anchorId="10D2A783" id="Straight Connector 20" o:spid="_x0000_s1026" style="visibility:visible;mso-wrap-style:square;mso-left-percent:-10001;mso-top-percent:-10001;mso-position-horizontal:absolute;mso-position-horizontal-relative:char;mso-position-vertical:absolute;mso-position-vertical-relative:line;mso-left-percent:-10001;mso-top-percent:-10001" from="0,0" to="62.8pt,0" o:gfxdata="UEsDBBQABgAIAAAAIQC2gziS/gAAAOEBAAATAAAAW0NvbnRlbnRfVHlwZXNdLnhtbJSRQU7DMBBF 90jcwfIWJU67QAgl6YK0S0CoHGBkTxKLZGx5TGhvj5O2G0SRWNoz/78nu9wcxkFMGNg6quQqL6RA 0s5Y6ir5vt9lD1JwBDIwOMJKHpHlpr69KfdHjyxSmriSfYz+USnWPY7AufNIadK6MEJMx9ApD/oD OlTrorhX2lFEilmcO2RdNtjC5xDF9pCuTyYBB5bi6bQ4syoJ3g9WQ0ymaiLzg5KdCXlKLjvcW893 SUOqXwnz5DrgnHtJTxOsQfEKIT7DmDSUCaxw7Rqn8787ZsmRM9e2VmPeBN4uqYvTtW7jvijg9N/y JsXecLq0q+WD6m8AAAD//wMAUEsDBBQABgAIAAAAIQA4/SH/1gAAAJQBAAALAAAAX3JlbHMvLnJl bHOkkMFqwzAMhu+DvYPRfXGawxijTi+j0GvpHsDYimMaW0Yy2fr2M4PBMnrbUb/Q94l/f/hMi1qR JVI2sOt6UJgd+ZiDgffL8ekFlFSbvV0oo4EbChzGx4f9GRdb25HMsYhqlCwG5lrLq9biZkxWOiqY 22YiTra2kYMu1l1tQD30/bPm3wwYN0x18gb45AdQl1tp5j/sFB2T0FQ7R0nTNEV3j6o9feQzro1i OWA14Fm+Q8a1a8+Bvu/d/dMb2JY5uiPbhG/ktn4cqGU/er3pcvwCAAD//wMAUEsDBBQABgAIAAAA IQDalieo9QEAAD0EAAAOAAAAZHJzL2Uyb0RvYy54bWysU02P2jAQvVfqf7B8LwlULG1E2AOr7aUf qNv+AOPYxJLtscZeAv++YwfC9uPSqhcTz8x7M+8xXt+fnGVHhdGAb/l8VnOmvITO+EPLv397fPOO s5iE74QFr1p+VpHfb16/Wg+hUQvowXYKGZH42Ayh5X1KoamqKHvlRJxBUJ6SGtCJRFc8VB2Kgdid rRZ1fVcNgF1AkCpGij6MSb4p/Formb5oHVVituU0WyonlnOfz2qzFs0BReiNvIwh/mEKJ4ynphPV g0iCPaP5jcoZiRBBp5kEV4HWRqqigdTM61/UPPUiqKKFzIlhsin+P1r5+bhDZrqWL8geLxz9R08J hTn0iW3Be3IQkFGSnBpCbAiw9Tu83GLYYZZ90ujyLwlip+LueXJXnRKTFFy9X71drjiT11R1wwWM 6YMCx/JHy63xWbdoxPFjTNSLSq8lOWw9G1q+XM2XNLQUtDfailQQEazpHo21ua6skdpaZEdBC7A/ zEuNfXafoBtjd8u6LuKoxVReGr5gopz1FMwGjJLLVzpbNY7zVWkykUSODSaisYeQUvk0zxYWJqrO ME1TTsB6nD7v/W3gn4GX+gxVZbX/BjwhSmfwaQI74wH/1D2driPrsf7qwKg7W7CH7lyWoVhDO1oU Xt5TfgQv7wV+e/WbHwAAAP//AwBQSwMEFAAGAAgAAAAhAAOjWbjZAAAAAgEAAA8AAABkcnMvZG93 bnJldi54bWxMj0FLw0AQhe+C/2EZwZvdGGmRmE2xSg/1IFhF9DbNjkk0Oxsy2zT992560cuDxxve +yZfjq5VA/XSeDZwPUtAEZfeNlwZeHtdX92CkoBssfVMBo4ksCzOz3LMrD/wCw3bUKlYwpKhgTqE LtNaypocysx3xDH78r3DEG1fadvjIZa7VqdJstAOG44LNXb0UFP5s907A+/H59XgRVY3m++PtHmc b6qn9acxlxfj/R2oQGP4O4YJP6JDEZl2fs9WVGsgPhJOOmXpfAFqN1ld5Po/evELAAD//wMAUEsB Ai0AFAAGAAgAAAAhALaDOJL+AAAA4QEAABMAAAAAAAAAAAAAAAAAAAAAAFtDb250ZW50X1R5cGVz XS54bWxQSwECLQAUAAYACAAAACEAOP0h/9YAAACUAQAACwAAAAAAAAAAAAAAAAAvAQAAX3JlbHMv LnJlbHNQSwECLQAUAAYACAAAACEA2pYnqPUBAAA9BAAADgAAAAAAAAAAAAAAAAAuAgAAZHJzL2Uy b0RvYy54bWxQSwECLQAUAAYACAAAACEAA6NZuNkAAAACAQAADwAAAAAAAAAAAAAAAABPBAAAZHJz L2Rvd25yZXYueG1sUEsFBgAAAAAEAAQA8wAAAFUFAAAAAA== " strokecolor="#a5a5a5 [2092]" strokeweight="4.5pt">
                             <w10:anchorlock/>
@@ -2420,7 +2420,7 @@
                           </wp:inline>
                         </w:drawing>
                       </mc:Choice>
-                      <mc:Fallback xmlns:w16sdtdh="http://schemas.microsoft.com/office/word/2020/wordml/sdtdatahash" xmlns:w16="http://schemas.microsoft.com/office/word/2018/wordml" xmlns:w16cid="http://schemas.microsoft.com/office/word/2016/wordml/cid" xmlns:w16cex="http://schemas.microsoft.com/office/word/2018/wordml/cex" xmlns:oel="http://schemas.microsoft.com/office/2019/extlst" xmlns:am3d="http://schemas.microsoft.com/office/drawing/2017/model3d" xmlns:aink="http://schemas.microsoft.com/office/drawing/2016/ink" xmlns:cx8="http://schemas.microsoft.com/office/drawing/2016/5/14/chartex" xmlns:cx7="http://schemas.microsoft.com/office/drawing/2016/5/13/chartex" xmlns:cx6="http://schemas.microsoft.com/office/drawing/2016/5/12/chartex" xmlns:cx5="http://schemas.microsoft.com/office/drawing/2016/5/11/chartex" xmlns:cx4="http://schemas.microsoft.com/office/drawing/2016/5/10/chartex" xmlns:cx3="http://schemas.microsoft.com/office/drawing/2016/5/9/chartex" xmlns:cx2="http://schemas.microsoft.com/office/drawing/2015/10/21/chartex">
+                      <mc:Fallback xmlns:cx2="http://schemas.microsoft.com/office/drawing/2015/10/21/chartex" xmlns:cx3="http://schemas.microsoft.com/office/drawing/2016/5/9/chartex" xmlns:cx4="http://schemas.microsoft.com/office/drawing/2016/5/10/chartex" xmlns:cx5="http://schemas.microsoft.com/office/drawing/2016/5/11/chartex" xmlns:cx6="http://schemas.microsoft.com/office/drawing/2016/5/12/chartex" xmlns:cx7="http://schemas.microsoft.com/office/drawing/2016/5/13/chartex" xmlns:cx8="http://schemas.microsoft.com/office/drawing/2016/5/14/chartex" xmlns:aink="http://schemas.microsoft.com/office/drawing/2016/ink" xmlns:am3d="http://schemas.microsoft.com/office/drawing/2017/model3d" xmlns:oel="http://schemas.microsoft.com/office/2019/extlst" xmlns:w16cex="http://schemas.microsoft.com/office/word/2018/wordml/cex" xmlns:w16cid="http://schemas.microsoft.com/office/word/2016/wordml/cid" xmlns:w16="http://schemas.microsoft.com/office/word/2018/wordml" xmlns:w16sdtdh="http://schemas.microsoft.com/office/word/2020/wordml/sdtdatahash">
                         <w:pict>
                           <v:line w14:anchorId="54285083" id="Straight Connector 21" o:spid="_x0000_s1026" style="visibility:visible;mso-wrap-style:square;mso-left-percent:-10001;mso-top-percent:-10001;mso-position-horizontal:absolute;mso-position-horizontal-relative:char;mso-position-vertical:absolute;mso-position-vertical-relative:line;mso-left-percent:-10001;mso-top-percent:-10001" from="0,0" to="62.8pt,0" o:gfxdata="UEsDBBQABgAIAAAAIQC2gziS/gAAAOEBAAATAAAAW0NvbnRlbnRfVHlwZXNdLnhtbJSRQU7DMBBF 90jcwfIWJU67QAgl6YK0S0CoHGBkTxKLZGx5TGhvj5O2G0SRWNoz/78nu9wcxkFMGNg6quQqL6RA 0s5Y6ir5vt9lD1JwBDIwOMJKHpHlpr69KfdHjyxSmriSfYz+USnWPY7AufNIadK6MEJMx9ApD/oD OlTrorhX2lFEilmcO2RdNtjC5xDF9pCuTyYBB5bi6bQ4syoJ3g9WQ0ymaiLzg5KdCXlKLjvcW893 SUOqXwnz5DrgnHtJTxOsQfEKIT7DmDSUCaxw7Rqn8787ZsmRM9e2VmPeBN4uqYvTtW7jvijg9N/y JsXecLq0q+WD6m8AAAD//wMAUEsDBBQABgAIAAAAIQA4/SH/1gAAAJQBAAALAAAAX3JlbHMvLnJl bHOkkMFqwzAMhu+DvYPRfXGawxijTi+j0GvpHsDYimMaW0Yy2fr2M4PBMnrbUb/Q94l/f/hMi1qR JVI2sOt6UJgd+ZiDgffL8ekFlFSbvV0oo4EbChzGx4f9GRdb25HMsYhqlCwG5lrLq9biZkxWOiqY 22YiTra2kYMu1l1tQD30/bPm3wwYN0x18gb45AdQl1tp5j/sFB2T0FQ7R0nTNEV3j6o9feQzro1i OWA14Fm+Q8a1a8+Bvu/d/dMb2JY5uiPbhG/ktn4cqGU/er3pcvwCAAD//wMAUEsDBBQABgAIAAAA IQBT4+XB9QEAAD0EAAAOAAAAZHJzL2Uyb0RvYy54bWysU02P2yAQvVfqf0DcGzupsmmtOHvIanvp R9RtfwDBECMBgwY2Tv59B5w4249Lq16wGea9mfcY1vcnZ9lRYTTgWz6f1ZwpL6Ez/tDy798e37zj LCbhO2HBq5afVeT3m9ev1kNo1AJ6sJ1CRiQ+NkNoeZ9SaKoqyl45EWcQlKdDDehEoi0eqg7FQOzO Vou6vqsGwC4gSBUjRR/GQ74p/Formb5oHVVituXUWyorlnWf12qzFs0BReiNvLQh/qELJ4ynohPV g0iCPaP5jcoZiRBBp5kEV4HWRqqigdTM61/UPPUiqKKFzIlhsin+P1r5+bhDZrqWL+aceeHojp4S CnPoE9uC9+QgIKNDcmoIsSHA1u/wsothh1n2SaPLXxLETsXd8+SuOiUmKbh6v3q7XHEmr0fVDRcw pg8KHMs/LbfGZ92iEcePMVEtSr2m5LD1bGj5cjVf0p1KQXOjrUgFEcGa7tFYm/PKGKmtRXYUNAD7 w7zk2Gf3Cboxdres6zIGVGJKLwVfMNGZ9RTMBoySy186WzW281VpMpFEjgUmorGGkFL5VCwsTJSd YZq6nID12H2e+1vDPwMv+Rmqymj/DXhClMrg0wR2xgP+qXo6XVvWY/7VgVF3tmAP3bkMQ7GGZrQ4 d3lP+RG83Bf47dVvfgAAAP//AwBQSwMEFAAGAAgAAAAhAAOjWbjZAAAAAgEAAA8AAABkcnMvZG93 bnJldi54bWxMj0FLw0AQhe+C/2EZwZvdGGmRmE2xSg/1IFhF9DbNjkk0Oxsy2zT992560cuDxxve +yZfjq5VA/XSeDZwPUtAEZfeNlwZeHtdX92CkoBssfVMBo4ksCzOz3LMrD/wCw3bUKlYwpKhgTqE LtNaypocysx3xDH78r3DEG1fadvjIZa7VqdJstAOG44LNXb0UFP5s907A+/H59XgRVY3m++PtHmc b6qn9acxlxfj/R2oQGP4O4YJP6JDEZl2fs9WVGsgPhJOOmXpfAFqN1ld5Po/evELAAD//wMAUEsB Ai0AFAAGAAgAAAAhALaDOJL+AAAA4QEAABMAAAAAAAAAAAAAAAAAAAAAAFtDb250ZW50X1R5cGVz XS54bWxQSwECLQAUAAYACAAAACEAOP0h/9YAAACUAQAACwAAAAAAAAAAAAAAAAAvAQAAX3JlbHMv LnJlbHNQSwECLQAUAAYACAAAACEAU+PlwfUBAAA9BAAADgAAAAAAAAAAAAAAAAAuAgAAZHJzL2Uy b0RvYy54bWxQSwECLQAUAAYACAAAACEAA6NZuNkAAAACAQAADwAAAAAAAAAAAAAAAABPBAAAZHJz L2Rvd25yZXYueG1sUEsFBgAAAAAEAAQA8wAAAFUFAAAAAA== " strokecolor="#a5a5a5 [2092]" strokeweight="4.5pt">
                             <w10:anchorlock/>
@@ -3084,13 +3084,7 @@
                     <w:rPr>
                       <w:sz w:val="20"/>
                     </w:rPr>
-                    <w:t xml:space="preserve"> </w:t>
-                  </w:r>
-                  <w:r>
-                    <w:rPr>
-                      <w:sz w:val="20"/>
-                    </w:rPr>
-                    <w:t xml:space="preserve">Kafka, </w:t>
+                    <w:t xml:space="preserve"> Kafka, </w:t>
                   </w:r>
                   <w:proofErr w:type="spellStart"/>
                   <w:r>
@@ -3989,7 +3983,7 @@
                           </wp:inline>
                         </w:drawing>
                       </mc:Choice>
-                      <mc:Fallback xmlns:w16sdtdh="http://schemas.microsoft.com/office/word/2020/wordml/sdtdatahash" xmlns:w16="http://schemas.microsoft.com/office/word/2018/wordml" xmlns:w16cid="http://schemas.microsoft.com/office/word/2016/wordml/cid" xmlns:w16cex="http://schemas.microsoft.com/office/word/2018/wordml/cex" xmlns:oel="http://schemas.microsoft.com/office/2019/extlst" xmlns:am3d="http://schemas.microsoft.com/office/drawing/2017/model3d" xmlns:aink="http://schemas.microsoft.com/office/drawing/2016/ink" xmlns:cx8="http://schemas.microsoft.com/office/drawing/2016/5/14/chartex" xmlns:cx7="http://schemas.microsoft.com/office/drawing/2016/5/13/chartex" xmlns:cx6="http://schemas.microsoft.com/office/drawing/2016/5/12/chartex" xmlns:cx5="http://schemas.microsoft.com/office/drawing/2016/5/11/chartex" xmlns:cx4="http://schemas.microsoft.com/office/drawing/2016/5/10/chartex" xmlns:cx3="http://schemas.microsoft.com/office/drawing/2016/5/9/chartex" xmlns:cx2="http://schemas.microsoft.com/office/drawing/2015/10/21/chartex">
+                      <mc:Fallback xmlns:cx2="http://schemas.microsoft.com/office/drawing/2015/10/21/chartex" xmlns:cx3="http://schemas.microsoft.com/office/drawing/2016/5/9/chartex" xmlns:cx4="http://schemas.microsoft.com/office/drawing/2016/5/10/chartex" xmlns:cx5="http://schemas.microsoft.com/office/drawing/2016/5/11/chartex" xmlns:cx6="http://schemas.microsoft.com/office/drawing/2016/5/12/chartex" xmlns:cx7="http://schemas.microsoft.com/office/drawing/2016/5/13/chartex" xmlns:cx8="http://schemas.microsoft.com/office/drawing/2016/5/14/chartex" xmlns:aink="http://schemas.microsoft.com/office/drawing/2016/ink" xmlns:am3d="http://schemas.microsoft.com/office/drawing/2017/model3d" xmlns:oel="http://schemas.microsoft.com/office/2019/extlst" xmlns:w16cex="http://schemas.microsoft.com/office/word/2018/wordml/cex" xmlns:w16cid="http://schemas.microsoft.com/office/word/2016/wordml/cid" xmlns:w16="http://schemas.microsoft.com/office/word/2018/wordml" xmlns:w16sdtdh="http://schemas.microsoft.com/office/word/2020/wordml/sdtdatahash">
                         <w:pict>
                           <v:line w14:anchorId="2095BCC3" id="Straight Connector 8" o:spid="_x0000_s1026" style="visibility:visible;mso-wrap-style:square;mso-left-percent:-10001;mso-top-percent:-10001;mso-position-horizontal:absolute;mso-position-horizontal-relative:char;mso-position-vertical:absolute;mso-position-vertical-relative:line;mso-left-percent:-10001;mso-top-percent:-10001" from="0,0" to="62.8pt,0" o:gfxdata="UEsDBBQABgAIAAAAIQC2gziS/gAAAOEBAAATAAAAW0NvbnRlbnRfVHlwZXNdLnhtbJSRQU7DMBBF 90jcwfIWJU67QAgl6YK0S0CoHGBkTxKLZGx5TGhvj5O2G0SRWNoz/78nu9wcxkFMGNg6quQqL6RA 0s5Y6ir5vt9lD1JwBDIwOMJKHpHlpr69KfdHjyxSmriSfYz+USnWPY7AufNIadK6MEJMx9ApD/oD OlTrorhX2lFEilmcO2RdNtjC5xDF9pCuTyYBB5bi6bQ4syoJ3g9WQ0ymaiLzg5KdCXlKLjvcW893 SUOqXwnz5DrgnHtJTxOsQfEKIT7DmDSUCaxw7Rqn8787ZsmRM9e2VmPeBN4uqYvTtW7jvijg9N/y JsXecLq0q+WD6m8AAAD//wMAUEsDBBQABgAIAAAAIQA4/SH/1gAAAJQBAAALAAAAX3JlbHMvLnJl bHOkkMFqwzAMhu+DvYPRfXGawxijTi+j0GvpHsDYimMaW0Yy2fr2M4PBMnrbUb/Q94l/f/hMi1qR JVI2sOt6UJgd+ZiDgffL8ekFlFSbvV0oo4EbChzGx4f9GRdb25HMsYhqlCwG5lrLq9biZkxWOiqY 22YiTra2kYMu1l1tQD30/bPm3wwYN0x18gb45AdQl1tp5j/sFB2T0FQ7R0nTNEV3j6o9feQzro1i OWA14Fm+Q8a1a8+Bvu/d/dMb2JY5uiPbhG/ktn4cqGU/er3pcvwCAAD//wMAUEsDBBQABgAIAAAA IQBsm6gr9QEAADsEAAAOAAAAZHJzL2Uyb0RvYy54bWysU02P2yAQvVfqf0DcGztbZbO14uwhq+2l H1F3+wMIHmIkYBCwcfLvO+DE2X5cWvWCzTDvzbzHsLo/WsMOEKJG1/L5rOYMnMROu33Lvz8/vrvj LCbhOmHQQctPEPn9+u2b1eAbuMEeTQeBEYmLzeBb3qfkm6qKsgcr4gw9ODpUGKxItA37qgtiIHZr qpu6vq0GDJ0PKCFGij6Mh3xd+JUCmb4qFSEx03LqLZU1lHWX12q9Es0+CN9reW5D/EMXVmhHRSeq B5EEewn6NyqrZcCIKs0k2gqV0hKKBlIzr39R89QLD0ULmRP9ZFP8f7Tyy2EbmO5aThflhKUrekpB 6H2f2AadIwMxsLvs0+BjQ+kbtw3nXfTbkEUfVbD5S3LYsXh7mryFY2KSgssPy/eLJWfyclRdcT7E 9BHQsvzTcqNdVi0acfgUE9Wi1EtKDhvHhpYvlvMF3agUNDXKiFQQEY3uHrUxOa8MEWxMYAdB17/b z0uOebGfsRtjt4u6LkNAJab0UvAVE50ZR8FswCi5/KWTgbGdb6DIQhI5FpiIxhpCSnBpni0sTJSd YYq6nID12H2e+mvDPwPP+RkKZbD/BjwhSmV0aQJb7TD8qXo6XlpWY/7FgVF3tmCH3akMQ7GGJrQo PL+m/ARe7wv8+ubXPwAAAP//AwBQSwMEFAAGAAgAAAAhAAOjWbjZAAAAAgEAAA8AAABkcnMvZG93 bnJldi54bWxMj0FLw0AQhe+C/2EZwZvdGGmRmE2xSg/1IFhF9DbNjkk0Oxsy2zT992560cuDxxve +yZfjq5VA/XSeDZwPUtAEZfeNlwZeHtdX92CkoBssfVMBo4ksCzOz3LMrD/wCw3bUKlYwpKhgTqE LtNaypocysx3xDH78r3DEG1fadvjIZa7VqdJstAOG44LNXb0UFP5s907A+/H59XgRVY3m++PtHmc b6qn9acxlxfj/R2oQGP4O4YJP6JDEZl2fs9WVGsgPhJOOmXpfAFqN1ld5Po/evELAAD//wMAUEsB Ai0AFAAGAAgAAAAhALaDOJL+AAAA4QEAABMAAAAAAAAAAAAAAAAAAAAAAFtDb250ZW50X1R5cGVz XS54bWxQSwECLQAUAAYACAAAACEAOP0h/9YAAACUAQAACwAAAAAAAAAAAAAAAAAvAQAAX3JlbHMv LnJlbHNQSwECLQAUAAYACAAAACEAbJuoK/UBAAA7BAAADgAAAAAAAAAAAAAAAAAuAgAAZHJzL2Uy b0RvYy54bWxQSwECLQAUAAYACAAAACEAA6NZuNkAAAACAQAADwAAAAAAAAAAAAAAAABPBAAAZHJz L2Rvd25yZXYueG1sUEsFBgAAAAAEAAQA8wAAAFUFAAAAAA== " strokecolor="#a5a5a5 [2092]" strokeweight="4.5pt">
                             <w10:anchorlock/>
@@ -4441,8 +4435,6 @@
                     </w:rPr>
                     <w:t xml:space="preserve"> that enhance </w:t>
                   </w:r>
-                  <w:bookmarkStart w:id="0" w:name="_GoBack"/>
-                  <w:bookmarkEnd w:id="0"/>
                   <w:r>
                     <w:rPr>
                       <w:b/>
@@ -4928,7 +4920,7 @@
                           </wp:inline>
                         </w:drawing>
                       </mc:Choice>
-                      <mc:Fallback xmlns:w16sdtdh="http://schemas.microsoft.com/office/word/2020/wordml/sdtdatahash" xmlns:w16="http://schemas.microsoft.com/office/word/2018/wordml" xmlns:w16cid="http://schemas.microsoft.com/office/word/2016/wordml/cid" xmlns:w16cex="http://schemas.microsoft.com/office/word/2018/wordml/cex" xmlns:oel="http://schemas.microsoft.com/office/2019/extlst" xmlns:am3d="http://schemas.microsoft.com/office/drawing/2017/model3d" xmlns:aink="http://schemas.microsoft.com/office/drawing/2016/ink" xmlns:cx8="http://schemas.microsoft.com/office/drawing/2016/5/14/chartex" xmlns:cx7="http://schemas.microsoft.com/office/drawing/2016/5/13/chartex" xmlns:cx6="http://schemas.microsoft.com/office/drawing/2016/5/12/chartex" xmlns:cx5="http://schemas.microsoft.com/office/drawing/2016/5/11/chartex" xmlns:cx4="http://schemas.microsoft.com/office/drawing/2016/5/10/chartex" xmlns:cx3="http://schemas.microsoft.com/office/drawing/2016/5/9/chartex" xmlns:cx2="http://schemas.microsoft.com/office/drawing/2015/10/21/chartex">
+                      <mc:Fallback xmlns:cx2="http://schemas.microsoft.com/office/drawing/2015/10/21/chartex" xmlns:cx3="http://schemas.microsoft.com/office/drawing/2016/5/9/chartex" xmlns:cx4="http://schemas.microsoft.com/office/drawing/2016/5/10/chartex" xmlns:cx5="http://schemas.microsoft.com/office/drawing/2016/5/11/chartex" xmlns:cx6="http://schemas.microsoft.com/office/drawing/2016/5/12/chartex" xmlns:cx7="http://schemas.microsoft.com/office/drawing/2016/5/13/chartex" xmlns:cx8="http://schemas.microsoft.com/office/drawing/2016/5/14/chartex" xmlns:aink="http://schemas.microsoft.com/office/drawing/2016/ink" xmlns:am3d="http://schemas.microsoft.com/office/drawing/2017/model3d" xmlns:oel="http://schemas.microsoft.com/office/2019/extlst" xmlns:w16cex="http://schemas.microsoft.com/office/word/2018/wordml/cex" xmlns:w16cid="http://schemas.microsoft.com/office/word/2016/wordml/cid" xmlns:w16="http://schemas.microsoft.com/office/word/2018/wordml" xmlns:w16sdtdh="http://schemas.microsoft.com/office/word/2020/wordml/sdtdatahash">
                         <w:pict>
                           <v:line w14:anchorId="575D2121" id="Straight Connector 12" o:spid="_x0000_s1026" style="visibility:visible;mso-wrap-style:square;mso-left-percent:-10001;mso-top-percent:-10001;mso-position-horizontal:absolute;mso-position-horizontal-relative:char;mso-position-vertical:absolute;mso-position-vertical-relative:line;mso-left-percent:-10001;mso-top-percent:-10001" from="0,0" to="62.8pt,0" o:gfxdata="UEsDBBQABgAIAAAAIQC2gziS/gAAAOEBAAATAAAAW0NvbnRlbnRfVHlwZXNdLnhtbJSRQU7DMBBF 90jcwfIWJU67QAgl6YK0S0CoHGBkTxKLZGx5TGhvj5O2G0SRWNoz/78nu9wcxkFMGNg6quQqL6RA 0s5Y6ir5vt9lD1JwBDIwOMJKHpHlpr69KfdHjyxSmriSfYz+USnWPY7AufNIadK6MEJMx9ApD/oD OlTrorhX2lFEilmcO2RdNtjC5xDF9pCuTyYBB5bi6bQ4syoJ3g9WQ0ymaiLzg5KdCXlKLjvcW893 SUOqXwnz5DrgnHtJTxOsQfEKIT7DmDSUCaxw7Rqn8787ZsmRM9e2VmPeBN4uqYvTtW7jvijg9N/y JsXecLq0q+WD6m8AAAD//wMAUEsDBBQABgAIAAAAIQA4/SH/1gAAAJQBAAALAAAAX3JlbHMvLnJl bHOkkMFqwzAMhu+DvYPRfXGawxijTi+j0GvpHsDYimMaW0Yy2fr2M4PBMnrbUb/Q94l/f/hMi1qR JVI2sOt6UJgd+ZiDgffL8ekFlFSbvV0oo4EbChzGx4f9GRdb25HMsYhqlCwG5lrLq9biZkxWOiqY 22YiTra2kYMu1l1tQD30/bPm3wwYN0x18gb45AdQl1tp5j/sFB2T0FQ7R0nTNEV3j6o9feQzro1i OWA14Fm+Q8a1a8+Bvu/d/dMb2JY5uiPbhG/ktn4cqGU/er3pcvwCAAD//wMAUEsDBBQABgAIAAAA IQCaccQc9gEAAD0EAAAOAAAAZHJzL2Uyb0RvYy54bWysU02P2yAQvVfqf0DcGzupsmmtOHvIanvp R9RtfwDBQ4wEDAI2Tv59B5w4249Lq16wGea9mfcY1vcna9gRQtToWj6f1ZyBk9hpd2j592+Pb95x FpNwnTDooOVniPx+8/rVevANLLBH00FgROJiM/iW9yn5pqqi7MGKOEMPjg4VBisSbcOh6oIYiN2a alHXd9WAofMBJcRI0YfxkG8Kv1Ig0xelIiRmWk69pbKGsu7zWm3WojkE4XstL22If+jCCu2o6ET1 IJJgz0H/RmW1DBhRpZlEW6FSWkLRQGrm9S9qnnrhoWghc6KfbIr/j1Z+Pu4C0x3d3YIzJyzd0VMK Qh/6xLboHDmIgdEhOTX42BBg63bhsot+F7Lskwo2f0kQOxV3z5O7cEpMUnD1fvV2ueJMXo+qG86H mD4AWpZ/Wm60y7pFI44fY6JalHpNyWHj2NDy5Wq+pDuVguZGGZEKIqLR3aM2JueVMYKtCewoaAD2 h3nJMc/2E3Zj7G5Z12UMqMSUXgq+YKIz4yiYDRgll790NjC28xUUmUgixwIT0VhDSAkuzbOFhYmy M0xRlxOwHrvPc39r+GfgJT9DoYz234AnRKmMLk1gqx2GP1VPp2vLasy/OjDqzhbssTuXYSjW0IwW hZf3lB/By32B31795gcAAAD//wMAUEsDBBQABgAIAAAAIQADo1m42QAAAAIBAAAPAAAAZHJzL2Rv d25yZXYueG1sTI9BS8NAEIXvgv9hGcGb3RhpkZhNsUoP9SBYRfQ2zY5JNDsbMts0/fduetHLg8cb 3vsmX46uVQP10ng2cD1LQBGX3jZcGXh7XV/dgpKAbLH1TAaOJLAszs9yzKw/8AsN21CpWMKSoYE6 hC7TWsqaHMrMd8Qx+/K9wxBtX2nb4yGWu1anSbLQDhuOCzV29FBT+bPdOwPvx+fV4EVWN5vvj7R5 nG+qp/WnMZcX4/0dqEBj+DuGCT+iQxGZdn7PVlRrID4STjpl6XwBajdZXeT6P3rxCwAA//8DAFBL AQItABQABgAIAAAAIQC2gziS/gAAAOEBAAATAAAAAAAAAAAAAAAAAAAAAABbQ29udGVudF9UeXBl c10ueG1sUEsBAi0AFAAGAAgAAAAhADj9If/WAAAAlAEAAAsAAAAAAAAAAAAAAAAALwEAAF9yZWxz Ly5yZWxzUEsBAi0AFAAGAAgAAAAhAJpxxBz2AQAAPQQAAA4AAAAAAAAAAAAAAAAALgIAAGRycy9l Mm9Eb2MueG1sUEsBAi0AFAAGAAgAAAAhAAOjWbjZAAAAAgEAAA8AAAAAAAAAAAAAAAAAUAQAAGRy cy9kb3ducmV2LnhtbFBLBQYAAAAABAAEAPMAAABWBQAAAAA= " strokecolor="#a5a5a5 [2092]" strokeweight="4.5pt">
                             <w10:anchorlock/>
@@ -5049,14 +5041,7 @@
                       <w:b/>
                       <w:sz w:val="20"/>
                     </w:rPr>
-                    <w:t>Associate</w:t>
-                  </w:r>
-                  <w:r>
-                    <w:rPr>
-                      <w:b/>
-                      <w:sz w:val="20"/>
-                    </w:rPr>
-                    <w:t xml:space="preserve"> </w:t>
+                    <w:t xml:space="preserve">Associate </w:t>
                   </w:r>
                 </w:p>
                 <w:p>
@@ -5093,14 +5078,7 @@
                       <w:b/>
                       <w:sz w:val="20"/>
                     </w:rPr>
-                    <w:t>Kochi</w:t>
-                  </w:r>
-                  <w:r>
-                    <w:rPr>
-                      <w:b/>
-                      <w:sz w:val="20"/>
-                    </w:rPr>
-                    <w:t xml:space="preserve"> </w:t>
+                    <w:t xml:space="preserve">Kochi </w:t>
                   </w:r>
                   <w:r>
                     <w:rPr>
@@ -5125,14 +5103,7 @@
                       <w:b/>
                       <w:sz w:val="20"/>
                     </w:rPr>
-                    <w:t xml:space="preserve">System Engineer </w:t>
-                  </w:r>
-                  <w:r>
-                    <w:rPr>
-                      <w:b/>
-                      <w:sz w:val="20"/>
-                    </w:rPr>
-                    <w:t xml:space="preserve"> </w:t>
+                    <w:t xml:space="preserve">System Engineer  </w:t>
                   </w:r>
                 </w:p>
                 <w:p>
@@ -5518,7 +5489,15 @@
                     <w:rPr>
                       <w:sz w:val="20"/>
                     </w:rPr>
-                    <w:t xml:space="preserve"> using </w:t>
+                    <w:t xml:space="preserve"> usin</w:t>
+                  </w:r>
+                  <w:bookmarkStart w:id="0" w:name="_GoBack"/>
+                  <w:bookmarkEnd w:id="0"/>
+                  <w:r>
+                    <w:rPr>
+                      <w:sz w:val="20"/>
+                    </w:rPr>
+                    <w:t xml:space="preserve">g </w:t>
                   </w:r>
                   <w:r>
                     <w:rPr>
@@ -6948,6 +6927,48 @@
               <w:lastRenderedPageBreak/>
               <w:t xml:space="preserve"> </w:t>
             </w:r>
+          </w:p>
+          <w:p>
+            <w:pPr>
+              <w:rPr>
+                <w:sz w:val="20"/>
+              </w:rPr>
+            </w:pPr>
+          </w:p>
+          <w:p>
+            <w:pPr>
+              <w:rPr>
+                <w:sz w:val="20"/>
+              </w:rPr>
+            </w:pPr>
+          </w:p>
+          <w:p>
+            <w:pPr>
+              <w:shd w:val="clear" w:color="auto" w:fill="FFFFFF" w:themeFill="background1"/>
+              <w:ind w:left="-1"/>
+              <w:jc w:val="center"/>
+              <w:rPr>
+                <w:sz w:val="20"/>
+              </w:rPr>
+            </w:pPr>
+            <w:r>
+              <w:rPr>
+                <w:b/>
+                <w:sz w:val="20"/>
+              </w:rPr>
+              <w:t xml:space="preserve">For project details, kindly refer to </w:t>
+            </w:r>
+            <w:hyperlink r:id="rId17" w:history="1">
+              <w:r>
+                <w:rPr>
+                  <w:rStyle w:val="Hyperlink"/>
+                  <w:b/>
+                  <w:sz w:val="20"/>
+                  <w:u w:val="none"/>
+                </w:rPr>
+                <w:t>ramji-sridaran.github.io/</w:t>
+              </w:r>
+            </w:hyperlink>
           </w:p>
           <w:p>
             <w:pPr>
@@ -7204,28 +7225,7 @@
           <w:p>
             <w:pPr>
               <w:rPr>
-                <w:sz w:val="18"/>
-              </w:rPr>
-            </w:pPr>
-          </w:p>
-          <w:p>
-            <w:pPr>
-              <w:rPr>
-                <w:sz w:val="18"/>
-              </w:rPr>
-            </w:pPr>
-          </w:p>
-          <w:p>
-            <w:pPr>
-              <w:rPr>
-                <w:sz w:val="18"/>
-              </w:rPr>
-            </w:pPr>
-          </w:p>
-          <w:p>
-            <w:pPr>
-              <w:rPr>
-                <w:sz w:val="18"/>
+                <w:sz w:val="12"/>
               </w:rPr>
             </w:pPr>
           </w:p>
@@ -7758,11 +7758,12 @@
   <w:style w:type="paragraph" w:default="1" w:styleId="Normal">
     <w:name w:val="Normal"/>
     <w:qFormat/>
-    <w:rsid w:val="00173569"/>
+    <w:rsid w:val="00672989"/>
   </w:style>
   <w:style w:type="character" w:default="1" w:styleId="DefaultParagraphFont">
     <w:name w:val="Default Paragraph Font"/>
     <w:uiPriority w:val="1"/>
+    <w:semiHidden/>
     <w:unhideWhenUsed/>
   </w:style>
   <w:style w:type="table" w:default="1" w:styleId="TableNormal">

</xml_diff>

<commit_message>
Updated resume with personal project
</commit_message>
<xml_diff>
--- a/Resources/Ramji11YearsResume.docx
+++ b/Resources/Ramji11YearsResume.docx
@@ -1,6 +1,6 @@
 
 <file path=word/document.xml><?xml version="1.0" encoding="utf-8"?>
-<w:document xmlns:wpc="http://schemas.microsoft.com/office/word/2010/wordprocessingCanvas" xmlns:cx="http://schemas.microsoft.com/office/drawing/2014/chartex" xmlns:cx1="http://schemas.microsoft.com/office/drawing/2015/9/8/chartex" xmlns:mc="http://schemas.openxmlformats.org/markup-compatibility/2006" xmlns:o="urn:schemas-microsoft-com:office:office" xmlns:r="http://schemas.openxmlformats.org/officeDocument/2006/relationships" xmlns:m="http://schemas.openxmlformats.org/officeDocument/2006/math" xmlns:v="urn:schemas-microsoft-com:vml" xmlns:wp14="http://schemas.microsoft.com/office/word/2010/wordprocessingDrawing" xmlns:wp="http://schemas.openxmlformats.org/drawingml/2006/wordprocessingDrawing" xmlns:w10="urn:schemas-microsoft-com:office:word" xmlns:w="http://schemas.openxmlformats.org/wordprocessingml/2006/main" xmlns:w14="http://schemas.microsoft.com/office/word/2010/wordml" xmlns:w15="http://schemas.microsoft.com/office/word/2012/wordml" xmlns:w16se="http://schemas.microsoft.com/office/word/2015/wordml/symex" xmlns:wpg="http://schemas.microsoft.com/office/word/2010/wordprocessingGroup" xmlns:wpi="http://schemas.microsoft.com/office/word/2010/wordprocessingInk" xmlns:wne="http://schemas.microsoft.com/office/word/2006/wordml" xmlns:wps="http://schemas.microsoft.com/office/word/2010/wordprocessingShape" mc:Ignorable="w14 w15 w16se wp14">
+<w:document xmlns:wpc="http://schemas.microsoft.com/office/word/2010/wordprocessingCanvas" xmlns:cx="http://schemas.microsoft.com/office/drawing/2014/chartex" xmlns:cx1="http://schemas.microsoft.com/office/drawing/2015/9/8/chartex" xmlns:cx2="http://schemas.microsoft.com/office/drawing/2015/10/21/chartex" xmlns:cx3="http://schemas.microsoft.com/office/drawing/2016/5/9/chartex" xmlns:cx4="http://schemas.microsoft.com/office/drawing/2016/5/10/chartex" xmlns:cx5="http://schemas.microsoft.com/office/drawing/2016/5/11/chartex" xmlns:cx6="http://schemas.microsoft.com/office/drawing/2016/5/12/chartex" xmlns:cx7="http://schemas.microsoft.com/office/drawing/2016/5/13/chartex" xmlns:cx8="http://schemas.microsoft.com/office/drawing/2016/5/14/chartex" xmlns:mc="http://schemas.openxmlformats.org/markup-compatibility/2006" xmlns:aink="http://schemas.microsoft.com/office/drawing/2016/ink" xmlns:am3d="http://schemas.microsoft.com/office/drawing/2017/model3d" xmlns:o="urn:schemas-microsoft-com:office:office" xmlns:oel="http://schemas.microsoft.com/office/2019/extlst" xmlns:r="http://schemas.openxmlformats.org/officeDocument/2006/relationships" xmlns:m="http://schemas.openxmlformats.org/officeDocument/2006/math" xmlns:v="urn:schemas-microsoft-com:vml" xmlns:wp14="http://schemas.microsoft.com/office/word/2010/wordprocessingDrawing" xmlns:wp="http://schemas.openxmlformats.org/drawingml/2006/wordprocessingDrawing" xmlns:w10="urn:schemas-microsoft-com:office:word" xmlns:w="http://schemas.openxmlformats.org/wordprocessingml/2006/main" xmlns:w14="http://schemas.microsoft.com/office/word/2010/wordml" xmlns:w15="http://schemas.microsoft.com/office/word/2012/wordml" xmlns:w16cex="http://schemas.microsoft.com/office/word/2018/wordml/cex" xmlns:w16cid="http://schemas.microsoft.com/office/word/2016/wordml/cid" xmlns:w16="http://schemas.microsoft.com/office/word/2018/wordml" xmlns:w16du="http://schemas.microsoft.com/office/word/2023/wordml/word16du" xmlns:w16sdtdh="http://schemas.microsoft.com/office/word/2020/wordml/sdtdatahash" xmlns:w16sdtfl="http://schemas.microsoft.com/office/word/2024/wordml/sdtformatlock" xmlns:w16se="http://schemas.microsoft.com/office/word/2015/wordml/symex" xmlns:wpg="http://schemas.microsoft.com/office/word/2010/wordprocessingGroup" xmlns:wpi="http://schemas.microsoft.com/office/word/2010/wordprocessingInk" xmlns:wne="http://schemas.microsoft.com/office/word/2006/wordml" xmlns:wps="http://schemas.microsoft.com/office/word/2010/wordprocessingShape" mc:Ignorable="w14 w15 w16se w16cid w16 w16cex w16sdtdh w16sdtfl w16du wp14">
   <w:body>
     <w:tbl>
       <w:tblPr>
@@ -74,7 +74,7 @@
                     <mc:AlternateContent>
                       <mc:Choice Requires="wpg">
                         <w:drawing>
-                          <wp:anchor distT="0" distB="0" distL="114300" distR="114300" simplePos="0" relativeHeight="251663360" behindDoc="0" locked="0" layoutInCell="1" allowOverlap="1">
+                          <wp:anchor distT="0" distB="0" distL="114300" distR="114300" simplePos="0" relativeHeight="251663360" behindDoc="0" locked="0" layoutInCell="1" allowOverlap="1" wp14:anchorId="2DEE2FB4" wp14:editId="25A8D6A6">
                             <wp:simplePos x="0" y="0"/>
                             <wp:positionH relativeFrom="column">
                               <wp:posOffset>4357370</wp:posOffset>
@@ -372,7 +372,7 @@
                     <mc:AlternateContent>
                       <mc:Choice Requires="wps">
                         <w:drawing>
-                          <wp:inline distT="0" distB="0" distL="0" distR="0" wp14:anchorId="4810884F" wp14:editId="3D4A16D1">
+                          <wp:inline distT="0" distB="0" distL="0" distR="0" wp14:anchorId="593F5201" wp14:editId="6D39D6F0">
                             <wp:extent cx="797357" cy="0"/>
                             <wp:effectExtent l="0" t="19050" r="41275" b="38100"/>
                             <wp:docPr id="2" name="Straight Connector 2"/>
@@ -418,7 +418,7 @@
                           </wp:inline>
                         </w:drawing>
                       </mc:Choice>
-                      <mc:Fallback xmlns:cx2="http://schemas.microsoft.com/office/drawing/2015/10/21/chartex" xmlns:cx3="http://schemas.microsoft.com/office/drawing/2016/5/9/chartex" xmlns:cx4="http://schemas.microsoft.com/office/drawing/2016/5/10/chartex" xmlns:cx5="http://schemas.microsoft.com/office/drawing/2016/5/11/chartex" xmlns:cx6="http://schemas.microsoft.com/office/drawing/2016/5/12/chartex" xmlns:cx7="http://schemas.microsoft.com/office/drawing/2016/5/13/chartex" xmlns:cx8="http://schemas.microsoft.com/office/drawing/2016/5/14/chartex" xmlns:aink="http://schemas.microsoft.com/office/drawing/2016/ink" xmlns:am3d="http://schemas.microsoft.com/office/drawing/2017/model3d" xmlns:oel="http://schemas.microsoft.com/office/2019/extlst" xmlns:w16cex="http://schemas.microsoft.com/office/word/2018/wordml/cex" xmlns:w16cid="http://schemas.microsoft.com/office/word/2016/wordml/cid" xmlns:w16="http://schemas.microsoft.com/office/word/2018/wordml" xmlns:w16sdtdh="http://schemas.microsoft.com/office/word/2020/wordml/sdtdatahash">
+                      <mc:Fallback>
                         <w:pict>
                           <v:line w14:anchorId="3B792A61" id="Straight Connector 2" o:spid="_x0000_s1026" style="visibility:visible;mso-wrap-style:square;mso-left-percent:-10001;mso-top-percent:-10001;mso-position-horizontal:absolute;mso-position-horizontal-relative:char;mso-position-vertical:absolute;mso-position-vertical-relative:line;mso-left-percent:-10001;mso-top-percent:-10001" from="0,0" to="62.8pt,0" o:gfxdata="UEsDBBQABgAIAAAAIQC2gziS/gAAAOEBAAATAAAAW0NvbnRlbnRfVHlwZXNdLnhtbJSRQU7DMBBF 90jcwfIWJU67QAgl6YK0S0CoHGBkTxKLZGx5TGhvj5O2G0SRWNoz/78nu9wcxkFMGNg6quQqL6RA 0s5Y6ir5vt9lD1JwBDIwOMJKHpHlpr69KfdHjyxSmriSfYz+USnWPY7AufNIadK6MEJMx9ApD/oD OlTrorhX2lFEilmcO2RdNtjC5xDF9pCuTyYBB5bi6bQ4syoJ3g9WQ0ymaiLzg5KdCXlKLjvcW893 SUOqXwnz5DrgnHtJTxOsQfEKIT7DmDSUCaxw7Rqn8787ZsmRM9e2VmPeBN4uqYvTtW7jvijg9N/y JsXecLq0q+WD6m8AAAD//wMAUEsDBBQABgAIAAAAIQA4/SH/1gAAAJQBAAALAAAAX3JlbHMvLnJl bHOkkMFqwzAMhu+DvYPRfXGawxijTi+j0GvpHsDYimMaW0Yy2fr2M4PBMnrbUb/Q94l/f/hMi1qR JVI2sOt6UJgd+ZiDgffL8ekFlFSbvV0oo4EbChzGx4f9GRdb25HMsYhqlCwG5lrLq9biZkxWOiqY 22YiTra2kYMu1l1tQD30/bPm3wwYN0x18gb45AdQl1tp5j/sFB2T0FQ7R0nTNEV3j6o9feQzro1i OWA14Fm+Q8a1a8+Bvu/d/dMb2JY5uiPbhG/ktn4cqGU/er3pcvwCAAD//wMAUEsDBBQABgAIAAAA IQA1QObu9QEAADsEAAAOAAAAZHJzL2Uyb0RvYy54bWysU02P2yAQvVfqf0DcGzupsmmtOHvIanvp R9RtfwDBECMBgwY2Tv59B5w4249Lq16wGea9mfcY1vcnZ9lRYTTgWz6f1ZwpL6Ez/tDy798e37zj LCbhO2HBq5afVeT3m9ev1kNo1AJ6sJ1CRiQ+NkNoeZ9SaKoqyl45EWcQlKdDDehEoi0eqg7FQOzO Vou6vqsGwC4gSBUjRR/GQ74p/Formb5oHVVituXUWyorlnWf12qzFs0BReiNvLQh/qELJ4ynohPV g0iCPaP5jcoZiRBBp5kEV4HWRqqigdTM61/UPPUiqKKFzIlhsin+P1r5+bhDZrqWLzjzwtEVPSUU 5tAntgXvyUBAtsg+DSE2lL71O7zsYthhFn3S6PKX5LBT8fY8eatOiUkKrt6v3i5XnMnrUXXDBYzp gwLH8k/LrfFZtWjE8WNMVItSryk5bD0bWr5czZd0o1LQ1GgrUkFEsKZ7NNbmvDJEamuRHQVd//4w Lzn22X2CbozdLeu6DAGVmNJLwRdMdGY9BbMBo+Tyl85Wje18VZosJJFjgYlorCGkVD7Ns4WFibIz TFOXE7Aeu89Tf2v4Z+AlP0NVGey/AU+IUhl8msDOeMA/VU+na8t6zL86MOrOFuyhO5dhKNbQhBaF l9eUn8DLfYHf3vzmBwAAAP//AwBQSwMEFAAGAAgAAAAhAAOjWbjZAAAAAgEAAA8AAABkcnMvZG93 bnJldi54bWxMj0FLw0AQhe+C/2EZwZvdGGmRmE2xSg/1IFhF9DbNjkk0Oxsy2zT992560cuDxxve +yZfjq5VA/XSeDZwPUtAEZfeNlwZeHtdX92CkoBssfVMBo4ksCzOz3LMrD/wCw3bUKlYwpKhgTqE LtNaypocysx3xDH78r3DEG1fadvjIZa7VqdJstAOG44LNXb0UFP5s907A+/H59XgRVY3m++PtHmc b6qn9acxlxfj/R2oQGP4O4YJP6JDEZl2fs9WVGsgPhJOOmXpfAFqN1ld5Po/evELAAD//wMAUEsB Ai0AFAAGAAgAAAAhALaDOJL+AAAA4QEAABMAAAAAAAAAAAAAAAAAAAAAAFtDb250ZW50X1R5cGVz XS54bWxQSwECLQAUAAYACAAAACEAOP0h/9YAAACUAQAACwAAAAAAAAAAAAAAAAAvAQAAX3JlbHMv LnJlbHNQSwECLQAUAAYACAAAACEANUDm7vUBAAA7BAAADgAAAAAAAAAAAAAAAAAuAgAAZHJzL2Uy b0RvYy54bWxQSwECLQAUAAYACAAAACEAA6NZuNkAAAACAQAADwAAAAAAAAAAAAAAAABPBAAAZHJz L2Rvd25yZXYueG1sUEsFBgAAAAAEAAQA8wAAAFUFAAAAAA== " strokecolor="#a5a5a5 [2092]" strokeweight="4.5pt">
                             <w10:anchorlock/>
@@ -467,6 +467,13 @@
                       <w:sz w:val="20"/>
                     </w:rPr>
                     <w:t xml:space="preserve">AWS, Java, Snowflake, </w:t>
+                  </w:r>
+                  <w:r>
+                    <w:rPr>
+                      <w:b/>
+                      <w:sz w:val="20"/>
+                    </w:rPr>
+                    <w:t xml:space="preserve">AI Integrations </w:t>
                   </w:r>
                   <w:r>
                     <w:rPr>
@@ -573,7 +580,7 @@
                     <mc:AlternateContent>
                       <mc:Choice Requires="wps">
                         <w:drawing>
-                          <wp:inline distT="0" distB="0" distL="0" distR="0" wp14:anchorId="5E5A1AC7" wp14:editId="41C22FBE">
+                          <wp:inline distT="0" distB="0" distL="0" distR="0" wp14:anchorId="5EF7A893" wp14:editId="5E0B051D">
                             <wp:extent cx="797357" cy="0"/>
                             <wp:effectExtent l="0" t="19050" r="41275" b="38100"/>
                             <wp:docPr id="3" name="Straight Connector 3"/>
@@ -619,7 +626,7 @@
                           </wp:inline>
                         </w:drawing>
                       </mc:Choice>
-                      <mc:Fallback xmlns:cx2="http://schemas.microsoft.com/office/drawing/2015/10/21/chartex" xmlns:cx3="http://schemas.microsoft.com/office/drawing/2016/5/9/chartex" xmlns:cx4="http://schemas.microsoft.com/office/drawing/2016/5/10/chartex" xmlns:cx5="http://schemas.microsoft.com/office/drawing/2016/5/11/chartex" xmlns:cx6="http://schemas.microsoft.com/office/drawing/2016/5/12/chartex" xmlns:cx7="http://schemas.microsoft.com/office/drawing/2016/5/13/chartex" xmlns:cx8="http://schemas.microsoft.com/office/drawing/2016/5/14/chartex" xmlns:aink="http://schemas.microsoft.com/office/drawing/2016/ink" xmlns:am3d="http://schemas.microsoft.com/office/drawing/2017/model3d" xmlns:oel="http://schemas.microsoft.com/office/2019/extlst" xmlns:w16cex="http://schemas.microsoft.com/office/word/2018/wordml/cex" xmlns:w16cid="http://schemas.microsoft.com/office/word/2016/wordml/cid" xmlns:w16="http://schemas.microsoft.com/office/word/2018/wordml" xmlns:w16sdtdh="http://schemas.microsoft.com/office/word/2020/wordml/sdtdatahash">
+                      <mc:Fallback>
                         <w:pict>
                           <v:line w14:anchorId="242EF4AA" id="Straight Connector 3" o:spid="_x0000_s1026" style="visibility:visible;mso-wrap-style:square;mso-left-percent:-10001;mso-top-percent:-10001;mso-position-horizontal:absolute;mso-position-horizontal-relative:char;mso-position-vertical:absolute;mso-position-vertical-relative:line;mso-left-percent:-10001;mso-top-percent:-10001" from="0,0" to="62.8pt,0" o:gfxdata="UEsDBBQABgAIAAAAIQC2gziS/gAAAOEBAAATAAAAW0NvbnRlbnRfVHlwZXNdLnhtbJSRQU7DMBBF 90jcwfIWJU67QAgl6YK0S0CoHGBkTxKLZGx5TGhvj5O2G0SRWNoz/78nu9wcxkFMGNg6quQqL6RA 0s5Y6ir5vt9lD1JwBDIwOMJKHpHlpr69KfdHjyxSmriSfYz+USnWPY7AufNIadK6MEJMx9ApD/oD OlTrorhX2lFEilmcO2RdNtjC5xDF9pCuTyYBB5bi6bQ4syoJ3g9WQ0ymaiLzg5KdCXlKLjvcW893 SUOqXwnz5DrgnHtJTxOsQfEKIT7DmDSUCaxw7Rqn8787ZsmRM9e2VmPeBN4uqYvTtW7jvijg9N/y JsXecLq0q+WD6m8AAAD//wMAUEsDBBQABgAIAAAAIQA4/SH/1gAAAJQBAAALAAAAX3JlbHMvLnJl bHOkkMFqwzAMhu+DvYPRfXGawxijTi+j0GvpHsDYimMaW0Yy2fr2M4PBMnrbUb/Q94l/f/hMi1qR JVI2sOt6UJgd+ZiDgffL8ekFlFSbvV0oo4EbChzGx4f9GRdb25HMsYhqlCwG5lrLq9biZkxWOiqY 22YiTra2kYMu1l1tQD30/bPm3wwYN0x18gb45AdQl1tp5j/sFB2T0FQ7R0nTNEV3j6o9feQzro1i OWA14Fm+Q8a1a8+Bvu/d/dMb2JY5uiPbhG/ktn4cqGU/er3pcvwCAAD//wMAUEsDBBQABgAIAAAA IQBc3fqq9QEAADsEAAAOAAAAZHJzL2Uyb0RvYy54bWysU02P2yAQvVfqf0DcG9sbZdNacfaQ1fbS j6i7/QEEg40EDAI2dv59B5w4249LV3vBZpj3Zt5j2NyNRpOj8EGBbWi1KCkRlkOrbNfQn08PHz5S EiKzLdNgRUNPItC77ft3m8HV4gZ60K3wBElsqAfX0D5GVxdF4L0wLCzACYuHErxhEbe+K1rPBmQ3 urgpy9tiAN86D1yEgNH76ZBuM7+UgsfvUgYRiW4o9hbz6vN6SGux3bC688z1ip/bYK/owjBlsehM dc8iI89e/UVlFPcQQMYFB1OAlIqLrAHVVOUfah575kTWguYEN9sU3o6WfzvuPVFtQ5eUWGbwih6j Z6rrI9mBtWggeLJMPg0u1Ji+s3t/3gW390n0KL1JX5RDxuztafZWjJFwDK4/rZerNSX8clRccc6H +FmAIemnoVrZpJrV7PglRKyFqZeUFNaWDA1drasV3ihnODVSs5gRAbRqH5TWKS8PkdhpT44Mr//Q VTlHP5uv0E6x21VZ5iHAEnN6LviCCc+0xWAyYJKc/+JJi6mdH0KihShyKjATTTUY58LGKlmYmTA7 wSR2OQPLqfs09deGfwee8xNU5MH+H/CMyJXBxhlslAX/r+pxvLQsp/yLA5PuZMEB2lMehmwNTmhW eH5N6Qm83Gf49c1vfwEAAP//AwBQSwMEFAAGAAgAAAAhAAOjWbjZAAAAAgEAAA8AAABkcnMvZG93 bnJldi54bWxMj0FLw0AQhe+C/2EZwZvdGGmRmE2xSg/1IFhF9DbNjkk0Oxsy2zT992560cuDxxve +yZfjq5VA/XSeDZwPUtAEZfeNlwZeHtdX92CkoBssfVMBo4ksCzOz3LMrD/wCw3bUKlYwpKhgTqE LtNaypocysx3xDH78r3DEG1fadvjIZa7VqdJstAOG44LNXb0UFP5s907A+/H59XgRVY3m++PtHmc b6qn9acxlxfj/R2oQGP4O4YJP6JDEZl2fs9WVGsgPhJOOmXpfAFqN1ld5Po/evELAAD//wMAUEsB Ai0AFAAGAAgAAAAhALaDOJL+AAAA4QEAABMAAAAAAAAAAAAAAAAAAAAAAFtDb250ZW50X1R5cGVz XS54bWxQSwECLQAUAAYACAAAACEAOP0h/9YAAACUAQAACwAAAAAAAAAAAAAAAAAvAQAAX3JlbHMv LnJlbHNQSwECLQAUAAYACAAAACEAXN36qvUBAAA7BAAADgAAAAAAAAAAAAAAAAAuAgAAZHJzL2Uy b0RvYy54bWxQSwECLQAUAAYACAAAACEAA6NZuNkAAAACAQAADwAAAAAAAAAAAAAAAABPBAAAZHJz L2Rvd25yZXYueG1sUEsFBgAAAAAEAAQA8wAAAFUFAAAAAA== " strokecolor="#a5a5a5 [2092]" strokeweight="4.5pt">
                             <w10:anchorlock/>
@@ -652,7 +659,7 @@
                       <w:sz w:val="20"/>
                     </w:rPr>
                     <w:drawing>
-                      <wp:inline distT="0" distB="0" distL="0" distR="0" wp14:anchorId="51AE51A2" wp14:editId="0A8DABF0">
+                      <wp:inline distT="0" distB="0" distL="0" distR="0" wp14:anchorId="67D01115" wp14:editId="39657F0C">
                         <wp:extent cx="148442" cy="148442"/>
                         <wp:effectExtent l="0" t="0" r="4445" b="4445"/>
                         <wp:docPr id="5" name="Picture 5"/>
@@ -736,7 +743,7 @@
                       <w:sz w:val="20"/>
                     </w:rPr>
                     <w:drawing>
-                      <wp:inline distT="0" distB="0" distL="0" distR="0" wp14:anchorId="3B9601EA" wp14:editId="04D44A2C">
+                      <wp:inline distT="0" distB="0" distL="0" distR="0" wp14:anchorId="239AC53E" wp14:editId="038DA196">
                         <wp:extent cx="145536" cy="162963"/>
                         <wp:effectExtent l="0" t="0" r="6985" b="8890"/>
                         <wp:docPr id="4" name="Picture 4"/>
@@ -854,7 +861,7 @@
                       <w:sz w:val="20"/>
                     </w:rPr>
                     <w:drawing>
-                      <wp:inline distT="0" distB="0" distL="0" distR="0" wp14:anchorId="5F2E3D7E" wp14:editId="0BF9FDDE">
+                      <wp:inline distT="0" distB="0" distL="0" distR="0" wp14:anchorId="6B7CA499" wp14:editId="27C368C3">
                         <wp:extent cx="137103" cy="139700"/>
                         <wp:effectExtent l="0" t="0" r="0" b="0"/>
                         <wp:docPr id="6" name="Picture 6"/>
@@ -972,7 +979,7 @@
                     <mc:AlternateContent>
                       <mc:Choice Requires="wps">
                         <w:drawing>
-                          <wp:anchor distT="0" distB="0" distL="114300" distR="114300" simplePos="0" relativeHeight="251665408" behindDoc="0" locked="0" layoutInCell="1" allowOverlap="1" wp14:anchorId="1C7E5C80" wp14:editId="36AF5E63">
+                          <wp:anchor distT="0" distB="0" distL="114300" distR="114300" simplePos="0" relativeHeight="251665408" behindDoc="0" locked="0" layoutInCell="1" allowOverlap="1" wp14:anchorId="0E96B8F7" wp14:editId="47429114">
                             <wp:simplePos x="0" y="0"/>
                             <wp:positionH relativeFrom="column">
                               <wp:posOffset>-18415</wp:posOffset>
@@ -1907,7 +1914,7 @@
                     <mc:AlternateContent>
                       <mc:Choice Requires="wps">
                         <w:drawing>
-                          <wp:inline distT="0" distB="0" distL="0" distR="0" wp14:anchorId="05EBF9D4" wp14:editId="48DBDFA1">
+                          <wp:inline distT="0" distB="0" distL="0" distR="0" wp14:anchorId="5FC492B1" wp14:editId="133C75C2">
                             <wp:extent cx="797357" cy="0"/>
                             <wp:effectExtent l="0" t="19050" r="41275" b="38100"/>
                             <wp:docPr id="20" name="Straight Connector 20"/>
@@ -1953,7 +1960,7 @@
                           </wp:inline>
                         </w:drawing>
                       </mc:Choice>
-                      <mc:Fallback xmlns:cx2="http://schemas.microsoft.com/office/drawing/2015/10/21/chartex" xmlns:cx3="http://schemas.microsoft.com/office/drawing/2016/5/9/chartex" xmlns:cx4="http://schemas.microsoft.com/office/drawing/2016/5/10/chartex" xmlns:cx5="http://schemas.microsoft.com/office/drawing/2016/5/11/chartex" xmlns:cx6="http://schemas.microsoft.com/office/drawing/2016/5/12/chartex" xmlns:cx7="http://schemas.microsoft.com/office/drawing/2016/5/13/chartex" xmlns:cx8="http://schemas.microsoft.com/office/drawing/2016/5/14/chartex" xmlns:aink="http://schemas.microsoft.com/office/drawing/2016/ink" xmlns:am3d="http://schemas.microsoft.com/office/drawing/2017/model3d" xmlns:oel="http://schemas.microsoft.com/office/2019/extlst" xmlns:w16cex="http://schemas.microsoft.com/office/word/2018/wordml/cex" xmlns:w16cid="http://schemas.microsoft.com/office/word/2016/wordml/cid" xmlns:w16="http://schemas.microsoft.com/office/word/2018/wordml" xmlns:w16sdtdh="http://schemas.microsoft.com/office/word/2020/wordml/sdtdatahash">
+                      <mc:Fallback>
                         <w:pict>
                           <v:line w14:anchorId="10D2A783" id="Straight Connector 20" o:spid="_x0000_s1026" style="visibility:visible;mso-wrap-style:square;mso-left-percent:-10001;mso-top-percent:-10001;mso-position-horizontal:absolute;mso-position-horizontal-relative:char;mso-position-vertical:absolute;mso-position-vertical-relative:line;mso-left-percent:-10001;mso-top-percent:-10001" from="0,0" to="62.8pt,0" o:gfxdata="UEsDBBQABgAIAAAAIQC2gziS/gAAAOEBAAATAAAAW0NvbnRlbnRfVHlwZXNdLnhtbJSRQU7DMBBF 90jcwfIWJU67QAgl6YK0S0CoHGBkTxKLZGx5TGhvj5O2G0SRWNoz/78nu9wcxkFMGNg6quQqL6RA 0s5Y6ir5vt9lD1JwBDIwOMJKHpHlpr69KfdHjyxSmriSfYz+USnWPY7AufNIadK6MEJMx9ApD/oD OlTrorhX2lFEilmcO2RdNtjC5xDF9pCuTyYBB5bi6bQ4syoJ3g9WQ0ymaiLzg5KdCXlKLjvcW893 SUOqXwnz5DrgnHtJTxOsQfEKIT7DmDSUCaxw7Rqn8787ZsmRM9e2VmPeBN4uqYvTtW7jvijg9N/y JsXecLq0q+WD6m8AAAD//wMAUEsDBBQABgAIAAAAIQA4/SH/1gAAAJQBAAALAAAAX3JlbHMvLnJl bHOkkMFqwzAMhu+DvYPRfXGawxijTi+j0GvpHsDYimMaW0Yy2fr2M4PBMnrbUb/Q94l/f/hMi1qR JVI2sOt6UJgd+ZiDgffL8ekFlFSbvV0oo4EbChzGx4f9GRdb25HMsYhqlCwG5lrLq9biZkxWOiqY 22YiTra2kYMu1l1tQD30/bPm3wwYN0x18gb45AdQl1tp5j/sFB2T0FQ7R0nTNEV3j6o9feQzro1i OWA14Fm+Q8a1a8+Bvu/d/dMb2JY5uiPbhG/ktn4cqGU/er3pcvwCAAD//wMAUEsDBBQABgAIAAAA IQDalieo9QEAAD0EAAAOAAAAZHJzL2Uyb0RvYy54bWysU02P2jAQvVfqf7B8LwlULG1E2AOr7aUf qNv+AOPYxJLtscZeAv++YwfC9uPSqhcTz8x7M+8xXt+fnGVHhdGAb/l8VnOmvITO+EPLv397fPOO s5iE74QFr1p+VpHfb16/Wg+hUQvowXYKGZH42Ayh5X1KoamqKHvlRJxBUJ6SGtCJRFc8VB2Kgdid rRZ1fVcNgF1AkCpGij6MSb4p/Formb5oHVVituU0WyonlnOfz2qzFs0BReiNvIwh/mEKJ4ynphPV g0iCPaP5jcoZiRBBp5kEV4HWRqqigdTM61/UPPUiqKKFzIlhsin+P1r5+bhDZrqWL8geLxz9R08J hTn0iW3Be3IQkFGSnBpCbAiw9Tu83GLYYZZ90ujyLwlip+LueXJXnRKTFFy9X71drjiT11R1wwWM 6YMCx/JHy63xWbdoxPFjTNSLSq8lOWw9G1q+XM2XNLQUtDfailQQEazpHo21ua6skdpaZEdBC7A/ zEuNfXafoBtjd8u6LuKoxVReGr5gopz1FMwGjJLLVzpbNY7zVWkykUSODSaisYeQUvk0zxYWJqrO ME1TTsB6nD7v/W3gn4GX+gxVZbX/BjwhSmfwaQI74wH/1D2driPrsf7qwKg7W7CH7lyWoVhDO1oU Xt5TfgQv7wV+e/WbHwAAAP//AwBQSwMEFAAGAAgAAAAhAAOjWbjZAAAAAgEAAA8AAABkcnMvZG93 bnJldi54bWxMj0FLw0AQhe+C/2EZwZvdGGmRmE2xSg/1IFhF9DbNjkk0Oxsy2zT992560cuDxxve +yZfjq5VA/XSeDZwPUtAEZfeNlwZeHtdX92CkoBssfVMBo4ksCzOz3LMrD/wCw3bUKlYwpKhgTqE LtNaypocysx3xDH78r3DEG1fadvjIZa7VqdJstAOG44LNXb0UFP5s907A+/H59XgRVY3m++PtHmc b6qn9acxlxfj/R2oQGP4O4YJP6JDEZl2fs9WVGsgPhJOOmXpfAFqN1ld5Po/evELAAD//wMAUEsB Ai0AFAAGAAgAAAAhALaDOJL+AAAA4QEAABMAAAAAAAAAAAAAAAAAAAAAAFtDb250ZW50X1R5cGVz XS54bWxQSwECLQAUAAYACAAAACEAOP0h/9YAAACUAQAACwAAAAAAAAAAAAAAAAAvAQAAX3JlbHMv LnJlbHNQSwECLQAUAAYACAAAACEA2pYnqPUBAAA9BAAADgAAAAAAAAAAAAAAAAAuAgAAZHJzL2Uy b0RvYy54bWxQSwECLQAUAAYACAAAACEAA6NZuNkAAAACAQAADwAAAAAAAAAAAAAAAABPBAAAZHJz L2Rvd25yZXYueG1sUEsFBgAAAAAEAAQA8wAAAFUFAAAAAA== " strokecolor="#a5a5a5 [2092]" strokeweight="4.5pt">
                             <w10:anchorlock/>
@@ -2024,7 +2031,7 @@
                     <w:rPr>
                       <w:sz w:val="20"/>
                     </w:rPr>
-                    <w:t>Data Integration Strategies</w:t>
+                    <w:t>AI Integration &amp; Implementation</w:t>
                   </w:r>
                 </w:p>
                 <w:p>
@@ -2043,19 +2050,7 @@
                     <w:rPr>
                       <w:sz w:val="20"/>
                     </w:rPr>
-                    <w:t>Big Data/</w:t>
-                  </w:r>
-                  <w:r>
-                    <w:rPr>
-                      <w:sz w:val="20"/>
-                    </w:rPr>
-                    <w:t xml:space="preserve"> </w:t>
-                  </w:r>
-                  <w:r>
-                    <w:rPr>
-                      <w:sz w:val="20"/>
-                    </w:rPr>
-                    <w:t>Data Migration</w:t>
+                    <w:t>Serverless Architecture Design</w:t>
                   </w:r>
                 </w:p>
                 <w:p>
@@ -2070,19 +2065,61 @@
                       <w:sz w:val="20"/>
                     </w:rPr>
                   </w:pPr>
-                  <w:proofErr w:type="spellStart"/>
-                  <w:r>
-                    <w:rPr>
-                      <w:sz w:val="20"/>
-                    </w:rPr>
-                    <w:t>IoT</w:t>
-                  </w:r>
-                  <w:proofErr w:type="spellEnd"/>
+                  <w:r>
+                    <w:rPr>
+                      <w:sz w:val="20"/>
+                    </w:rPr>
+                    <w:t>Data Integration Strategies</w:t>
+                  </w:r>
+                </w:p>
+                <w:p>
+                  <w:pPr>
+                    <w:numPr>
+                      <w:ilvl w:val="0"/>
+                      <w:numId w:val="2"/>
+                    </w:numPr>
+                    <w:ind w:left="360" w:hanging="360"/>
+                    <w:jc w:val="both"/>
+                    <w:rPr>
+                      <w:sz w:val="20"/>
+                    </w:rPr>
+                  </w:pPr>
+                  <w:r>
+                    <w:rPr>
+                      <w:sz w:val="20"/>
+                    </w:rPr>
+                    <w:t>Big Data/</w:t>
+                  </w:r>
                   <w:r>
                     <w:rPr>
                       <w:sz w:val="20"/>
                     </w:rPr>
                     <w:t xml:space="preserve"> </w:t>
+                  </w:r>
+                  <w:r>
+                    <w:rPr>
+                      <w:sz w:val="20"/>
+                    </w:rPr>
+                    <w:t>Data Migration</w:t>
+                  </w:r>
+                </w:p>
+                <w:p>
+                  <w:pPr>
+                    <w:numPr>
+                      <w:ilvl w:val="0"/>
+                      <w:numId w:val="2"/>
+                    </w:numPr>
+                    <w:ind w:left="360" w:hanging="360"/>
+                    <w:jc w:val="both"/>
+                    <w:rPr>
+                      <w:sz w:val="20"/>
+                    </w:rPr>
+                  </w:pPr>
+                  <w:r>
+                    <w:rPr>
+                      <w:sz w:val="20"/>
+                    </w:rPr>
+                    <w:t xml:space="preserve">IoT </w:t>
                   </w:r>
                   <w:r>
                     <w:rPr>
@@ -2374,7 +2411,7 @@
                     <mc:AlternateContent>
                       <mc:Choice Requires="wps">
                         <w:drawing>
-                          <wp:inline distT="0" distB="0" distL="0" distR="0" wp14:anchorId="361F045F" wp14:editId="5EF78507">
+                          <wp:inline distT="0" distB="0" distL="0" distR="0" wp14:anchorId="117E44B5" wp14:editId="341E9431">
                             <wp:extent cx="797357" cy="0"/>
                             <wp:effectExtent l="0" t="19050" r="41275" b="38100"/>
                             <wp:docPr id="21" name="Straight Connector 21"/>
@@ -2420,7 +2457,7 @@
                           </wp:inline>
                         </w:drawing>
                       </mc:Choice>
-                      <mc:Fallback xmlns:cx2="http://schemas.microsoft.com/office/drawing/2015/10/21/chartex" xmlns:cx3="http://schemas.microsoft.com/office/drawing/2016/5/9/chartex" xmlns:cx4="http://schemas.microsoft.com/office/drawing/2016/5/10/chartex" xmlns:cx5="http://schemas.microsoft.com/office/drawing/2016/5/11/chartex" xmlns:cx6="http://schemas.microsoft.com/office/drawing/2016/5/12/chartex" xmlns:cx7="http://schemas.microsoft.com/office/drawing/2016/5/13/chartex" xmlns:cx8="http://schemas.microsoft.com/office/drawing/2016/5/14/chartex" xmlns:aink="http://schemas.microsoft.com/office/drawing/2016/ink" xmlns:am3d="http://schemas.microsoft.com/office/drawing/2017/model3d" xmlns:oel="http://schemas.microsoft.com/office/2019/extlst" xmlns:w16cex="http://schemas.microsoft.com/office/word/2018/wordml/cex" xmlns:w16cid="http://schemas.microsoft.com/office/word/2016/wordml/cid" xmlns:w16="http://schemas.microsoft.com/office/word/2018/wordml" xmlns:w16sdtdh="http://schemas.microsoft.com/office/word/2020/wordml/sdtdatahash">
+                      <mc:Fallback>
                         <w:pict>
                           <v:line w14:anchorId="54285083" id="Straight Connector 21" o:spid="_x0000_s1026" style="visibility:visible;mso-wrap-style:square;mso-left-percent:-10001;mso-top-percent:-10001;mso-position-horizontal:absolute;mso-position-horizontal-relative:char;mso-position-vertical:absolute;mso-position-vertical-relative:line;mso-left-percent:-10001;mso-top-percent:-10001" from="0,0" to="62.8pt,0" o:gfxdata="UEsDBBQABgAIAAAAIQC2gziS/gAAAOEBAAATAAAAW0NvbnRlbnRfVHlwZXNdLnhtbJSRQU7DMBBF 90jcwfIWJU67QAgl6YK0S0CoHGBkTxKLZGx5TGhvj5O2G0SRWNoz/78nu9wcxkFMGNg6quQqL6RA 0s5Y6ir5vt9lD1JwBDIwOMJKHpHlpr69KfdHjyxSmriSfYz+USnWPY7AufNIadK6MEJMx9ApD/oD OlTrorhX2lFEilmcO2RdNtjC5xDF9pCuTyYBB5bi6bQ4syoJ3g9WQ0ymaiLzg5KdCXlKLjvcW893 SUOqXwnz5DrgnHtJTxOsQfEKIT7DmDSUCaxw7Rqn8787ZsmRM9e2VmPeBN4uqYvTtW7jvijg9N/y JsXecLq0q+WD6m8AAAD//wMAUEsDBBQABgAIAAAAIQA4/SH/1gAAAJQBAAALAAAAX3JlbHMvLnJl bHOkkMFqwzAMhu+DvYPRfXGawxijTi+j0GvpHsDYimMaW0Yy2fr2M4PBMnrbUb/Q94l/f/hMi1qR JVI2sOt6UJgd+ZiDgffL8ekFlFSbvV0oo4EbChzGx4f9GRdb25HMsYhqlCwG5lrLq9biZkxWOiqY 22YiTra2kYMu1l1tQD30/bPm3wwYN0x18gb45AdQl1tp5j/sFB2T0FQ7R0nTNEV3j6o9feQzro1i OWA14Fm+Q8a1a8+Bvu/d/dMb2JY5uiPbhG/ktn4cqGU/er3pcvwCAAD//wMAUEsDBBQABgAIAAAA IQBT4+XB9QEAAD0EAAAOAAAAZHJzL2Uyb0RvYy54bWysU02P2yAQvVfqf0DcGzupsmmtOHvIanvp R9RtfwDBECMBgwY2Tv59B5w4249Lq16wGea9mfcY1vcnZ9lRYTTgWz6f1ZwpL6Ez/tDy798e37zj LCbhO2HBq5afVeT3m9ev1kNo1AJ6sJ1CRiQ+NkNoeZ9SaKoqyl45EWcQlKdDDehEoi0eqg7FQOzO Vou6vqsGwC4gSBUjRR/GQ74p/Formb5oHVVituXUWyorlnWf12qzFs0BReiNvLQh/qELJ4ynohPV g0iCPaP5jcoZiRBBp5kEV4HWRqqigdTM61/UPPUiqKKFzIlhsin+P1r5+bhDZrqWL+aceeHojp4S CnPoE9uC9+QgIKNDcmoIsSHA1u/wsothh1n2SaPLXxLETsXd8+SuOiUmKbh6v3q7XHEmr0fVDRcw pg8KHMs/LbfGZ92iEcePMVEtSr2m5LD1bGj5cjVf0p1KQXOjrUgFEcGa7tFYm/PKGKmtRXYUNAD7 w7zk2Gf3Cboxdres6zIGVGJKLwVfMNGZ9RTMBoySy186WzW281VpMpFEjgUmorGGkFL5VCwsTJSd YZq6nID12H2e+1vDPwMv+Rmqymj/DXhClMrg0wR2xgP+qXo6XVvWY/7VgVF3tmAP3bkMQ7GGZrQ4 d3lP+RG83Bf47dVvfgAAAP//AwBQSwMEFAAGAAgAAAAhAAOjWbjZAAAAAgEAAA8AAABkcnMvZG93 bnJldi54bWxMj0FLw0AQhe+C/2EZwZvdGGmRmE2xSg/1IFhF9DbNjkk0Oxsy2zT992560cuDxxve +yZfjq5VA/XSeDZwPUtAEZfeNlwZeHtdX92CkoBssfVMBo4ksCzOz3LMrD/wCw3bUKlYwpKhgTqE LtNaypocysx3xDH78r3DEG1fadvjIZa7VqdJstAOG44LNXb0UFP5s907A+/H59XgRVY3m++PtHmc b6qn9acxlxfj/R2oQGP4O4YJP6JDEZl2fs9WVGsgPhJOOmXpfAFqN1ld5Po/evELAAD//wMAUEsB Ai0AFAAGAAgAAAAhALaDOJL+AAAA4QEAABMAAAAAAAAAAAAAAAAAAAAAAFtDb250ZW50X1R5cGVz XS54bWxQSwECLQAUAAYACAAAACEAOP0h/9YAAACUAQAACwAAAAAAAAAAAAAAAAAvAQAAX3JlbHMv LnJlbHNQSwECLQAUAAYACAAAACEAU+PlwfUBAAA9BAAADgAAAAAAAAAAAAAAAAAuAgAAZHJzL2Uy b0RvYy54bWxQSwECLQAUAAYACAAAACEAA6NZuNkAAAACAQAADwAAAAAAAAAAAAAAAABPBAAAZHJz L2Rvd25yZXYueG1sUEsFBgAAAAAEAAQA8wAAAFUFAAAAAA== " strokecolor="#a5a5a5 [2092]" strokeweight="4.5pt">
                             <w10:anchorlock/>
@@ -2548,17 +2585,372 @@
                       <w:spacing w:val="-2"/>
                       <w:sz w:val="20"/>
                     </w:rPr>
+                    <w:t>, HBase</w:t>
+                  </w:r>
+                </w:p>
+                <w:p>
+                  <w:pPr>
+                    <w:rPr>
+                      <w:sz w:val="4"/>
+                    </w:rPr>
+                  </w:pPr>
+                </w:p>
+                <w:p>
+                  <w:pPr>
+                    <w:rPr>
+                      <w:sz w:val="20"/>
+                    </w:rPr>
+                  </w:pPr>
+                  <w:r>
+                    <w:rPr>
+                      <w:b/>
+                      <w:bCs/>
+                      <w:sz w:val="20"/>
+                    </w:rPr>
+                    <w:t>Database Version Control:</w:t>
+                  </w:r>
+                  <w:r>
+                    <w:rPr>
+                      <w:sz w:val="20"/>
+                    </w:rPr>
+                    <w:t xml:space="preserve"> </w:t>
+                  </w:r>
+                  <w:r>
+                    <w:rPr>
+                      <w:sz w:val="20"/>
+                    </w:rPr>
+                    <w:t>Liquibase</w:t>
+                  </w:r>
+                </w:p>
+                <w:p>
+                  <w:pPr>
+                    <w:rPr>
+                      <w:sz w:val="4"/>
+                    </w:rPr>
+                  </w:pPr>
+                </w:p>
+                <w:p>
+                  <w:pPr>
+                    <w:rPr>
+                      <w:sz w:val="20"/>
+                    </w:rPr>
+                  </w:pPr>
+                  <w:r>
+                    <w:rPr>
+                      <w:b/>
+                      <w:bCs/>
+                      <w:sz w:val="20"/>
+                    </w:rPr>
+                    <w:t>Code Version Control:</w:t>
+                  </w:r>
+                  <w:r>
+                    <w:rPr>
+                      <w:sz w:val="20"/>
+                    </w:rPr>
+                    <w:t xml:space="preserve"> </w:t>
+                  </w:r>
+                  <w:r>
+                    <w:rPr>
+                      <w:sz w:val="20"/>
+                    </w:rPr>
+                    <w:t>Git, Bitbucket</w:t>
+                  </w:r>
+                  <w:r>
+                    <w:rPr>
+                      <w:sz w:val="20"/>
+                    </w:rPr>
+                    <w:t>, GitHub</w:t>
+                  </w:r>
+                </w:p>
+                <w:p>
+                  <w:pPr>
+                    <w:rPr>
+                      <w:sz w:val="4"/>
+                    </w:rPr>
+                  </w:pPr>
+                </w:p>
+                <w:p>
+                  <w:pPr>
+                    <w:rPr>
+                      <w:sz w:val="20"/>
+                    </w:rPr>
+                  </w:pPr>
+                  <w:r>
+                    <w:rPr>
+                      <w:b/>
+                      <w:bCs/>
+                      <w:sz w:val="20"/>
+                    </w:rPr>
+                    <w:t>Logging:</w:t>
+                  </w:r>
+                  <w:r>
+                    <w:rPr>
+                      <w:sz w:val="20"/>
+                    </w:rPr>
+                    <w:t xml:space="preserve"> </w:t>
+                  </w:r>
+                  <w:r>
+                    <w:rPr>
+                      <w:sz w:val="20"/>
+                    </w:rPr>
+                    <w:t>Splunk</w:t>
+                  </w:r>
+                </w:p>
+                <w:p>
+                  <w:pPr>
+                    <w:rPr>
+                      <w:sz w:val="4"/>
+                    </w:rPr>
+                  </w:pPr>
+                </w:p>
+                <w:p>
+                  <w:pPr>
+                    <w:rPr>
+                      <w:sz w:val="20"/>
+                    </w:rPr>
+                  </w:pPr>
+                  <w:r>
+                    <w:rPr>
+                      <w:b/>
+                      <w:bCs/>
+                      <w:sz w:val="20"/>
+                    </w:rPr>
+                    <w:t>Monitoring:</w:t>
+                  </w:r>
+                  <w:r>
+                    <w:rPr>
+                      <w:sz w:val="20"/>
+                    </w:rPr>
+                    <w:t xml:space="preserve"> </w:t>
+                  </w:r>
+                  <w:r>
+                    <w:rPr>
+                      <w:sz w:val="20"/>
+                    </w:rPr>
+                    <w:t>Dynatrace, Datadog</w:t>
+                  </w:r>
+                </w:p>
+                <w:p>
+                  <w:pPr>
+                    <w:rPr>
+                      <w:sz w:val="4"/>
+                    </w:rPr>
+                  </w:pPr>
+                </w:p>
+                <w:p>
+                  <w:pPr>
+                    <w:rPr>
+                      <w:sz w:val="20"/>
+                    </w:rPr>
+                  </w:pPr>
+                  <w:r>
+                    <w:rPr>
+                      <w:b/>
+                      <w:bCs/>
+                      <w:sz w:val="20"/>
+                    </w:rPr>
+                    <w:t>Servers:</w:t>
+                  </w:r>
+                  <w:r>
+                    <w:rPr>
+                      <w:sz w:val="20"/>
+                    </w:rPr>
+                    <w:t xml:space="preserve"> </w:t>
+                  </w:r>
+                  <w:r>
+                    <w:rPr>
+                      <w:sz w:val="20"/>
+                    </w:rPr>
+                    <w:t xml:space="preserve">Tomcat, </w:t>
+                  </w:r>
+                  <w:proofErr w:type="spellStart"/>
+                  <w:r>
+                    <w:rPr>
+                      <w:sz w:val="20"/>
+                    </w:rPr>
+                    <w:t>WildFly</w:t>
+                  </w:r>
+                  <w:proofErr w:type="spellEnd"/>
+                </w:p>
+                <w:p>
+                  <w:pPr>
+                    <w:rPr>
+                      <w:sz w:val="4"/>
+                    </w:rPr>
+                  </w:pPr>
+                </w:p>
+                <w:p>
+                  <w:pPr>
+                    <w:rPr>
+                      <w:sz w:val="20"/>
+                    </w:rPr>
+                  </w:pPr>
+                  <w:r>
+                    <w:rPr>
+                      <w:b/>
+                      <w:bCs/>
+                      <w:sz w:val="20"/>
+                    </w:rPr>
+                    <w:t>Build Tools:</w:t>
+                  </w:r>
+                  <w:r>
+                    <w:rPr>
+                      <w:sz w:val="20"/>
+                    </w:rPr>
+                    <w:t xml:space="preserve"> </w:t>
+                  </w:r>
+                  <w:r>
+                    <w:rPr>
+                      <w:sz w:val="20"/>
+                    </w:rPr>
+                    <w:t>Maven</w:t>
+                  </w:r>
+                </w:p>
+                <w:p>
+                  <w:pPr>
+                    <w:rPr>
+                      <w:sz w:val="4"/>
+                    </w:rPr>
+                  </w:pPr>
+                </w:p>
+                <w:p>
+                  <w:pPr>
+                    <w:rPr>
+                      <w:sz w:val="20"/>
+                    </w:rPr>
+                  </w:pPr>
+                  <w:r>
+                    <w:rPr>
+                      <w:b/>
+                      <w:bCs/>
+                      <w:sz w:val="20"/>
+                    </w:rPr>
+                    <w:t>Frameworks:</w:t>
+                  </w:r>
+                  <w:r>
+                    <w:rPr>
+                      <w:sz w:val="20"/>
+                    </w:rPr>
+                    <w:t xml:space="preserve"> </w:t>
+                  </w:r>
+                  <w:r>
+                    <w:rPr>
+                      <w:sz w:val="20"/>
+                    </w:rPr>
+                    <w:t>Spring Boot</w:t>
+                  </w:r>
+                  <w:r>
+                    <w:rPr>
+                      <w:sz w:val="20"/>
+                    </w:rPr>
+                    <w:t>, Node.js</w:t>
+                  </w:r>
+                </w:p>
+                <w:p>
+                  <w:pPr>
+                    <w:rPr>
+                      <w:sz w:val="4"/>
+                    </w:rPr>
+                  </w:pPr>
+                </w:p>
+                <w:p>
+                  <w:pPr>
+                    <w:rPr>
+                      <w:sz w:val="20"/>
+                    </w:rPr>
+                  </w:pPr>
+                  <w:r>
+                    <w:rPr>
+                      <w:b/>
+                      <w:bCs/>
+                      <w:sz w:val="20"/>
+                    </w:rPr>
+                    <w:t>AI Integration</w:t>
+                  </w:r>
+                  <w:r>
+                    <w:rPr>
+                      <w:sz w:val="20"/>
+                    </w:rPr>
+                    <w:t xml:space="preserve">: OpenAI API, </w:t>
+                  </w:r>
+                  <w:proofErr w:type="spellStart"/>
+                  <w:r>
+                    <w:rPr>
+                      <w:sz w:val="20"/>
+                    </w:rPr>
+                    <w:t>Groq</w:t>
+                  </w:r>
+                  <w:proofErr w:type="spellEnd"/>
+                  <w:r>
+                    <w:rPr>
+                      <w:sz w:val="20"/>
+                    </w:rPr>
+                    <w:t xml:space="preserve"> API, Hugging Face Models</w:t>
+                  </w:r>
+                </w:p>
+                <w:p>
+                  <w:pPr>
+                    <w:rPr>
+                      <w:sz w:val="4"/>
+                    </w:rPr>
+                  </w:pPr>
+                </w:p>
+                <w:p>
+                  <w:pPr>
+                    <w:rPr>
+                      <w:sz w:val="20"/>
+                    </w:rPr>
+                  </w:pPr>
+                  <w:r>
+                    <w:rPr>
+                      <w:b/>
+                      <w:bCs/>
+                      <w:sz w:val="20"/>
+                    </w:rPr>
+                    <w:t>IoT Queueing</w:t>
+                  </w:r>
+                  <w:r>
+                    <w:rPr>
+                      <w:b/>
+                      <w:bCs/>
+                      <w:sz w:val="20"/>
+                    </w:rPr>
+                    <w:t>:</w:t>
+                  </w:r>
+                  <w:r>
+                    <w:rPr>
+                      <w:sz w:val="20"/>
+                    </w:rPr>
+                    <w:t xml:space="preserve"> </w:t>
+                  </w:r>
+                  <w:proofErr w:type="spellStart"/>
+                  <w:r>
+                    <w:rPr>
+                      <w:sz w:val="20"/>
+                    </w:rPr>
+                    <w:t>eMqttd</w:t>
+                  </w:r>
+                  <w:proofErr w:type="spellEnd"/>
+                  <w:r>
+                    <w:rPr>
+                      <w:sz w:val="20"/>
+                    </w:rPr>
                     <w:t xml:space="preserve">, </w:t>
                   </w:r>
                   <w:proofErr w:type="spellStart"/>
                   <w:r>
                     <w:rPr>
-                      <w:spacing w:val="-2"/>
-                      <w:sz w:val="20"/>
-                    </w:rPr>
-                    <w:t>HBase</w:t>
+                      <w:sz w:val="20"/>
+                    </w:rPr>
+                    <w:t>Mosquitto</w:t>
                   </w:r>
                   <w:proofErr w:type="spellEnd"/>
+                  <w:r>
+                    <w:rPr>
+                      <w:sz w:val="20"/>
+                    </w:rPr>
+                    <w:t>, PAHO</w:t>
+                  </w:r>
                 </w:p>
                 <w:p>
                   <w:pPr>
@@ -2579,7 +2971,8 @@
                       <w:bCs/>
                       <w:sz w:val="20"/>
                     </w:rPr>
-                    <w:t>Database Version Control:</w:t>
+                    <w:lastRenderedPageBreak/>
+                    <w:t>Code Analysis:</w:t>
                   </w:r>
                   <w:r>
                     <w:rPr>
@@ -2587,14 +2980,34 @@
                     </w:rPr>
                     <w:t xml:space="preserve"> </w:t>
                   </w:r>
+                  <w:r>
+                    <w:rPr>
+                      <w:sz w:val="20"/>
+                    </w:rPr>
+                    <w:t xml:space="preserve">SonarQube, </w:t>
+                  </w:r>
                   <w:proofErr w:type="spellStart"/>
                   <w:r>
                     <w:rPr>
                       <w:sz w:val="20"/>
                     </w:rPr>
-                    <w:t>Liquibase</w:t>
+                    <w:t>Checkstyle</w:t>
                   </w:r>
                   <w:proofErr w:type="spellEnd"/>
+                  <w:r>
+                    <w:rPr>
+                      <w:sz w:val="20"/>
+                    </w:rPr>
+                    <w:t xml:space="preserve">, PMD, </w:t>
+                  </w:r>
+                  <w:proofErr w:type="spellStart"/>
+                  <w:r>
+                    <w:rPr>
+                      <w:sz w:val="20"/>
+                    </w:rPr>
+                    <w:t>SpotBugs</w:t>
+                  </w:r>
+                  <w:proofErr w:type="spellEnd"/>
                 </w:p>
                 <w:p>
                   <w:pPr>
@@ -2615,7 +3028,7 @@
                       <w:bCs/>
                       <w:sz w:val="20"/>
                     </w:rPr>
-                    <w:t>Code Version Control:</w:t>
+                    <w:t>Tracking:</w:t>
                   </w:r>
                   <w:r>
                     <w:rPr>
@@ -2623,430 +3036,60 @@
                     </w:rPr>
                     <w:t xml:space="preserve"> </w:t>
                   </w:r>
+                  <w:r>
+                    <w:rPr>
+                      <w:sz w:val="20"/>
+                    </w:rPr>
+                    <w:t>JIRA</w:t>
+                  </w:r>
+                </w:p>
+                <w:p>
+                  <w:pPr>
+                    <w:rPr>
+                      <w:sz w:val="4"/>
+                    </w:rPr>
+                  </w:pPr>
+                </w:p>
+                <w:p>
+                  <w:pPr>
+                    <w:rPr>
+                      <w:sz w:val="20"/>
+                    </w:rPr>
+                  </w:pPr>
+                  <w:r>
+                    <w:rPr>
+                      <w:b/>
+                      <w:bCs/>
+                      <w:sz w:val="20"/>
+                    </w:rPr>
+                    <w:t>Cloud:</w:t>
+                  </w:r>
+                  <w:r>
+                    <w:rPr>
+                      <w:sz w:val="20"/>
+                    </w:rPr>
+                    <w:t xml:space="preserve"> </w:t>
+                  </w:r>
+                  <w:r>
+                    <w:rPr>
+                      <w:sz w:val="20"/>
+                    </w:rPr>
+                    <w:t>AWS Services, Snowflake, Client Native Clouds</w:t>
+                  </w:r>
+                  <w:r>
+                    <w:rPr>
+                      <w:sz w:val="20"/>
+                    </w:rPr>
+                    <w:t xml:space="preserve">, </w:t>
+                  </w:r>
                   <w:proofErr w:type="spellStart"/>
                   <w:r>
                     <w:rPr>
                       <w:sz w:val="20"/>
                     </w:rPr>
-                    <w:t>Git</w:t>
+                    <w:t>Vercel</w:t>
                   </w:r>
                   <w:proofErr w:type="spellEnd"/>
-                  <w:r>
-                    <w:rPr>
-                      <w:sz w:val="20"/>
-                    </w:rPr>
-                    <w:t xml:space="preserve">, </w:t>
-                  </w:r>
-                  <w:proofErr w:type="spellStart"/>
-                  <w:r>
-                    <w:rPr>
-                      <w:sz w:val="20"/>
-                    </w:rPr>
-                    <w:t>Bitbucket</w:t>
-                  </w:r>
-                  <w:proofErr w:type="spellEnd"/>
-                </w:p>
-                <w:p>
-                  <w:pPr>
-                    <w:rPr>
-                      <w:sz w:val="4"/>
-                    </w:rPr>
-                  </w:pPr>
-                </w:p>
-                <w:p>
-                  <w:pPr>
-                    <w:rPr>
-                      <w:sz w:val="20"/>
-                    </w:rPr>
-                  </w:pPr>
-                  <w:r>
-                    <w:rPr>
-                      <w:b/>
-                      <w:bCs/>
-                      <w:sz w:val="20"/>
-                    </w:rPr>
-                    <w:t>Logging:</w:t>
-                  </w:r>
-                  <w:r>
-                    <w:rPr>
-                      <w:sz w:val="20"/>
-                    </w:rPr>
-                    <w:t xml:space="preserve"> </w:t>
-                  </w:r>
-                  <w:proofErr w:type="spellStart"/>
-                  <w:r>
-                    <w:rPr>
-                      <w:sz w:val="20"/>
-                    </w:rPr>
-                    <w:t>Splunk</w:t>
-                  </w:r>
-                  <w:proofErr w:type="spellEnd"/>
-                </w:p>
-                <w:p>
-                  <w:pPr>
-                    <w:rPr>
-                      <w:sz w:val="4"/>
-                    </w:rPr>
-                  </w:pPr>
-                </w:p>
-                <w:p>
-                  <w:pPr>
-                    <w:rPr>
-                      <w:sz w:val="20"/>
-                    </w:rPr>
-                  </w:pPr>
-                  <w:r>
-                    <w:rPr>
-                      <w:b/>
-                      <w:bCs/>
-                      <w:sz w:val="20"/>
-                    </w:rPr>
-                    <w:t>Monitoring:</w:t>
-                  </w:r>
-                  <w:r>
-                    <w:rPr>
-                      <w:sz w:val="20"/>
-                    </w:rPr>
-                    <w:t xml:space="preserve"> </w:t>
-                  </w:r>
-                  <w:proofErr w:type="spellStart"/>
-                  <w:r>
-                    <w:rPr>
-                      <w:sz w:val="20"/>
-                    </w:rPr>
-                    <w:t>Dynatrace</w:t>
-                  </w:r>
-                  <w:proofErr w:type="spellEnd"/>
-                  <w:r>
-                    <w:rPr>
-                      <w:sz w:val="20"/>
-                    </w:rPr>
-                    <w:t xml:space="preserve">, </w:t>
-                  </w:r>
-                  <w:proofErr w:type="spellStart"/>
-                  <w:r>
-                    <w:rPr>
-                      <w:sz w:val="20"/>
-                    </w:rPr>
-                    <w:t>Datadog</w:t>
-                  </w:r>
-                  <w:proofErr w:type="spellEnd"/>
-                </w:p>
-                <w:p>
-                  <w:pPr>
-                    <w:rPr>
-                      <w:sz w:val="4"/>
-                    </w:rPr>
-                  </w:pPr>
-                </w:p>
-                <w:p>
-                  <w:pPr>
-                    <w:rPr>
-                      <w:sz w:val="20"/>
-                    </w:rPr>
-                  </w:pPr>
-                  <w:r>
-                    <w:rPr>
-                      <w:b/>
-                      <w:bCs/>
-                      <w:sz w:val="20"/>
-                    </w:rPr>
-                    <w:t>Servers:</w:t>
-                  </w:r>
-                  <w:r>
-                    <w:rPr>
-                      <w:sz w:val="20"/>
-                    </w:rPr>
-                    <w:t xml:space="preserve"> </w:t>
-                  </w:r>
-                  <w:r>
-                    <w:rPr>
-                      <w:sz w:val="20"/>
-                    </w:rPr>
-                    <w:t xml:space="preserve">Tomcat, </w:t>
-                  </w:r>
-                  <w:proofErr w:type="spellStart"/>
-                  <w:r>
-                    <w:rPr>
-                      <w:sz w:val="20"/>
-                    </w:rPr>
-                    <w:t>WildFly</w:t>
-                  </w:r>
-                  <w:proofErr w:type="spellEnd"/>
-                </w:p>
-                <w:p>
-                  <w:pPr>
-                    <w:rPr>
-                      <w:sz w:val="4"/>
-                    </w:rPr>
-                  </w:pPr>
-                </w:p>
-                <w:p>
-                  <w:pPr>
-                    <w:rPr>
-                      <w:sz w:val="20"/>
-                    </w:rPr>
-                  </w:pPr>
-                  <w:r>
-                    <w:rPr>
-                      <w:b/>
-                      <w:bCs/>
-                      <w:sz w:val="20"/>
-                    </w:rPr>
-                    <w:t>Build Tools:</w:t>
-                  </w:r>
-                  <w:r>
-                    <w:rPr>
-                      <w:sz w:val="20"/>
-                    </w:rPr>
-                    <w:t xml:space="preserve"> </w:t>
-                  </w:r>
-                  <w:r>
-                    <w:rPr>
-                      <w:sz w:val="20"/>
-                    </w:rPr>
-                    <w:t>Maven</w:t>
-                  </w:r>
-                </w:p>
-                <w:p>
-                  <w:pPr>
-                    <w:rPr>
-                      <w:sz w:val="4"/>
-                    </w:rPr>
-                  </w:pPr>
-                </w:p>
-                <w:p>
-                  <w:pPr>
-                    <w:rPr>
-                      <w:sz w:val="20"/>
-                    </w:rPr>
-                  </w:pPr>
-                  <w:r>
-                    <w:rPr>
-                      <w:b/>
-                      <w:bCs/>
-                      <w:sz w:val="20"/>
-                    </w:rPr>
-                    <w:t>Frameworks:</w:t>
-                  </w:r>
-                  <w:r>
-                    <w:rPr>
-                      <w:sz w:val="20"/>
-                    </w:rPr>
-                    <w:t xml:space="preserve"> </w:t>
-                  </w:r>
-                  <w:r>
-                    <w:rPr>
-                      <w:sz w:val="20"/>
-                    </w:rPr>
-                    <w:t>Spring Boot</w:t>
-                  </w:r>
-                </w:p>
-                <w:p>
-                  <w:pPr>
-                    <w:rPr>
-                      <w:sz w:val="4"/>
-                    </w:rPr>
-                  </w:pPr>
-                </w:p>
-                <w:p>
-                  <w:pPr>
-                    <w:rPr>
-                      <w:sz w:val="20"/>
-                    </w:rPr>
-                  </w:pPr>
-                  <w:proofErr w:type="spellStart"/>
-                  <w:r>
-                    <w:rPr>
-                      <w:b/>
-                      <w:bCs/>
-                      <w:sz w:val="20"/>
-                    </w:rPr>
-                    <w:t>IoT</w:t>
-                  </w:r>
-                  <w:proofErr w:type="spellEnd"/>
-                  <w:r>
-                    <w:rPr>
-                      <w:b/>
-                      <w:bCs/>
-                      <w:sz w:val="20"/>
-                    </w:rPr>
-                    <w:t xml:space="preserve"> Queueing</w:t>
-                  </w:r>
-                  <w:r>
-                    <w:rPr>
-                      <w:b/>
-                      <w:bCs/>
-                      <w:sz w:val="20"/>
-                    </w:rPr>
-                    <w:t>:</w:t>
-                  </w:r>
-                  <w:r>
-                    <w:rPr>
-                      <w:sz w:val="20"/>
-                    </w:rPr>
-                    <w:t xml:space="preserve"> </w:t>
-                  </w:r>
-                  <w:proofErr w:type="spellStart"/>
-                  <w:r>
-                    <w:rPr>
-                      <w:sz w:val="20"/>
-                    </w:rPr>
-                    <w:t>eMqttd</w:t>
-                  </w:r>
-                  <w:proofErr w:type="spellEnd"/>
-                  <w:r>
-                    <w:rPr>
-                      <w:sz w:val="20"/>
-                    </w:rPr>
-                    <w:t xml:space="preserve">, </w:t>
-                  </w:r>
-                  <w:proofErr w:type="spellStart"/>
-                  <w:r>
-                    <w:rPr>
-                      <w:sz w:val="20"/>
-                    </w:rPr>
-                    <w:t>Mosquitto</w:t>
-                  </w:r>
-                  <w:proofErr w:type="spellEnd"/>
-                  <w:r>
-                    <w:rPr>
-                      <w:sz w:val="20"/>
-                    </w:rPr>
-                    <w:t>, PAHO</w:t>
-                  </w:r>
-                </w:p>
-                <w:p>
-                  <w:pPr>
-                    <w:rPr>
-                      <w:sz w:val="4"/>
-                    </w:rPr>
-                  </w:pPr>
-                </w:p>
-                <w:p>
-                  <w:pPr>
-                    <w:rPr>
-                      <w:sz w:val="20"/>
-                    </w:rPr>
-                  </w:pPr>
-                  <w:r>
-                    <w:rPr>
-                      <w:b/>
-                      <w:bCs/>
-                      <w:sz w:val="20"/>
-                    </w:rPr>
-                    <w:t>Code Analysis:</w:t>
-                  </w:r>
-                  <w:r>
-                    <w:rPr>
-                      <w:sz w:val="20"/>
-                    </w:rPr>
-                    <w:t xml:space="preserve"> </w:t>
-                  </w:r>
-                  <w:proofErr w:type="spellStart"/>
-                  <w:r>
-                    <w:rPr>
-                      <w:sz w:val="20"/>
-                    </w:rPr>
-                    <w:t>SonarQube</w:t>
-                  </w:r>
-                  <w:proofErr w:type="spellEnd"/>
-                  <w:r>
-                    <w:rPr>
-                      <w:sz w:val="20"/>
-                    </w:rPr>
-                    <w:t xml:space="preserve">, </w:t>
-                  </w:r>
-                  <w:proofErr w:type="spellStart"/>
-                  <w:r>
-                    <w:rPr>
-                      <w:sz w:val="20"/>
-                    </w:rPr>
-                    <w:t>Checkstyle</w:t>
-                  </w:r>
-                  <w:proofErr w:type="spellEnd"/>
-                  <w:r>
-                    <w:rPr>
-                      <w:sz w:val="20"/>
-                    </w:rPr>
-                    <w:t xml:space="preserve">, PMD, </w:t>
-                  </w:r>
-                  <w:proofErr w:type="spellStart"/>
-                  <w:r>
-                    <w:rPr>
-                      <w:sz w:val="20"/>
-                    </w:rPr>
-                    <w:t>SpotBugs</w:t>
-                  </w:r>
-                  <w:proofErr w:type="spellEnd"/>
-                </w:p>
-                <w:p>
-                  <w:pPr>
-                    <w:rPr>
-                      <w:sz w:val="4"/>
-                    </w:rPr>
-                  </w:pPr>
-                </w:p>
-                <w:p>
-                  <w:pPr>
-                    <w:rPr>
-                      <w:sz w:val="20"/>
-                    </w:rPr>
-                  </w:pPr>
-                  <w:r>
-                    <w:rPr>
-                      <w:b/>
-                      <w:bCs/>
-                      <w:sz w:val="20"/>
-                    </w:rPr>
-                    <w:t>Tracking:</w:t>
-                  </w:r>
-                  <w:r>
-                    <w:rPr>
-                      <w:sz w:val="20"/>
-                    </w:rPr>
-                    <w:t xml:space="preserve"> </w:t>
-                  </w:r>
-                  <w:r>
-                    <w:rPr>
-                      <w:sz w:val="20"/>
-                    </w:rPr>
-                    <w:t>JIRA</w:t>
-                  </w:r>
-                </w:p>
-                <w:p>
-                  <w:pPr>
-                    <w:rPr>
-                      <w:sz w:val="4"/>
-                    </w:rPr>
-                  </w:pPr>
-                </w:p>
-                <w:p>
-                  <w:pPr>
-                    <w:rPr>
-                      <w:sz w:val="20"/>
-                    </w:rPr>
-                  </w:pPr>
-                  <w:r>
-                    <w:rPr>
-                      <w:b/>
-                      <w:bCs/>
-                      <w:sz w:val="20"/>
-                    </w:rPr>
-                    <w:t>Cloud:</w:t>
-                  </w:r>
-                  <w:r>
-                    <w:rPr>
-                      <w:sz w:val="20"/>
-                    </w:rPr>
-                    <w:t xml:space="preserve"> </w:t>
-                  </w:r>
-                  <w:r>
-                    <w:rPr>
-                      <w:sz w:val="20"/>
-                    </w:rPr>
-                    <w:t>AWS Services, Snowflake, Client Native Clouds</w:t>
-                  </w:r>
                 </w:p>
                 <w:p>
                   <w:pPr>
@@ -3202,7 +3245,7 @@
                     <mc:AlternateContent>
                       <mc:Choice Requires="wps">
                         <w:drawing>
-                          <wp:inline distT="0" distB="0" distL="0" distR="0" wp14:anchorId="2756D11B" wp14:editId="48A0C084">
+                          <wp:inline distT="0" distB="0" distL="0" distR="0" wp14:anchorId="1427FDBC" wp14:editId="5D3DD848">
                             <wp:extent cx="797357" cy="0"/>
                             <wp:effectExtent l="0" t="19050" r="41275" b="38100"/>
                             <wp:docPr id="7" name="Straight Connector 7"/>
@@ -3315,21 +3358,7 @@
                     <w:rPr>
                       <w:sz w:val="20"/>
                     </w:rPr>
-                    <w:t xml:space="preserve">ring, </w:t>
-                  </w:r>
-                  <w:proofErr w:type="spellStart"/>
-                  <w:r>
-                    <w:rPr>
-                      <w:sz w:val="20"/>
-                    </w:rPr>
-                    <w:t>Karur</w:t>
-                  </w:r>
-                  <w:proofErr w:type="spellEnd"/>
-                  <w:r>
-                    <w:rPr>
-                      <w:sz w:val="20"/>
-                    </w:rPr>
-                    <w:t xml:space="preserve">, Tamil Nadu, India | </w:t>
+                    <w:t xml:space="preserve">ring, Karur, Tamil Nadu, India | </w:t>
                   </w:r>
                   <w:r>
                     <w:rPr>
@@ -3419,7 +3448,7 @@
                     <mc:AlternateContent>
                       <mc:Choice Requires="wps">
                         <w:drawing>
-                          <wp:inline distT="0" distB="0" distL="0" distR="0" wp14:anchorId="47F3C33D" wp14:editId="6D95D539">
+                          <wp:inline distT="0" distB="0" distL="0" distR="0" wp14:anchorId="289F2AD5" wp14:editId="7D3AFDB3">
                             <wp:extent cx="797357" cy="0"/>
                             <wp:effectExtent l="0" t="19050" r="41275" b="38100"/>
                             <wp:docPr id="13" name="Straight Connector 13"/>
@@ -3653,7 +3682,7 @@
                     <mc:AlternateContent>
                       <mc:Choice Requires="wps">
                         <w:drawing>
-                          <wp:inline distT="0" distB="0" distL="0" distR="0" wp14:anchorId="5D933D03" wp14:editId="749893D3">
+                          <wp:inline distT="0" distB="0" distL="0" distR="0" wp14:anchorId="5B23B170" wp14:editId="035B07CF">
                             <wp:extent cx="797357" cy="0"/>
                             <wp:effectExtent l="0" t="19050" r="41275" b="38100"/>
                             <wp:docPr id="14" name="Straight Connector 14"/>
@@ -3828,21 +3857,7 @@
                     <w:rPr>
                       <w:sz w:val="20"/>
                     </w:rPr>
-                    <w:t xml:space="preserve"> </w:t>
-                  </w:r>
-                  <w:proofErr w:type="spellStart"/>
-                  <w:r>
-                    <w:rPr>
-                      <w:sz w:val="20"/>
-                    </w:rPr>
-                    <w:t>Ganapathy</w:t>
-                  </w:r>
-                  <w:proofErr w:type="spellEnd"/>
-                  <w:r>
-                    <w:rPr>
-                      <w:sz w:val="20"/>
-                    </w:rPr>
-                    <w:t xml:space="preserve">, Coimbatore – </w:t>
+                    <w:t xml:space="preserve"> Ganapathy, Coimbatore – </w:t>
                   </w:r>
                   <w:r>
                     <w:rPr>
@@ -3937,7 +3952,7 @@
                     <mc:AlternateContent>
                       <mc:Choice Requires="wps">
                         <w:drawing>
-                          <wp:inline distT="0" distB="0" distL="0" distR="0" wp14:anchorId="6B1D00F6" wp14:editId="52BABCFA">
+                          <wp:inline distT="0" distB="0" distL="0" distR="0" wp14:anchorId="564735D0" wp14:editId="04E84D73">
                             <wp:extent cx="797357" cy="0"/>
                             <wp:effectExtent l="0" t="19050" r="41275" b="38100"/>
                             <wp:docPr id="8" name="Straight Connector 8"/>
@@ -3983,7 +3998,7 @@
                           </wp:inline>
                         </w:drawing>
                       </mc:Choice>
-                      <mc:Fallback xmlns:cx2="http://schemas.microsoft.com/office/drawing/2015/10/21/chartex" xmlns:cx3="http://schemas.microsoft.com/office/drawing/2016/5/9/chartex" xmlns:cx4="http://schemas.microsoft.com/office/drawing/2016/5/10/chartex" xmlns:cx5="http://schemas.microsoft.com/office/drawing/2016/5/11/chartex" xmlns:cx6="http://schemas.microsoft.com/office/drawing/2016/5/12/chartex" xmlns:cx7="http://schemas.microsoft.com/office/drawing/2016/5/13/chartex" xmlns:cx8="http://schemas.microsoft.com/office/drawing/2016/5/14/chartex" xmlns:aink="http://schemas.microsoft.com/office/drawing/2016/ink" xmlns:am3d="http://schemas.microsoft.com/office/drawing/2017/model3d" xmlns:oel="http://schemas.microsoft.com/office/2019/extlst" xmlns:w16cex="http://schemas.microsoft.com/office/word/2018/wordml/cex" xmlns:w16cid="http://schemas.microsoft.com/office/word/2016/wordml/cid" xmlns:w16="http://schemas.microsoft.com/office/word/2018/wordml" xmlns:w16sdtdh="http://schemas.microsoft.com/office/word/2020/wordml/sdtdatahash">
+                      <mc:Fallback>
                         <w:pict>
                           <v:line w14:anchorId="2095BCC3" id="Straight Connector 8" o:spid="_x0000_s1026" style="visibility:visible;mso-wrap-style:square;mso-left-percent:-10001;mso-top-percent:-10001;mso-position-horizontal:absolute;mso-position-horizontal-relative:char;mso-position-vertical:absolute;mso-position-vertical-relative:line;mso-left-percent:-10001;mso-top-percent:-10001" from="0,0" to="62.8pt,0" o:gfxdata="UEsDBBQABgAIAAAAIQC2gziS/gAAAOEBAAATAAAAW0NvbnRlbnRfVHlwZXNdLnhtbJSRQU7DMBBF 90jcwfIWJU67QAgl6YK0S0CoHGBkTxKLZGx5TGhvj5O2G0SRWNoz/78nu9wcxkFMGNg6quQqL6RA 0s5Y6ir5vt9lD1JwBDIwOMJKHpHlpr69KfdHjyxSmriSfYz+USnWPY7AufNIadK6MEJMx9ApD/oD OlTrorhX2lFEilmcO2RdNtjC5xDF9pCuTyYBB5bi6bQ4syoJ3g9WQ0ymaiLzg5KdCXlKLjvcW893 SUOqXwnz5DrgnHtJTxOsQfEKIT7DmDSUCaxw7Rqn8787ZsmRM9e2VmPeBN4uqYvTtW7jvijg9N/y JsXecLq0q+WD6m8AAAD//wMAUEsDBBQABgAIAAAAIQA4/SH/1gAAAJQBAAALAAAAX3JlbHMvLnJl bHOkkMFqwzAMhu+DvYPRfXGawxijTi+j0GvpHsDYimMaW0Yy2fr2M4PBMnrbUb/Q94l/f/hMi1qR JVI2sOt6UJgd+ZiDgffL8ekFlFSbvV0oo4EbChzGx4f9GRdb25HMsYhqlCwG5lrLq9biZkxWOiqY 22YiTra2kYMu1l1tQD30/bPm3wwYN0x18gb45AdQl1tp5j/sFB2T0FQ7R0nTNEV3j6o9feQzro1i OWA14Fm+Q8a1a8+Bvu/d/dMb2JY5uiPbhG/ktn4cqGU/er3pcvwCAAD//wMAUEsDBBQABgAIAAAA IQBsm6gr9QEAADsEAAAOAAAAZHJzL2Uyb0RvYy54bWysU02P2yAQvVfqf0DcGztbZbO14uwhq+2l H1F3+wMIHmIkYBCwcfLvO+DE2X5cWvWCzTDvzbzHsLo/WsMOEKJG1/L5rOYMnMROu33Lvz8/vrvj LCbhOmHQQctPEPn9+u2b1eAbuMEeTQeBEYmLzeBb3qfkm6qKsgcr4gw9ODpUGKxItA37qgtiIHZr qpu6vq0GDJ0PKCFGij6Mh3xd+JUCmb4qFSEx03LqLZU1lHWX12q9Es0+CN9reW5D/EMXVmhHRSeq B5EEewn6NyqrZcCIKs0k2gqV0hKKBlIzr39R89QLD0ULmRP9ZFP8f7Tyy2EbmO5aThflhKUrekpB 6H2f2AadIwMxsLvs0+BjQ+kbtw3nXfTbkEUfVbD5S3LYsXh7mryFY2KSgssPy/eLJWfyclRdcT7E 9BHQsvzTcqNdVi0acfgUE9Wi1EtKDhvHhpYvlvMF3agUNDXKiFQQEY3uHrUxOa8MEWxMYAdB17/b z0uOebGfsRtjt4u6LkNAJab0UvAVE50ZR8FswCi5/KWTgbGdb6DIQhI5FpiIxhpCSnBpni0sTJSd YYq6nID12H2e+mvDPwPP+RkKZbD/BjwhSmV0aQJb7TD8qXo6XlpWY/7FgVF3tmCH3akMQ7GGJrQo PL+m/ARe7wv8+ubXPwAAAP//AwBQSwMEFAAGAAgAAAAhAAOjWbjZAAAAAgEAAA8AAABkcnMvZG93 bnJldi54bWxMj0FLw0AQhe+C/2EZwZvdGGmRmE2xSg/1IFhF9DbNjkk0Oxsy2zT992560cuDxxve +yZfjq5VA/XSeDZwPUtAEZfeNlwZeHtdX92CkoBssfVMBo4ksCzOz3LMrD/wCw3bUKlYwpKhgTqE LtNaypocysx3xDH78r3DEG1fadvjIZa7VqdJstAOG44LNXb0UFP5s907A+/H59XgRVY3m++PtHmc b6qn9acxlxfj/R2oQGP4O4YJP6JDEZl2fs9WVGsgPhJOOmXpfAFqN1ld5Po/evELAAD//wMAUEsB Ai0AFAAGAAgAAAAhALaDOJL+AAAA4QEAABMAAAAAAAAAAAAAAAAAAAAAAFtDb250ZW50X1R5cGVz XS54bWxQSwECLQAUAAYACAAAACEAOP0h/9YAAACUAQAACwAAAAAAAAAAAAAAAAAvAQAAX3JlbHMv LnJlbHNQSwECLQAUAAYACAAAACEAbJuoK/UBAAA7BAAADgAAAAAAAAAAAAAAAAAuAgAAZHJzL2Uy b0RvYy54bWxQSwECLQAUAAYACAAAACEAA6NZuNkAAAACAQAADwAAAAAAAAAAAAAAAABPBAAAZHJz L2Rvd25yZXYueG1sUEsFBgAAAAAEAAQA8wAAAFUFAAAAAA== " strokecolor="#a5a5a5 [2092]" strokeweight="4.5pt">
                             <w10:anchorlock/>
@@ -4101,25 +4116,96 @@
                       <w:bCs/>
                       <w:sz w:val="20"/>
                     </w:rPr>
-                    <w:t xml:space="preserve"> </w:t>
-                  </w:r>
-                  <w:proofErr w:type="spellStart"/>
-                  <w:r>
-                    <w:rPr>
-                      <w:b/>
-                      <w:bCs/>
-                      <w:sz w:val="20"/>
-                    </w:rPr>
-                    <w:t>IoT</w:t>
-                  </w:r>
-                  <w:proofErr w:type="spellEnd"/>
-                  <w:r>
-                    <w:rPr>
-                      <w:b/>
-                      <w:bCs/>
-                      <w:sz w:val="20"/>
-                    </w:rPr>
-                    <w:t xml:space="preserve"> domains</w:t>
+                    <w:t xml:space="preserve"> IoT domains</w:t>
+                  </w:r>
+                  <w:r>
+                    <w:rPr>
+                      <w:sz w:val="20"/>
+                    </w:rPr>
+                    <w:t>.</w:t>
+                  </w:r>
+                </w:p>
+                <w:p>
+                  <w:pPr>
+                    <w:jc w:val="both"/>
+                    <w:rPr>
+                      <w:sz w:val="8"/>
+                    </w:rPr>
+                  </w:pPr>
+                </w:p>
+                <w:p>
+                  <w:pPr>
+                    <w:numPr>
+                      <w:ilvl w:val="0"/>
+                      <w:numId w:val="1"/>
+                    </w:numPr>
+                    <w:ind w:left="360" w:hanging="360"/>
+                    <w:jc w:val="both"/>
+                    <w:rPr>
+                      <w:sz w:val="20"/>
+                    </w:rPr>
+                  </w:pPr>
+                  <w:r>
+                    <w:rPr>
+                      <w:sz w:val="20"/>
+                    </w:rPr>
+                    <w:t xml:space="preserve">Functioning as a </w:t>
+                  </w:r>
+                  <w:r>
+                    <w:rPr>
+                      <w:b/>
+                      <w:sz w:val="20"/>
+                    </w:rPr>
+                    <w:t>Technical Lead</w:t>
+                  </w:r>
+                  <w:r>
+                    <w:rPr>
+                      <w:sz w:val="20"/>
+                    </w:rPr>
+                    <w:t xml:space="preserve"> at </w:t>
+                  </w:r>
+                  <w:r>
+                    <w:rPr>
+                      <w:b/>
+                      <w:sz w:val="20"/>
+                    </w:rPr>
+                    <w:t>Dentsu Global Services</w:t>
+                  </w:r>
+                  <w:r>
+                    <w:rPr>
+                      <w:sz w:val="20"/>
+                    </w:rPr>
+                    <w:t xml:space="preserve">, </w:t>
+                  </w:r>
+                  <w:r>
+                    <w:rPr>
+                      <w:sz w:val="20"/>
+                    </w:rPr>
+                    <w:t>driving</w:t>
+                  </w:r>
+                  <w:r>
+                    <w:rPr>
+                      <w:sz w:val="20"/>
+                    </w:rPr>
+                    <w:t xml:space="preserve"> development of applications and integration initiatives while </w:t>
+                  </w:r>
+                  <w:r>
+                    <w:rPr>
+                      <w:sz w:val="20"/>
+                    </w:rPr>
+                    <w:t>ensuring</w:t>
+                  </w:r>
+                  <w:r>
+                    <w:rPr>
+                      <w:sz w:val="20"/>
+                    </w:rPr>
+                    <w:t xml:space="preserve"> top</w:t>
+                  </w:r>
+                  <w:r>
+                    <w:rPr>
+                      <w:sz w:val="20"/>
+                    </w:rPr>
+                    <w:t>-notch deliverables</w:t>
                   </w:r>
                   <w:r>
                     <w:rPr>
@@ -4152,78 +4238,115 @@
                     <w:rPr>
                       <w:sz w:val="20"/>
                     </w:rPr>
-                    <w:t xml:space="preserve">Functioning as a </w:t>
-                  </w:r>
-                  <w:r>
-                    <w:rPr>
-                      <w:b/>
-                      <w:sz w:val="20"/>
-                    </w:rPr>
-                    <w:t>Technical Lead</w:t>
-                  </w:r>
-                  <w:r>
-                    <w:rPr>
-                      <w:sz w:val="20"/>
-                    </w:rPr>
-                    <w:t xml:space="preserve"> at </w:t>
+                    <w:t xml:space="preserve">Demonstrated expertise in </w:t>
+                  </w:r>
+                  <w:r>
+                    <w:rPr>
+                      <w:b/>
+                      <w:bCs/>
+                      <w:sz w:val="20"/>
+                    </w:rPr>
+                    <w:t>AI integration</w:t>
+                  </w:r>
+                  <w:r>
+                    <w:rPr>
+                      <w:sz w:val="20"/>
+                    </w:rPr>
+                    <w:t xml:space="preserve"> and </w:t>
+                  </w:r>
+                  <w:r>
+                    <w:rPr>
+                      <w:b/>
+                      <w:bCs/>
+                      <w:sz w:val="20"/>
+                    </w:rPr>
+                    <w:t>serverless architecture</w:t>
+                  </w:r>
+                  <w:r>
+                    <w:rPr>
+                      <w:sz w:val="20"/>
+                    </w:rPr>
+                    <w:t xml:space="preserve">, implementing intelligent </w:t>
+                  </w:r>
+                  <w:r>
+                    <w:rPr>
+                      <w:b/>
+                      <w:bCs/>
+                      <w:sz w:val="20"/>
+                    </w:rPr>
+                    <w:t>chatbot</w:t>
+                  </w:r>
+                  <w:r>
+                    <w:rPr>
+                      <w:sz w:val="20"/>
+                    </w:rPr>
+                    <w:t xml:space="preserve"> solutions with multi-provider </w:t>
+                  </w:r>
+                  <w:r>
+                    <w:rPr>
+                      <w:b/>
+                      <w:bCs/>
+                      <w:sz w:val="20"/>
+                    </w:rPr>
+                    <w:t>fallback strategies</w:t>
+                  </w:r>
+                  <w:r>
+                    <w:rPr>
+                      <w:sz w:val="20"/>
+                    </w:rPr>
+                    <w:t xml:space="preserve"> using </w:t>
+                  </w:r>
+                  <w:r>
+                    <w:rPr>
+                      <w:b/>
+                      <w:bCs/>
+                      <w:sz w:val="20"/>
+                    </w:rPr>
+                    <w:t>OpenAI</w:t>
+                  </w:r>
+                  <w:r>
+                    <w:rPr>
+                      <w:sz w:val="20"/>
+                    </w:rPr>
+                    <w:t xml:space="preserve">, </w:t>
                   </w:r>
                   <w:proofErr w:type="spellStart"/>
                   <w:r>
                     <w:rPr>
                       <w:b/>
-                      <w:sz w:val="20"/>
-                    </w:rPr>
-                    <w:t>Dentsu</w:t>
+                      <w:bCs/>
+                      <w:sz w:val="20"/>
+                    </w:rPr>
+                    <w:t>Groq</w:t>
                   </w:r>
                   <w:proofErr w:type="spellEnd"/>
                   <w:r>
                     <w:rPr>
-                      <w:b/>
-                      <w:sz w:val="20"/>
-                    </w:rPr>
-                    <w:t xml:space="preserve"> Global Services</w:t>
-                  </w:r>
-                  <w:r>
-                    <w:rPr>
-                      <w:sz w:val="20"/>
-                    </w:rPr>
-                    <w:t xml:space="preserve">, </w:t>
-                  </w:r>
-                  <w:r>
-                    <w:rPr>
-                      <w:sz w:val="20"/>
-                    </w:rPr>
-                    <w:t>driving</w:t>
-                  </w:r>
-                  <w:r>
-                    <w:rPr>
-                      <w:sz w:val="20"/>
-                    </w:rPr>
-                    <w:t xml:space="preserve"> development of applications and integration initiatives while </w:t>
-                  </w:r>
-                  <w:r>
-                    <w:rPr>
-                      <w:sz w:val="20"/>
-                    </w:rPr>
-                    <w:t>ensuring</w:t>
-                  </w:r>
-                  <w:r>
-                    <w:rPr>
-                      <w:sz w:val="20"/>
-                    </w:rPr>
-                    <w:t xml:space="preserve"> top</w:t>
-                  </w:r>
-                  <w:r>
-                    <w:rPr>
-                      <w:sz w:val="20"/>
-                    </w:rPr>
-                    <w:t>-notch deliverables</w:t>
-                  </w:r>
-                  <w:r>
-                    <w:rPr>
-                      <w:sz w:val="20"/>
-                    </w:rPr>
-                    <w:t>.</w:t>
+                      <w:sz w:val="20"/>
+                    </w:rPr>
+                    <w:t xml:space="preserve">, and Hugging Face APIs on </w:t>
+                  </w:r>
+                  <w:proofErr w:type="spellStart"/>
+                  <w:r>
+                    <w:rPr>
+                      <w:b/>
+                      <w:bCs/>
+                      <w:sz w:val="20"/>
+                    </w:rPr>
+                    <w:t>Vercel</w:t>
+                  </w:r>
+                  <w:r>
+                    <w:rPr>
+                      <w:sz w:val="20"/>
+                    </w:rPr>
+                    <w:t>'s</w:t>
+                  </w:r>
+                  <w:proofErr w:type="spellEnd"/>
+                  <w:r>
+                    <w:rPr>
+                      <w:sz w:val="20"/>
+                    </w:rPr>
+                    <w:t xml:space="preserve"> serverless platform.</w:t>
                   </w:r>
                 </w:p>
                 <w:p>
@@ -4370,23 +4493,13 @@
                     </w:rPr>
                     <w:t xml:space="preserve">Strong background in </w:t>
                   </w:r>
-                  <w:proofErr w:type="spellStart"/>
-                  <w:r>
-                    <w:rPr>
-                      <w:b/>
-                      <w:bCs/>
-                      <w:sz w:val="20"/>
-                    </w:rPr>
-                    <w:t>IoT</w:t>
-                  </w:r>
-                  <w:proofErr w:type="spellEnd"/>
-                  <w:r>
-                    <w:rPr>
-                      <w:b/>
-                      <w:bCs/>
-                      <w:sz w:val="20"/>
-                    </w:rPr>
-                    <w:t xml:space="preserve"> implementation and analytics</w:t>
+                  <w:r>
+                    <w:rPr>
+                      <w:b/>
+                      <w:bCs/>
+                      <w:sz w:val="20"/>
+                    </w:rPr>
+                    <w:t>IoT implementation and analytics</w:t>
                   </w:r>
                   <w:r>
                     <w:rPr>
@@ -4874,7 +4987,7 @@
                     <mc:AlternateContent>
                       <mc:Choice Requires="wps">
                         <w:drawing>
-                          <wp:inline distT="0" distB="0" distL="0" distR="0" wp14:anchorId="60F093F7" wp14:editId="08696012">
+                          <wp:inline distT="0" distB="0" distL="0" distR="0" wp14:anchorId="5EEFE2EE" wp14:editId="33E1C078">
                             <wp:extent cx="797357" cy="0"/>
                             <wp:effectExtent l="0" t="19050" r="41275" b="38100"/>
                             <wp:docPr id="12" name="Straight Connector 12"/>
@@ -4920,7 +5033,7 @@
                           </wp:inline>
                         </w:drawing>
                       </mc:Choice>
-                      <mc:Fallback xmlns:cx2="http://schemas.microsoft.com/office/drawing/2015/10/21/chartex" xmlns:cx3="http://schemas.microsoft.com/office/drawing/2016/5/9/chartex" xmlns:cx4="http://schemas.microsoft.com/office/drawing/2016/5/10/chartex" xmlns:cx5="http://schemas.microsoft.com/office/drawing/2016/5/11/chartex" xmlns:cx6="http://schemas.microsoft.com/office/drawing/2016/5/12/chartex" xmlns:cx7="http://schemas.microsoft.com/office/drawing/2016/5/13/chartex" xmlns:cx8="http://schemas.microsoft.com/office/drawing/2016/5/14/chartex" xmlns:aink="http://schemas.microsoft.com/office/drawing/2016/ink" xmlns:am3d="http://schemas.microsoft.com/office/drawing/2017/model3d" xmlns:oel="http://schemas.microsoft.com/office/2019/extlst" xmlns:w16cex="http://schemas.microsoft.com/office/word/2018/wordml/cex" xmlns:w16cid="http://schemas.microsoft.com/office/word/2016/wordml/cid" xmlns:w16="http://schemas.microsoft.com/office/word/2018/wordml" xmlns:w16sdtdh="http://schemas.microsoft.com/office/word/2020/wordml/sdtdatahash">
+                      <mc:Fallback>
                         <w:pict>
                           <v:line w14:anchorId="575D2121" id="Straight Connector 12" o:spid="_x0000_s1026" style="visibility:visible;mso-wrap-style:square;mso-left-percent:-10001;mso-top-percent:-10001;mso-position-horizontal:absolute;mso-position-horizontal-relative:char;mso-position-vertical:absolute;mso-position-vertical-relative:line;mso-left-percent:-10001;mso-top-percent:-10001" from="0,0" to="62.8pt,0" o:gfxdata="UEsDBBQABgAIAAAAIQC2gziS/gAAAOEBAAATAAAAW0NvbnRlbnRfVHlwZXNdLnhtbJSRQU7DMBBF 90jcwfIWJU67QAgl6YK0S0CoHGBkTxKLZGx5TGhvj5O2G0SRWNoz/78nu9wcxkFMGNg6quQqL6RA 0s5Y6ir5vt9lD1JwBDIwOMJKHpHlpr69KfdHjyxSmriSfYz+USnWPY7AufNIadK6MEJMx9ApD/oD OlTrorhX2lFEilmcO2RdNtjC5xDF9pCuTyYBB5bi6bQ4syoJ3g9WQ0ymaiLzg5KdCXlKLjvcW893 SUOqXwnz5DrgnHtJTxOsQfEKIT7DmDSUCaxw7Rqn8787ZsmRM9e2VmPeBN4uqYvTtW7jvijg9N/y JsXecLq0q+WD6m8AAAD//wMAUEsDBBQABgAIAAAAIQA4/SH/1gAAAJQBAAALAAAAX3JlbHMvLnJl bHOkkMFqwzAMhu+DvYPRfXGawxijTi+j0GvpHsDYimMaW0Yy2fr2M4PBMnrbUb/Q94l/f/hMi1qR JVI2sOt6UJgd+ZiDgffL8ekFlFSbvV0oo4EbChzGx4f9GRdb25HMsYhqlCwG5lrLq9biZkxWOiqY 22YiTra2kYMu1l1tQD30/bPm3wwYN0x18gb45AdQl1tp5j/sFB2T0FQ7R0nTNEV3j6o9feQzro1i OWA14Fm+Q8a1a8+Bvu/d/dMb2JY5uiPbhG/ktn4cqGU/er3pcvwCAAD//wMAUEsDBBQABgAIAAAA IQCaccQc9gEAAD0EAAAOAAAAZHJzL2Uyb0RvYy54bWysU02P2yAQvVfqf0DcGzupsmmtOHvIanvp R9RtfwDBQ4wEDAI2Tv59B5w4249Lq16wGea9mfcY1vcna9gRQtToWj6f1ZyBk9hpd2j592+Pb95x FpNwnTDooOVniPx+8/rVevANLLBH00FgROJiM/iW9yn5pqqi7MGKOEMPjg4VBisSbcOh6oIYiN2a alHXd9WAofMBJcRI0YfxkG8Kv1Ig0xelIiRmWk69pbKGsu7zWm3WojkE4XstL22If+jCCu2o6ET1 IJJgz0H/RmW1DBhRpZlEW6FSWkLRQGrm9S9qnnrhoWghc6KfbIr/j1Z+Pu4C0x3d3YIzJyzd0VMK Qh/6xLboHDmIgdEhOTX42BBg63bhsot+F7Lskwo2f0kQOxV3z5O7cEpMUnD1fvV2ueJMXo+qG86H mD4AWpZ/Wm60y7pFI44fY6JalHpNyWHj2NDy5Wq+pDuVguZGGZEKIqLR3aM2JueVMYKtCewoaAD2 h3nJMc/2E3Zj7G5Z12UMqMSUXgq+YKIz4yiYDRgll790NjC28xUUmUgixwIT0VhDSAkuzbOFhYmy M0xRlxOwHrvPc39r+GfgJT9DoYz234AnRKmMLk1gqx2GP1VPp2vLasy/OjDqzhbssTuXYSjW0IwW hZf3lB/By32B31795gcAAAD//wMAUEsDBBQABgAIAAAAIQADo1m42QAAAAIBAAAPAAAAZHJzL2Rv d25yZXYueG1sTI9BS8NAEIXvgv9hGcGb3RhpkZhNsUoP9SBYRfQ2zY5JNDsbMts0/fduetHLg8cb 3vsmX46uVQP10ng2cD1LQBGX3jZcGXh7XV/dgpKAbLH1TAaOJLAszs9yzKw/8AsN21CpWMKSoYE6 hC7TWsqaHMrMd8Qx+/K9wxBtX2nb4yGWu1anSbLQDhuOCzV29FBT+bPdOwPvx+fV4EVWN5vvj7R5 nG+qp/WnMZcX4/0dqEBj+DuGCT+iQxGZdn7PVlRrID4STjpl6XwBajdZXeT6P3rxCwAA//8DAFBL AQItABQABgAIAAAAIQC2gziS/gAAAOEBAAATAAAAAAAAAAAAAAAAAAAAAABbQ29udGVudF9UeXBl c10ueG1sUEsBAi0AFAAGAAgAAAAhADj9If/WAAAAlAEAAAsAAAAAAAAAAAAAAAAALwEAAF9yZWxz Ly5yZWxzUEsBAi0AFAAGAAgAAAAhAJpxxBz2AQAAPQQAAA4AAAAAAAAAAAAAAAAALgIAAGRycy9l Mm9Eb2MueG1sUEsBAi0AFAAGAAgAAAAhAAOjWbjZAAAAAgEAAA8AAAAAAAAAAAAAAAAAUAQAAGRy cy9kb3ducmV2LnhtbFBLBQYAAAAABAAEAPMAAABWBQAAAAA= " strokecolor="#a5a5a5 [2092]" strokeweight="4.5pt">
                             <w10:anchorlock/>
@@ -4945,21 +5058,12 @@
                       <w:sz w:val="20"/>
                     </w:rPr>
                   </w:pPr>
-                  <w:proofErr w:type="spellStart"/>
-                  <w:r>
-                    <w:rPr>
-                      <w:b/>
-                      <w:sz w:val="20"/>
-                    </w:rPr>
-                    <w:t>Dentsu</w:t>
-                  </w:r>
-                  <w:proofErr w:type="spellEnd"/>
-                  <w:r>
-                    <w:rPr>
-                      <w:b/>
-                      <w:sz w:val="20"/>
-                    </w:rPr>
-                    <w:t xml:space="preserve"> Global Services</w:t>
+                  <w:r>
+                    <w:rPr>
+                      <w:b/>
+                      <w:sz w:val="20"/>
+                    </w:rPr>
+                    <w:t>Dentsu Global Services</w:t>
                   </w:r>
                   <w:r>
                     <w:rPr>
@@ -5105,6 +5209,13 @@
                     </w:rPr>
                     <w:t xml:space="preserve">System Engineer  </w:t>
                   </w:r>
+                </w:p>
+                <w:p>
+                  <w:pPr>
+                    <w:rPr>
+                      <w:sz w:val="20"/>
+                    </w:rPr>
+                  </w:pPr>
                 </w:p>
                 <w:p>
                   <w:pPr>
@@ -5489,15 +5600,7 @@
                     <w:rPr>
                       <w:sz w:val="20"/>
                     </w:rPr>
-                    <w:t xml:space="preserve"> usin</w:t>
-                  </w:r>
-                  <w:bookmarkStart w:id="0" w:name="_GoBack"/>
-                  <w:bookmarkEnd w:id="0"/>
-                  <w:r>
-                    <w:rPr>
-                      <w:sz w:val="20"/>
-                    </w:rPr>
-                    <w:t xml:space="preserve">g </w:t>
+                    <w:t xml:space="preserve"> using </w:t>
                   </w:r>
                   <w:r>
                     <w:rPr>
@@ -5696,7 +5799,6 @@
                     </w:rPr>
                     <w:t xml:space="preserve">, and executing migrations using </w:t>
                   </w:r>
-                  <w:proofErr w:type="spellStart"/>
                   <w:r>
                     <w:rPr>
                       <w:b/>
@@ -5705,7 +5807,6 @@
                     </w:rPr>
                     <w:t>Liquibase</w:t>
                   </w:r>
-                  <w:proofErr w:type="spellEnd"/>
                   <w:r>
                     <w:rPr>
                       <w:sz w:val="20"/>
@@ -5759,7 +5860,6 @@
                     </w:rPr>
                     <w:t xml:space="preserve">, </w:t>
                   </w:r>
-                  <w:proofErr w:type="spellStart"/>
                   <w:r>
                     <w:rPr>
                       <w:b/>
@@ -5768,7 +5868,6 @@
                     </w:rPr>
                     <w:t>Sqoop</w:t>
                   </w:r>
-                  <w:proofErr w:type="spellEnd"/>
                   <w:r>
                     <w:rPr>
                       <w:sz w:val="20"/>
@@ -5820,6 +5919,7 @@
                     <w:rPr>
                       <w:sz w:val="20"/>
                     </w:rPr>
+                    <w:lastRenderedPageBreak/>
                     <w:t xml:space="preserve">Building internal tools for </w:t>
                   </w:r>
                   <w:r>
@@ -5942,22 +6042,6 @@
                 </w:p>
                 <w:p>
                   <w:pPr>
-                    <w:jc w:val="both"/>
-                    <w:rPr>
-                      <w:sz w:val="20"/>
-                    </w:rPr>
-                  </w:pPr>
-                </w:p>
-                <w:p>
-                  <w:pPr>
-                    <w:jc w:val="both"/>
-                    <w:rPr>
-                      <w:sz w:val="20"/>
-                    </w:rPr>
-                  </w:pPr>
-                </w:p>
-                <w:p>
-                  <w:pPr>
                     <w:numPr>
                       <w:ilvl w:val="0"/>
                       <w:numId w:val="2"/>
@@ -6147,20 +6231,82 @@
                 </w:p>
                 <w:p>
                   <w:pPr>
-                    <w:ind w:left="-1"/>
+                    <w:jc w:val="both"/>
+                    <w:rPr>
+                      <w:sz w:val="20"/>
+                    </w:rPr>
+                  </w:pPr>
+                </w:p>
+                <w:p>
+                  <w:pPr>
                     <w:jc w:val="center"/>
                     <w:rPr>
+                      <w:sz w:val="20"/>
+                    </w:rPr>
+                  </w:pPr>
+                  <w:r>
+                    <w:rPr>
+                      <w:b/>
                       <w:i/>
                       <w:sz w:val="20"/>
                     </w:rPr>
-                  </w:pPr>
+                    <w:t>P</w:t>
+                  </w:r>
                   <w:r>
                     <w:rPr>
                       <w:b/>
                       <w:i/>
                       <w:sz w:val="20"/>
                     </w:rPr>
-                    <w:t>Highlights:</w:t>
+                    <w:t xml:space="preserve">ersonal </w:t>
+                  </w:r>
+                  <w:r>
+                    <w:rPr>
+                      <w:b/>
+                      <w:i/>
+                      <w:sz w:val="20"/>
+                    </w:rPr>
+                    <w:t>P</w:t>
+                  </w:r>
+                  <w:r>
+                    <w:rPr>
+                      <w:b/>
+                      <w:i/>
+                      <w:sz w:val="20"/>
+                    </w:rPr>
+                    <w:t>roject</w:t>
+                  </w:r>
+                  <w:r>
+                    <w:rPr>
+                      <w:b/>
+                      <w:i/>
+                      <w:sz w:val="20"/>
+                    </w:rPr>
+                    <w:t xml:space="preserve">: </w:t>
+                  </w:r>
+                  <w:r>
+                    <w:rPr>
+                      <w:b/>
+                      <w:i/>
+                      <w:sz w:val="20"/>
+                    </w:rPr>
+                    <w:t>AI-Powered Portfolio Chatbot | Nov'202</w:t>
+                  </w:r>
+                  <w:r>
+                    <w:rPr>
+                      <w:b/>
+                      <w:i/>
+                      <w:sz w:val="20"/>
+                    </w:rPr>
+                    <w:t>5</w:t>
+                  </w:r>
+                  <w:r>
+                    <w:rPr>
+                      <w:b/>
+                      <w:i/>
+                      <w:sz w:val="20"/>
+                    </w:rPr>
+                    <w:t xml:space="preserve"> – Present</w:t>
                   </w:r>
                 </w:p>
                 <w:p>
@@ -6177,17 +6323,25 @@
                   </w:pPr>
                   <w:r>
                     <w:rPr>
-                      <w:sz w:val="20"/>
-                    </w:rPr>
-                    <w:t xml:space="preserve">Implemented a </w:t>
-                  </w:r>
-                  <w:r>
-                    <w:rPr>
-                      <w:b/>
-                      <w:bCs/>
-                      <w:sz w:val="20"/>
-                    </w:rPr>
-                    <w:t>monitoring system</w:t>
+                      <w:b/>
+                      <w:bCs/>
+                      <w:sz w:val="20"/>
+                    </w:rPr>
+                    <w:t>Architected</w:t>
+                  </w:r>
+                  <w:r>
+                    <w:rPr>
+                      <w:sz w:val="20"/>
+                    </w:rPr>
+                    <w:t xml:space="preserve"> and deployed a </w:t>
+                  </w:r>
+                  <w:r>
+                    <w:rPr>
+                      <w:b/>
+                      <w:bCs/>
+                      <w:sz w:val="20"/>
+                    </w:rPr>
+                    <w:t>serverless AI-powered chatbot</w:t>
                   </w:r>
                   <w:r>
                     <w:rPr>
@@ -6195,77 +6349,57 @@
                     </w:rPr>
                     <w:t xml:space="preserve"> using </w:t>
                   </w:r>
+                  <w:r>
+                    <w:rPr>
+                      <w:sz w:val="20"/>
+                    </w:rPr>
+                    <w:t>JavaScript</w:t>
+                  </w:r>
+                  <w:r>
+                    <w:rPr>
+                      <w:sz w:val="20"/>
+                    </w:rPr>
+                    <w:t xml:space="preserve">, </w:t>
+                  </w:r>
+                  <w:r>
+                    <w:rPr>
+                      <w:sz w:val="20"/>
+                    </w:rPr>
+                    <w:t>Node.js</w:t>
+                  </w:r>
+                  <w:r>
+                    <w:rPr>
+                      <w:sz w:val="20"/>
+                    </w:rPr>
+                    <w:t xml:space="preserve">, and </w:t>
+                  </w:r>
                   <w:proofErr w:type="spellStart"/>
                   <w:r>
                     <w:rPr>
-                      <w:b/>
-                      <w:bCs/>
-                      <w:sz w:val="20"/>
-                    </w:rPr>
-                    <w:t>Datadog</w:t>
+                      <w:sz w:val="20"/>
+                    </w:rPr>
+                    <w:t>Vercel's</w:t>
                   </w:r>
                   <w:proofErr w:type="spellEnd"/>
                   <w:r>
                     <w:rPr>
                       <w:sz w:val="20"/>
                     </w:rPr>
-                    <w:t xml:space="preserve">, which improved </w:t>
-                  </w:r>
-                  <w:r>
-                    <w:rPr>
-                      <w:b/>
-                      <w:bCs/>
-                      <w:sz w:val="20"/>
-                    </w:rPr>
-                    <w:t>incident response times</w:t>
-                  </w:r>
-                  <w:r>
-                    <w:rPr>
-                      <w:sz w:val="20"/>
-                    </w:rPr>
-                    <w:t xml:space="preserve"> by </w:t>
-                  </w:r>
-                  <w:r>
-                    <w:rPr>
-                      <w:b/>
-                      <w:bCs/>
-                      <w:sz w:val="20"/>
-                    </w:rPr>
-                    <w:t>50%</w:t>
-                  </w:r>
-                  <w:r>
-                    <w:rPr>
-                      <w:sz w:val="20"/>
-                    </w:rPr>
-                    <w:t xml:space="preserve">, ensuring higher </w:t>
-                  </w:r>
-                  <w:r>
-                    <w:rPr>
-                      <w:b/>
-                      <w:bCs/>
-                      <w:sz w:val="20"/>
-                    </w:rPr>
-                    <w:t>service availability</w:t>
-                  </w:r>
-                  <w:r>
-                    <w:rPr>
-                      <w:sz w:val="20"/>
-                    </w:rPr>
-                    <w:t xml:space="preserve"> for </w:t>
-                  </w:r>
-                  <w:r>
-                    <w:rPr>
-                      <w:b/>
-                      <w:bCs/>
-                      <w:sz w:val="20"/>
-                    </w:rPr>
-                    <w:t>clients</w:t>
-                  </w:r>
-                  <w:r>
-                    <w:rPr>
-                      <w:sz w:val="20"/>
-                    </w:rPr>
-                    <w:t>.</w:t>
+                    <w:t xml:space="preserve"> edge functions, providing </w:t>
+                  </w:r>
+                  <w:r>
+                    <w:rPr>
+                      <w:b/>
+                      <w:bCs/>
+                      <w:sz w:val="20"/>
+                    </w:rPr>
+                    <w:t>real-time intelligent</w:t>
+                  </w:r>
+                  <w:r>
+                    <w:rPr>
+                      <w:sz w:val="20"/>
+                    </w:rPr>
+                    <w:t xml:space="preserve"> responses about professional experience, skills, and projects.</w:t>
                   </w:r>
                 </w:p>
                 <w:p>
@@ -6284,85 +6418,85 @@
                     <w:rPr>
                       <w:sz w:val="20"/>
                     </w:rPr>
-                    <w:t xml:space="preserve">Drove </w:t>
-                  </w:r>
-                  <w:r>
-                    <w:rPr>
-                      <w:b/>
-                      <w:bCs/>
-                      <w:sz w:val="20"/>
-                    </w:rPr>
-                    <w:t xml:space="preserve">trainings </w:t>
-                  </w:r>
-                  <w:r>
-                    <w:rPr>
-                      <w:sz w:val="20"/>
-                    </w:rPr>
-                    <w:t xml:space="preserve">for new hires focused on </w:t>
-                  </w:r>
-                  <w:r>
-                    <w:rPr>
-                      <w:b/>
-                      <w:bCs/>
-                      <w:sz w:val="20"/>
-                    </w:rPr>
-                    <w:t>AWS</w:t>
-                  </w:r>
-                  <w:r>
-                    <w:rPr>
-                      <w:sz w:val="20"/>
-                    </w:rPr>
-                    <w:t xml:space="preserve"> and </w:t>
-                  </w:r>
-                  <w:r>
-                    <w:rPr>
-                      <w:b/>
-                      <w:bCs/>
-                      <w:sz w:val="20"/>
-                    </w:rPr>
-                    <w:t>Snowflake best practices</w:t>
-                  </w:r>
-                  <w:r>
-                    <w:rPr>
-                      <w:sz w:val="20"/>
-                    </w:rPr>
-                    <w:t xml:space="preserve">, achieving a </w:t>
-                  </w:r>
-                  <w:r>
-                    <w:rPr>
-                      <w:b/>
-                      <w:bCs/>
-                      <w:sz w:val="20"/>
-                    </w:rPr>
-                    <w:t>25% reduction</w:t>
-                  </w:r>
-                  <w:r>
-                    <w:rPr>
-                      <w:sz w:val="20"/>
-                    </w:rPr>
-                    <w:t xml:space="preserve"> in </w:t>
-                  </w:r>
-                  <w:r>
-                    <w:rPr>
-                      <w:b/>
-                      <w:bCs/>
-                      <w:sz w:val="20"/>
-                    </w:rPr>
-                    <w:t>onboarding time</w:t>
-                  </w:r>
-                  <w:r>
-                    <w:rPr>
-                      <w:sz w:val="20"/>
-                    </w:rPr>
-                    <w:t xml:space="preserve"> and increased </w:t>
-                  </w:r>
-                  <w:r>
-                    <w:rPr>
-                      <w:b/>
-                      <w:bCs/>
-                      <w:sz w:val="20"/>
-                    </w:rPr>
-                    <w:t>team productivity</w:t>
+                    <w:t xml:space="preserve">Integrated </w:t>
+                  </w:r>
+                  <w:r>
+                    <w:rPr>
+                      <w:sz w:val="20"/>
+                    </w:rPr>
+                    <w:t>multiple</w:t>
+                  </w:r>
+                  <w:r>
+                    <w:rPr>
+                      <w:sz w:val="20"/>
+                    </w:rPr>
+                    <w:t xml:space="preserve"> AI providers (</w:t>
+                  </w:r>
+                  <w:proofErr w:type="spellStart"/>
+                  <w:r>
+                    <w:rPr>
+                      <w:b/>
+                      <w:bCs/>
+                      <w:sz w:val="20"/>
+                    </w:rPr>
+                    <w:t>Groq</w:t>
+                  </w:r>
+                  <w:proofErr w:type="spellEnd"/>
+                  <w:r>
+                    <w:rPr>
+                      <w:sz w:val="20"/>
+                    </w:rPr>
+                    <w:t xml:space="preserve">, </w:t>
+                  </w:r>
+                  <w:r>
+                    <w:rPr>
+                      <w:b/>
+                      <w:bCs/>
+                      <w:sz w:val="20"/>
+                    </w:rPr>
+                    <w:t>OpenAI</w:t>
+                  </w:r>
+                  <w:r>
+                    <w:rPr>
+                      <w:sz w:val="20"/>
+                    </w:rPr>
+                    <w:t xml:space="preserve">) with automatic failover mechanism, implementing a </w:t>
+                  </w:r>
+                  <w:r>
+                    <w:rPr>
+                      <w:b/>
+                      <w:bCs/>
+                      <w:sz w:val="20"/>
+                    </w:rPr>
+                    <w:t>robust three-tier fallback strategy</w:t>
+                  </w:r>
+                  <w:r>
+                    <w:rPr>
+                      <w:sz w:val="20"/>
+                    </w:rPr>
+                    <w:t xml:space="preserve"> ensuring </w:t>
+                  </w:r>
+                  <w:r>
+                    <w:rPr>
+                      <w:b/>
+                      <w:bCs/>
+                      <w:sz w:val="20"/>
+                    </w:rPr>
+                    <w:t>99.9%</w:t>
+                  </w:r>
+                  <w:r>
+                    <w:rPr>
+                      <w:sz w:val="20"/>
+                    </w:rPr>
+                    <w:t xml:space="preserve"> uptime and </w:t>
+                  </w:r>
+                  <w:r>
+                    <w:rPr>
+                      <w:b/>
+                      <w:bCs/>
+                      <w:sz w:val="20"/>
+                    </w:rPr>
+                    <w:t>graceful degradation</w:t>
                   </w:r>
                   <w:r>
                     <w:rPr>
@@ -6387,49 +6521,63 @@
                     <w:rPr>
                       <w:sz w:val="20"/>
                     </w:rPr>
-                    <w:t xml:space="preserve">Implemented a </w:t>
-                  </w:r>
-                  <w:r>
-                    <w:rPr>
-                      <w:b/>
-                      <w:bCs/>
-                      <w:sz w:val="20"/>
-                    </w:rPr>
-                    <w:t>100% automated workflow rerun process</w:t>
-                  </w:r>
-                  <w:r>
-                    <w:rPr>
-                      <w:sz w:val="20"/>
-                    </w:rPr>
-                    <w:t xml:space="preserve"> through </w:t>
-                  </w:r>
-                  <w:r>
-                    <w:rPr>
-                      <w:b/>
-                      <w:bCs/>
-                      <w:sz w:val="20"/>
-                    </w:rPr>
-                    <w:t>REST API endpoints</w:t>
-                  </w:r>
-                  <w:r>
-                    <w:rPr>
-                      <w:sz w:val="20"/>
-                    </w:rPr>
-                    <w:t xml:space="preserve"> accessible to the </w:t>
-                  </w:r>
-                  <w:r>
-                    <w:rPr>
-                      <w:b/>
-                      <w:bCs/>
-                      <w:sz w:val="20"/>
-                    </w:rPr>
-                    <w:t>Operations team</w:t>
-                  </w:r>
-                  <w:r>
-                    <w:rPr>
-                      <w:sz w:val="20"/>
-                    </w:rPr>
-                    <w:t>.</w:t>
+                    <w:t xml:space="preserve">Designed and implemented </w:t>
+                  </w:r>
+                  <w:r>
+                    <w:rPr>
+                      <w:b/>
+                      <w:bCs/>
+                      <w:sz w:val="20"/>
+                    </w:rPr>
+                    <w:t>RESTful API endpoints</w:t>
+                  </w:r>
+                  <w:r>
+                    <w:rPr>
+                      <w:sz w:val="20"/>
+                    </w:rPr>
+                    <w:t xml:space="preserve"> with </w:t>
+                  </w:r>
+                  <w:r>
+                    <w:rPr>
+                      <w:b/>
+                      <w:bCs/>
+                      <w:sz w:val="20"/>
+                    </w:rPr>
+                    <w:t>CORS</w:t>
+                  </w:r>
+                  <w:r>
+                    <w:rPr>
+                      <w:sz w:val="20"/>
+                    </w:rPr>
+                    <w:t xml:space="preserve"> configuration for secure </w:t>
+                  </w:r>
+                  <w:r>
+                    <w:rPr>
+                      <w:b/>
+                      <w:bCs/>
+                      <w:sz w:val="20"/>
+                    </w:rPr>
+                    <w:t>cross-origin</w:t>
+                  </w:r>
+                  <w:r>
+                    <w:rPr>
+                      <w:sz w:val="20"/>
+                    </w:rPr>
+                    <w:t xml:space="preserve"> communication, enabling </w:t>
+                  </w:r>
+                  <w:r>
+                    <w:rPr>
+                      <w:b/>
+                      <w:bCs/>
+                      <w:sz w:val="20"/>
+                    </w:rPr>
+                    <w:t>seamless integration</w:t>
+                  </w:r>
+                  <w:r>
+                    <w:rPr>
+                      <w:sz w:val="20"/>
+                    </w:rPr>
+                    <w:t xml:space="preserve"> with portfolio website.</w:t>
                   </w:r>
                 </w:p>
                 <w:p>
@@ -6448,119 +6596,49 @@
                     <w:rPr>
                       <w:sz w:val="20"/>
                     </w:rPr>
-                    <w:t xml:space="preserve">Spearheaded integration of </w:t>
-                  </w:r>
-                  <w:r>
-                    <w:rPr>
-                      <w:b/>
-                      <w:bCs/>
-                      <w:sz w:val="20"/>
-                    </w:rPr>
-                    <w:t>automated scripts</w:t>
-                  </w:r>
-                  <w:r>
-                    <w:rPr>
-                      <w:sz w:val="20"/>
-                    </w:rPr>
-                    <w:t xml:space="preserve"> for copying </w:t>
-                  </w:r>
-                  <w:r>
-                    <w:rPr>
-                      <w:b/>
-                      <w:bCs/>
-                      <w:sz w:val="20"/>
-                    </w:rPr>
-                    <w:t>artifacts</w:t>
-                  </w:r>
-                  <w:r>
-                    <w:rPr>
-                      <w:sz w:val="20"/>
-                    </w:rPr>
-                    <w:t xml:space="preserve"> within </w:t>
-                  </w:r>
-                  <w:r>
-                    <w:rPr>
-                      <w:b/>
-                      <w:bCs/>
-                      <w:sz w:val="20"/>
-                    </w:rPr>
-                    <w:t>S3</w:t>
-                  </w:r>
-                  <w:r>
-                    <w:rPr>
-                      <w:sz w:val="20"/>
-                    </w:rPr>
-                    <w:t xml:space="preserve"> in </w:t>
-                  </w:r>
-                  <w:r>
-                    <w:rPr>
-                      <w:b/>
-                      <w:bCs/>
-                      <w:sz w:val="20"/>
-                    </w:rPr>
-                    <w:t>deployment pipelines</w:t>
-                  </w:r>
-                  <w:r>
-                    <w:rPr>
-                      <w:sz w:val="20"/>
-                    </w:rPr>
-                    <w:t xml:space="preserve"> using </w:t>
-                  </w:r>
-                  <w:r>
-                    <w:rPr>
-                      <w:b/>
-                      <w:bCs/>
-                      <w:sz w:val="20"/>
-                    </w:rPr>
-                    <w:t>Jenkins</w:t>
-                  </w:r>
-                  <w:r>
-                    <w:rPr>
-                      <w:sz w:val="20"/>
-                    </w:rPr>
-                    <w:t xml:space="preserve">, reducing </w:t>
-                  </w:r>
-                  <w:r>
-                    <w:rPr>
-                      <w:b/>
-                      <w:bCs/>
-                      <w:sz w:val="20"/>
-                    </w:rPr>
-                    <w:t>deployment times</w:t>
-                  </w:r>
-                  <w:r>
-                    <w:rPr>
-                      <w:sz w:val="20"/>
-                    </w:rPr>
-                    <w:t xml:space="preserve"> by </w:t>
-                  </w:r>
-                  <w:r>
-                    <w:rPr>
-                      <w:b/>
-                      <w:bCs/>
-                      <w:sz w:val="20"/>
-                    </w:rPr>
-                    <w:t>20%</w:t>
-                  </w:r>
-                  <w:r>
-                    <w:rPr>
-                      <w:sz w:val="20"/>
-                    </w:rPr>
-                    <w:t xml:space="preserve"> and minimizing </w:t>
-                  </w:r>
-                  <w:r>
-                    <w:rPr>
-                      <w:b/>
-                      <w:bCs/>
-                      <w:sz w:val="20"/>
-                    </w:rPr>
-                    <w:t>human error</w:t>
-                  </w:r>
-                  <w:r>
-                    <w:rPr>
-                      <w:sz w:val="20"/>
-                    </w:rPr>
-                    <w:t xml:space="preserve"> during releases.</w:t>
+                    <w:t xml:space="preserve">Developed </w:t>
+                  </w:r>
+                  <w:r>
+                    <w:rPr>
+                      <w:b/>
+                      <w:bCs/>
+                      <w:sz w:val="20"/>
+                    </w:rPr>
+                    <w:t>comprehensive system prompts</w:t>
+                  </w:r>
+                  <w:r>
+                    <w:rPr>
+                      <w:sz w:val="20"/>
+                    </w:rPr>
+                    <w:t xml:space="preserve"> leveraging professional resume data and LinkedIn profile information, </w:t>
+                  </w:r>
+                  <w:r>
+                    <w:rPr>
+                      <w:b/>
+                      <w:bCs/>
+                      <w:sz w:val="20"/>
+                    </w:rPr>
+                    <w:t>enabling context-aware AI</w:t>
+                  </w:r>
+                  <w:r>
+                    <w:rPr>
+                      <w:sz w:val="20"/>
+                    </w:rPr>
+                    <w:t xml:space="preserve"> responses for </w:t>
+                  </w:r>
+                  <w:r>
+                    <w:rPr>
+                      <w:b/>
+                      <w:bCs/>
+                      <w:sz w:val="20"/>
+                    </w:rPr>
+                    <w:t>enhanced user engagement</w:t>
+                  </w:r>
+                  <w:r>
+                    <w:rPr>
+                      <w:sz w:val="20"/>
+                    </w:rPr>
+                    <w:t>.</w:t>
                   </w:r>
                 </w:p>
                 <w:p>
@@ -6579,77 +6657,109 @@
                     <w:rPr>
                       <w:sz w:val="20"/>
                     </w:rPr>
-                    <w:t xml:space="preserve">Successfully migrated </w:t>
-                  </w:r>
-                  <w:r>
-                    <w:rPr>
-                      <w:b/>
-                      <w:bCs/>
-                      <w:sz w:val="20"/>
-                    </w:rPr>
-                    <w:t>2 projects</w:t>
-                  </w:r>
-                  <w:r>
-                    <w:rPr>
-                      <w:sz w:val="20"/>
-                    </w:rPr>
-                    <w:t xml:space="preserve"> to </w:t>
-                  </w:r>
-                  <w:r>
-                    <w:rPr>
-                      <w:b/>
-                      <w:bCs/>
-                      <w:sz w:val="20"/>
-                    </w:rPr>
-                    <w:t>cloud platforms</w:t>
-                  </w:r>
-                  <w:r>
-                    <w:rPr>
-                      <w:sz w:val="20"/>
-                    </w:rPr>
-                    <w:t xml:space="preserve">, resulting in a </w:t>
-                  </w:r>
-                  <w:r>
-                    <w:rPr>
-                      <w:b/>
-                      <w:bCs/>
-                      <w:sz w:val="20"/>
-                    </w:rPr>
-                    <w:t>10% increase</w:t>
-                  </w:r>
-                  <w:r>
-                    <w:rPr>
-                      <w:sz w:val="20"/>
-                    </w:rPr>
-                    <w:t xml:space="preserve"> in </w:t>
-                  </w:r>
-                  <w:r>
-                    <w:rPr>
-                      <w:b/>
-                      <w:bCs/>
-                      <w:sz w:val="20"/>
-                    </w:rPr>
-                    <w:t>operational efficiency</w:t>
-                  </w:r>
-                  <w:r>
-                    <w:rPr>
-                      <w:sz w:val="20"/>
-                    </w:rPr>
-                    <w:t xml:space="preserve"> and significant </w:t>
-                  </w:r>
-                  <w:r>
-                    <w:rPr>
-                      <w:b/>
-                      <w:bCs/>
-                      <w:sz w:val="20"/>
-                    </w:rPr>
-                    <w:t>cost reduction</w:t>
-                  </w:r>
-                  <w:r>
-                    <w:rPr>
-                      <w:sz w:val="20"/>
-                    </w:rPr>
-                    <w:t>.</w:t>
+                    <w:t xml:space="preserve">Implemented </w:t>
+                  </w:r>
+                  <w:r>
+                    <w:rPr>
+                      <w:b/>
+                      <w:bCs/>
+                      <w:sz w:val="20"/>
+                    </w:rPr>
+                    <w:t>error handling</w:t>
+                  </w:r>
+                  <w:r>
+                    <w:rPr>
+                      <w:sz w:val="20"/>
+                    </w:rPr>
+                    <w:t xml:space="preserve">, </w:t>
+                  </w:r>
+                  <w:r>
+                    <w:rPr>
+                      <w:b/>
+                      <w:bCs/>
+                      <w:sz w:val="20"/>
+                    </w:rPr>
+                    <w:t>logging</w:t>
+                  </w:r>
+                  <w:r>
+                    <w:rPr>
+                      <w:sz w:val="20"/>
+                    </w:rPr>
+                    <w:t xml:space="preserve">, and </w:t>
+                  </w:r>
+                  <w:r>
+                    <w:rPr>
+                      <w:b/>
+                      <w:bCs/>
+                      <w:sz w:val="20"/>
+                    </w:rPr>
+                    <w:t>monitoring</w:t>
+                  </w:r>
+                  <w:r>
+                    <w:rPr>
+                      <w:sz w:val="20"/>
+                    </w:rPr>
+                    <w:t xml:space="preserve"> strategies</w:t>
+                  </w:r>
+                  <w:r>
+                    <w:rPr>
+                      <w:sz w:val="20"/>
+                    </w:rPr>
+                    <w:t xml:space="preserve"> for production environment, utilizing </w:t>
+                  </w:r>
+                  <w:proofErr w:type="spellStart"/>
+                  <w:r>
+                    <w:rPr>
+                      <w:sz w:val="20"/>
+                    </w:rPr>
+                    <w:t>Vercel's</w:t>
+                  </w:r>
+                  <w:proofErr w:type="spellEnd"/>
+                  <w:r>
+                    <w:rPr>
+                      <w:sz w:val="20"/>
+                    </w:rPr>
+                    <w:t xml:space="preserve"> </w:t>
+                  </w:r>
+                  <w:r>
+                    <w:rPr>
+                      <w:sz w:val="20"/>
+                    </w:rPr>
+                    <w:t>serverless</w:t>
+                  </w:r>
+                  <w:r>
+                    <w:rPr>
+                      <w:sz w:val="20"/>
+                    </w:rPr>
+                    <w:t xml:space="preserve"> infrastructure for </w:t>
+                  </w:r>
+                  <w:r>
+                    <w:rPr>
+                      <w:b/>
+                      <w:bCs/>
+                      <w:sz w:val="20"/>
+                    </w:rPr>
+                    <w:t>cost-effective</w:t>
+                  </w:r>
+                  <w:r>
+                    <w:rPr>
+                      <w:sz w:val="20"/>
+                    </w:rPr>
+                    <w:t xml:space="preserve">, </w:t>
+                  </w:r>
+                  <w:r>
+                    <w:rPr>
+                      <w:b/>
+                      <w:bCs/>
+                      <w:sz w:val="20"/>
+                    </w:rPr>
+                    <w:t>scalable</w:t>
+                  </w:r>
+                  <w:r>
+                    <w:rPr>
+                      <w:sz w:val="20"/>
+                    </w:rPr>
+                    <w:t xml:space="preserve"> deployment.</w:t>
                   </w:r>
                 </w:p>
                 <w:p>
@@ -6668,63 +6778,63 @@
                     <w:rPr>
                       <w:sz w:val="20"/>
                     </w:rPr>
-                    <w:t xml:space="preserve">Developed </w:t>
-                  </w:r>
-                  <w:r>
-                    <w:rPr>
-                      <w:b/>
-                      <w:bCs/>
-                      <w:sz w:val="20"/>
-                    </w:rPr>
-                    <w:t>automated testing suites</w:t>
-                  </w:r>
-                  <w:r>
-                    <w:rPr>
-                      <w:sz w:val="20"/>
-                    </w:rPr>
-                    <w:t xml:space="preserve"> that improved </w:t>
-                  </w:r>
-                  <w:r>
-                    <w:rPr>
-                      <w:b/>
-                      <w:bCs/>
-                      <w:sz w:val="20"/>
-                    </w:rPr>
-                    <w:t>application reliability</w:t>
-                  </w:r>
-                  <w:r>
-                    <w:rPr>
-                      <w:sz w:val="20"/>
-                    </w:rPr>
-                    <w:t xml:space="preserve">, reducing </w:t>
-                  </w:r>
-                  <w:r>
-                    <w:rPr>
-                      <w:b/>
-                      <w:bCs/>
-                      <w:sz w:val="20"/>
-                    </w:rPr>
-                    <w:t>post-deployment issues</w:t>
-                  </w:r>
-                  <w:r>
-                    <w:rPr>
-                      <w:sz w:val="20"/>
-                    </w:rPr>
-                    <w:t xml:space="preserve"> by </w:t>
-                  </w:r>
-                  <w:r>
-                    <w:rPr>
-                      <w:b/>
-                      <w:bCs/>
-                      <w:sz w:val="20"/>
-                    </w:rPr>
-                    <w:t>50%</w:t>
-                  </w:r>
-                  <w:r>
-                    <w:rPr>
-                      <w:sz w:val="20"/>
-                    </w:rPr>
-                    <w:t>.</w:t>
+                    <w:t xml:space="preserve">Created responsive </w:t>
+                  </w:r>
+                  <w:r>
+                    <w:rPr>
+                      <w:b/>
+                      <w:bCs/>
+                      <w:sz w:val="20"/>
+                    </w:rPr>
+                    <w:t>UI/UX</w:t>
+                  </w:r>
+                  <w:r>
+                    <w:rPr>
+                      <w:sz w:val="20"/>
+                    </w:rPr>
+                    <w:t xml:space="preserve"> components with </w:t>
+                  </w:r>
+                  <w:r>
+                    <w:rPr>
+                      <w:b/>
+                      <w:bCs/>
+                      <w:sz w:val="20"/>
+                    </w:rPr>
+                    <w:t>theme-aware</w:t>
+                  </w:r>
+                  <w:r>
+                    <w:rPr>
+                      <w:sz w:val="20"/>
+                    </w:rPr>
+                    <w:t xml:space="preserve"> design (light, dark, compact, black &amp; white modes), ensuring </w:t>
+                  </w:r>
+                  <w:r>
+                    <w:rPr>
+                      <w:b/>
+                      <w:bCs/>
+                      <w:sz w:val="20"/>
+                    </w:rPr>
+                    <w:t>consistent branding</w:t>
+                  </w:r>
+                  <w:r>
+                    <w:rPr>
+                      <w:sz w:val="20"/>
+                    </w:rPr>
+                    <w:t xml:space="preserve"> and </w:t>
+                  </w:r>
+                  <w:r>
+                    <w:rPr>
+                      <w:b/>
+                      <w:bCs/>
+                      <w:sz w:val="20"/>
+                    </w:rPr>
+                    <w:t>accessibility</w:t>
+                  </w:r>
+                  <w:r>
+                    <w:rPr>
+                      <w:sz w:val="20"/>
+                    </w:rPr>
+                    <w:t xml:space="preserve"> across all themes.</w:t>
                   </w:r>
                 </w:p>
                 <w:p>
@@ -6743,15 +6853,35 @@
                     <w:rPr>
                       <w:sz w:val="20"/>
                     </w:rPr>
-                    <w:t xml:space="preserve">Optimized </w:t>
-                  </w:r>
-                  <w:r>
-                    <w:rPr>
-                      <w:b/>
-                      <w:bCs/>
-                      <w:sz w:val="20"/>
-                    </w:rPr>
-                    <w:t xml:space="preserve">Apache </w:t>
+                    <w:t xml:space="preserve">Utilized </w:t>
+                  </w:r>
+                  <w:r>
+                    <w:rPr>
+                      <w:b/>
+                      <w:bCs/>
+                      <w:sz w:val="20"/>
+                    </w:rPr>
+                    <w:t>GitHub</w:t>
+                  </w:r>
+                  <w:r>
+                    <w:rPr>
+                      <w:sz w:val="20"/>
+                    </w:rPr>
+                    <w:t xml:space="preserve"> for version control and </w:t>
+                  </w:r>
+                  <w:r>
+                    <w:rPr>
+                      <w:b/>
+                      <w:bCs/>
+                      <w:sz w:val="20"/>
+                    </w:rPr>
+                    <w:t>CI/CD</w:t>
+                  </w:r>
+                  <w:r>
+                    <w:rPr>
+                      <w:sz w:val="20"/>
+                    </w:rPr>
+                    <w:t xml:space="preserve"> pipeline through </w:t>
                   </w:r>
                   <w:proofErr w:type="spellStart"/>
                   <w:r>
@@ -6760,50 +6890,68 @@
                       <w:bCs/>
                       <w:sz w:val="20"/>
                     </w:rPr>
-                    <w:t>Solr</w:t>
+                    <w:t>Vercel</w:t>
                   </w:r>
                   <w:proofErr w:type="spellEnd"/>
                   <w:r>
                     <w:rPr>
-                      <w:b/>
-                      <w:bCs/>
-                      <w:sz w:val="20"/>
-                    </w:rPr>
-                    <w:t xml:space="preserve"> facets</w:t>
-                  </w:r>
-                  <w:r>
-                    <w:rPr>
-                      <w:sz w:val="20"/>
-                    </w:rPr>
-                    <w:t xml:space="preserve">, reducing </w:t>
-                  </w:r>
-                  <w:r>
-                    <w:rPr>
-                      <w:b/>
-                      <w:bCs/>
-                      <w:sz w:val="20"/>
-                    </w:rPr>
-                    <w:t>search time</w:t>
-                  </w:r>
-                  <w:r>
-                    <w:rPr>
-                      <w:sz w:val="20"/>
-                    </w:rPr>
-                    <w:t xml:space="preserve"> by </w:t>
-                  </w:r>
-                  <w:r>
-                    <w:rPr>
-                      <w:b/>
-                      <w:bCs/>
-                      <w:sz w:val="20"/>
-                    </w:rPr>
-                    <w:t>30%</w:t>
-                  </w:r>
-                  <w:r>
-                    <w:rPr>
-                      <w:sz w:val="20"/>
-                    </w:rPr>
-                    <w:t>.</w:t>
+                      <w:sz w:val="20"/>
+                    </w:rPr>
+                    <w:t xml:space="preserve"> for automated deployments, achieving </w:t>
+                  </w:r>
+                  <w:r>
+                    <w:rPr>
+                      <w:b/>
+                      <w:bCs/>
+                      <w:sz w:val="20"/>
+                    </w:rPr>
+                    <w:t>zero-downtime</w:t>
+                  </w:r>
+                  <w:r>
+                    <w:rPr>
+                      <w:sz w:val="20"/>
+                    </w:rPr>
+                    <w:t xml:space="preserve"> releases.</w:t>
+                  </w:r>
+                </w:p>
+                <w:p>
+                  <w:pPr>
+                    <w:tabs>
+                      <w:tab w:val="left" w:pos="307"/>
+                    </w:tabs>
+                    <w:jc w:val="both"/>
+                    <w:rPr>
+                      <w:sz w:val="20"/>
+                    </w:rPr>
+                  </w:pPr>
+                </w:p>
+                <w:p>
+                  <w:pPr>
+                    <w:tabs>
+                      <w:tab w:val="left" w:pos="307"/>
+                    </w:tabs>
+                    <w:jc w:val="both"/>
+                    <w:rPr>
+                      <w:sz w:val="20"/>
+                    </w:rPr>
+                  </w:pPr>
+                </w:p>
+                <w:p>
+                  <w:pPr>
+                    <w:ind w:left="-1"/>
+                    <w:jc w:val="center"/>
+                    <w:rPr>
+                      <w:i/>
+                      <w:sz w:val="20"/>
+                    </w:rPr>
+                  </w:pPr>
+                  <w:r>
+                    <w:rPr>
+                      <w:b/>
+                      <w:i/>
+                      <w:sz w:val="20"/>
+                    </w:rPr>
+                    <w:t>Highlights:</w:t>
                   </w:r>
                 </w:p>
                 <w:p>
@@ -6822,6 +6970,647 @@
                     <w:rPr>
                       <w:sz w:val="20"/>
                     </w:rPr>
+                    <w:t xml:space="preserve">Implemented a </w:t>
+                  </w:r>
+                  <w:r>
+                    <w:rPr>
+                      <w:b/>
+                      <w:bCs/>
+                      <w:sz w:val="20"/>
+                    </w:rPr>
+                    <w:t>monitoring system</w:t>
+                  </w:r>
+                  <w:r>
+                    <w:rPr>
+                      <w:sz w:val="20"/>
+                    </w:rPr>
+                    <w:t xml:space="preserve"> using </w:t>
+                  </w:r>
+                  <w:r>
+                    <w:rPr>
+                      <w:b/>
+                      <w:bCs/>
+                      <w:sz w:val="20"/>
+                    </w:rPr>
+                    <w:t>Datadog</w:t>
+                  </w:r>
+                  <w:r>
+                    <w:rPr>
+                      <w:sz w:val="20"/>
+                    </w:rPr>
+                    <w:t xml:space="preserve">, which improved </w:t>
+                  </w:r>
+                  <w:r>
+                    <w:rPr>
+                      <w:b/>
+                      <w:bCs/>
+                      <w:sz w:val="20"/>
+                    </w:rPr>
+                    <w:t>incident response times</w:t>
+                  </w:r>
+                  <w:r>
+                    <w:rPr>
+                      <w:sz w:val="20"/>
+                    </w:rPr>
+                    <w:t xml:space="preserve"> by </w:t>
+                  </w:r>
+                  <w:r>
+                    <w:rPr>
+                      <w:b/>
+                      <w:bCs/>
+                      <w:sz w:val="20"/>
+                    </w:rPr>
+                    <w:t>50%</w:t>
+                  </w:r>
+                  <w:r>
+                    <w:rPr>
+                      <w:sz w:val="20"/>
+                    </w:rPr>
+                    <w:t xml:space="preserve">, ensuring higher </w:t>
+                  </w:r>
+                  <w:r>
+                    <w:rPr>
+                      <w:b/>
+                      <w:bCs/>
+                      <w:sz w:val="20"/>
+                    </w:rPr>
+                    <w:t>service availability</w:t>
+                  </w:r>
+                  <w:r>
+                    <w:rPr>
+                      <w:sz w:val="20"/>
+                    </w:rPr>
+                    <w:t xml:space="preserve"> for </w:t>
+                  </w:r>
+                  <w:r>
+                    <w:rPr>
+                      <w:b/>
+                      <w:bCs/>
+                      <w:sz w:val="20"/>
+                    </w:rPr>
+                    <w:t>clients</w:t>
+                  </w:r>
+                  <w:r>
+                    <w:rPr>
+                      <w:sz w:val="20"/>
+                    </w:rPr>
+                    <w:t>.</w:t>
+                  </w:r>
+                </w:p>
+                <w:p>
+                  <w:pPr>
+                    <w:numPr>
+                      <w:ilvl w:val="0"/>
+                      <w:numId w:val="2"/>
+                    </w:numPr>
+                    <w:ind w:left="360" w:hanging="360"/>
+                    <w:jc w:val="both"/>
+                    <w:rPr>
+                      <w:sz w:val="20"/>
+                    </w:rPr>
+                  </w:pPr>
+                  <w:r>
+                    <w:rPr>
+                      <w:sz w:val="20"/>
+                    </w:rPr>
+                    <w:t xml:space="preserve">Drove </w:t>
+                  </w:r>
+                  <w:r>
+                    <w:rPr>
+                      <w:b/>
+                      <w:bCs/>
+                      <w:sz w:val="20"/>
+                    </w:rPr>
+                    <w:t xml:space="preserve">trainings </w:t>
+                  </w:r>
+                  <w:r>
+                    <w:rPr>
+                      <w:sz w:val="20"/>
+                    </w:rPr>
+                    <w:t xml:space="preserve">for new hires focused on </w:t>
+                  </w:r>
+                  <w:r>
+                    <w:rPr>
+                      <w:b/>
+                      <w:bCs/>
+                      <w:sz w:val="20"/>
+                    </w:rPr>
+                    <w:t>AWS</w:t>
+                  </w:r>
+                  <w:r>
+                    <w:rPr>
+                      <w:sz w:val="20"/>
+                    </w:rPr>
+                    <w:t xml:space="preserve"> and </w:t>
+                  </w:r>
+                  <w:r>
+                    <w:rPr>
+                      <w:b/>
+                      <w:bCs/>
+                      <w:sz w:val="20"/>
+                    </w:rPr>
+                    <w:t>Snowflake best practices</w:t>
+                  </w:r>
+                  <w:r>
+                    <w:rPr>
+                      <w:sz w:val="20"/>
+                    </w:rPr>
+                    <w:t xml:space="preserve">, achieving a </w:t>
+                  </w:r>
+                  <w:r>
+                    <w:rPr>
+                      <w:b/>
+                      <w:bCs/>
+                      <w:sz w:val="20"/>
+                    </w:rPr>
+                    <w:t>25% reduction</w:t>
+                  </w:r>
+                  <w:r>
+                    <w:rPr>
+                      <w:sz w:val="20"/>
+                    </w:rPr>
+                    <w:t xml:space="preserve"> in </w:t>
+                  </w:r>
+                  <w:r>
+                    <w:rPr>
+                      <w:b/>
+                      <w:bCs/>
+                      <w:sz w:val="20"/>
+                    </w:rPr>
+                    <w:t>onboarding time</w:t>
+                  </w:r>
+                  <w:r>
+                    <w:rPr>
+                      <w:sz w:val="20"/>
+                    </w:rPr>
+                    <w:t xml:space="preserve"> and increased </w:t>
+                  </w:r>
+                  <w:r>
+                    <w:rPr>
+                      <w:b/>
+                      <w:bCs/>
+                      <w:sz w:val="20"/>
+                    </w:rPr>
+                    <w:t>team productivity</w:t>
+                  </w:r>
+                  <w:r>
+                    <w:rPr>
+                      <w:sz w:val="20"/>
+                    </w:rPr>
+                    <w:t>.</w:t>
+                  </w:r>
+                </w:p>
+                <w:p>
+                  <w:pPr>
+                    <w:numPr>
+                      <w:ilvl w:val="0"/>
+                      <w:numId w:val="2"/>
+                    </w:numPr>
+                    <w:ind w:left="360" w:hanging="360"/>
+                    <w:jc w:val="both"/>
+                    <w:rPr>
+                      <w:sz w:val="20"/>
+                    </w:rPr>
+                  </w:pPr>
+                  <w:r>
+                    <w:rPr>
+                      <w:sz w:val="20"/>
+                    </w:rPr>
+                    <w:t xml:space="preserve">Implemented a </w:t>
+                  </w:r>
+                  <w:r>
+                    <w:rPr>
+                      <w:b/>
+                      <w:bCs/>
+                      <w:sz w:val="20"/>
+                    </w:rPr>
+                    <w:t>100% automated workflow rerun process</w:t>
+                  </w:r>
+                  <w:r>
+                    <w:rPr>
+                      <w:sz w:val="20"/>
+                    </w:rPr>
+                    <w:t xml:space="preserve"> through </w:t>
+                  </w:r>
+                  <w:r>
+                    <w:rPr>
+                      <w:b/>
+                      <w:bCs/>
+                      <w:sz w:val="20"/>
+                    </w:rPr>
+                    <w:t>REST API endpoints</w:t>
+                  </w:r>
+                  <w:r>
+                    <w:rPr>
+                      <w:sz w:val="20"/>
+                    </w:rPr>
+                    <w:t xml:space="preserve"> accessible to the </w:t>
+                  </w:r>
+                  <w:r>
+                    <w:rPr>
+                      <w:b/>
+                      <w:bCs/>
+                      <w:sz w:val="20"/>
+                    </w:rPr>
+                    <w:t>Operations team</w:t>
+                  </w:r>
+                  <w:r>
+                    <w:rPr>
+                      <w:sz w:val="20"/>
+                    </w:rPr>
+                    <w:t>.</w:t>
+                  </w:r>
+                </w:p>
+                <w:p>
+                  <w:pPr>
+                    <w:numPr>
+                      <w:ilvl w:val="0"/>
+                      <w:numId w:val="2"/>
+                    </w:numPr>
+                    <w:ind w:left="360" w:hanging="360"/>
+                    <w:jc w:val="both"/>
+                    <w:rPr>
+                      <w:sz w:val="20"/>
+                    </w:rPr>
+                  </w:pPr>
+                  <w:r>
+                    <w:rPr>
+                      <w:sz w:val="20"/>
+                    </w:rPr>
+                    <w:t xml:space="preserve">Spearheaded integration of </w:t>
+                  </w:r>
+                  <w:r>
+                    <w:rPr>
+                      <w:b/>
+                      <w:bCs/>
+                      <w:sz w:val="20"/>
+                    </w:rPr>
+                    <w:t>automated scripts</w:t>
+                  </w:r>
+                  <w:r>
+                    <w:rPr>
+                      <w:sz w:val="20"/>
+                    </w:rPr>
+                    <w:t xml:space="preserve"> for copying </w:t>
+                  </w:r>
+                  <w:r>
+                    <w:rPr>
+                      <w:b/>
+                      <w:bCs/>
+                      <w:sz w:val="20"/>
+                    </w:rPr>
+                    <w:t>artifacts</w:t>
+                  </w:r>
+                  <w:r>
+                    <w:rPr>
+                      <w:sz w:val="20"/>
+                    </w:rPr>
+                    <w:t xml:space="preserve"> within </w:t>
+                  </w:r>
+                  <w:r>
+                    <w:rPr>
+                      <w:b/>
+                      <w:bCs/>
+                      <w:sz w:val="20"/>
+                    </w:rPr>
+                    <w:t>S3</w:t>
+                  </w:r>
+                  <w:r>
+                    <w:rPr>
+                      <w:sz w:val="20"/>
+                    </w:rPr>
+                    <w:t xml:space="preserve"> in </w:t>
+                  </w:r>
+                  <w:r>
+                    <w:rPr>
+                      <w:b/>
+                      <w:bCs/>
+                      <w:sz w:val="20"/>
+                    </w:rPr>
+                    <w:t>deployment pipelines</w:t>
+                  </w:r>
+                  <w:r>
+                    <w:rPr>
+                      <w:sz w:val="20"/>
+                    </w:rPr>
+                    <w:t xml:space="preserve"> using </w:t>
+                  </w:r>
+                  <w:r>
+                    <w:rPr>
+                      <w:b/>
+                      <w:bCs/>
+                      <w:sz w:val="20"/>
+                    </w:rPr>
+                    <w:t>Jenkins</w:t>
+                  </w:r>
+                  <w:r>
+                    <w:rPr>
+                      <w:sz w:val="20"/>
+                    </w:rPr>
+                    <w:t xml:space="preserve">, reducing </w:t>
+                  </w:r>
+                  <w:r>
+                    <w:rPr>
+                      <w:b/>
+                      <w:bCs/>
+                      <w:sz w:val="20"/>
+                    </w:rPr>
+                    <w:t>deployment times</w:t>
+                  </w:r>
+                  <w:r>
+                    <w:rPr>
+                      <w:sz w:val="20"/>
+                    </w:rPr>
+                    <w:t xml:space="preserve"> by </w:t>
+                  </w:r>
+                  <w:r>
+                    <w:rPr>
+                      <w:b/>
+                      <w:bCs/>
+                      <w:sz w:val="20"/>
+                    </w:rPr>
+                    <w:t>20%</w:t>
+                  </w:r>
+                  <w:r>
+                    <w:rPr>
+                      <w:sz w:val="20"/>
+                    </w:rPr>
+                    <w:t xml:space="preserve"> and minimizing </w:t>
+                  </w:r>
+                  <w:r>
+                    <w:rPr>
+                      <w:b/>
+                      <w:bCs/>
+                      <w:sz w:val="20"/>
+                    </w:rPr>
+                    <w:t>human error</w:t>
+                  </w:r>
+                  <w:r>
+                    <w:rPr>
+                      <w:sz w:val="20"/>
+                    </w:rPr>
+                    <w:t xml:space="preserve"> during releases.</w:t>
+                  </w:r>
+                </w:p>
+                <w:p>
+                  <w:pPr>
+                    <w:numPr>
+                      <w:ilvl w:val="0"/>
+                      <w:numId w:val="2"/>
+                    </w:numPr>
+                    <w:ind w:left="360" w:hanging="360"/>
+                    <w:jc w:val="both"/>
+                    <w:rPr>
+                      <w:sz w:val="20"/>
+                    </w:rPr>
+                  </w:pPr>
+                  <w:r>
+                    <w:rPr>
+                      <w:sz w:val="20"/>
+                    </w:rPr>
+                    <w:t xml:space="preserve">Successfully migrated </w:t>
+                  </w:r>
+                  <w:r>
+                    <w:rPr>
+                      <w:b/>
+                      <w:bCs/>
+                      <w:sz w:val="20"/>
+                    </w:rPr>
+                    <w:t>2 projects</w:t>
+                  </w:r>
+                  <w:r>
+                    <w:rPr>
+                      <w:sz w:val="20"/>
+                    </w:rPr>
+                    <w:t xml:space="preserve"> to </w:t>
+                  </w:r>
+                  <w:r>
+                    <w:rPr>
+                      <w:b/>
+                      <w:bCs/>
+                      <w:sz w:val="20"/>
+                    </w:rPr>
+                    <w:t>cloud platforms</w:t>
+                  </w:r>
+                  <w:r>
+                    <w:rPr>
+                      <w:sz w:val="20"/>
+                    </w:rPr>
+                    <w:t xml:space="preserve">, resulting in a </w:t>
+                  </w:r>
+                  <w:r>
+                    <w:rPr>
+                      <w:b/>
+                      <w:bCs/>
+                      <w:sz w:val="20"/>
+                    </w:rPr>
+                    <w:t>10% increase</w:t>
+                  </w:r>
+                  <w:r>
+                    <w:rPr>
+                      <w:sz w:val="20"/>
+                    </w:rPr>
+                    <w:t xml:space="preserve"> in </w:t>
+                  </w:r>
+                  <w:r>
+                    <w:rPr>
+                      <w:b/>
+                      <w:bCs/>
+                      <w:sz w:val="20"/>
+                    </w:rPr>
+                    <w:t>operational efficiency</w:t>
+                  </w:r>
+                  <w:r>
+                    <w:rPr>
+                      <w:sz w:val="20"/>
+                    </w:rPr>
+                    <w:t xml:space="preserve"> and significant </w:t>
+                  </w:r>
+                  <w:r>
+                    <w:rPr>
+                      <w:b/>
+                      <w:bCs/>
+                      <w:sz w:val="20"/>
+                    </w:rPr>
+                    <w:t>cost reduction</w:t>
+                  </w:r>
+                  <w:r>
+                    <w:rPr>
+                      <w:sz w:val="20"/>
+                    </w:rPr>
+                    <w:t>.</w:t>
+                  </w:r>
+                </w:p>
+                <w:p>
+                  <w:pPr>
+                    <w:numPr>
+                      <w:ilvl w:val="0"/>
+                      <w:numId w:val="2"/>
+                    </w:numPr>
+                    <w:ind w:left="360" w:hanging="360"/>
+                    <w:jc w:val="both"/>
+                    <w:rPr>
+                      <w:sz w:val="20"/>
+                    </w:rPr>
+                  </w:pPr>
+                  <w:r>
+                    <w:rPr>
+                      <w:sz w:val="20"/>
+                    </w:rPr>
+                    <w:t xml:space="preserve">Developed </w:t>
+                  </w:r>
+                  <w:r>
+                    <w:rPr>
+                      <w:b/>
+                      <w:bCs/>
+                      <w:sz w:val="20"/>
+                    </w:rPr>
+                    <w:t>automated testing suites</w:t>
+                  </w:r>
+                  <w:r>
+                    <w:rPr>
+                      <w:sz w:val="20"/>
+                    </w:rPr>
+                    <w:t xml:space="preserve"> that improved </w:t>
+                  </w:r>
+                  <w:r>
+                    <w:rPr>
+                      <w:b/>
+                      <w:bCs/>
+                      <w:sz w:val="20"/>
+                    </w:rPr>
+                    <w:t>application reliability</w:t>
+                  </w:r>
+                  <w:r>
+                    <w:rPr>
+                      <w:sz w:val="20"/>
+                    </w:rPr>
+                    <w:t xml:space="preserve">, reducing </w:t>
+                  </w:r>
+                  <w:r>
+                    <w:rPr>
+                      <w:b/>
+                      <w:bCs/>
+                      <w:sz w:val="20"/>
+                    </w:rPr>
+                    <w:t>post-deployment issues</w:t>
+                  </w:r>
+                  <w:r>
+                    <w:rPr>
+                      <w:sz w:val="20"/>
+                    </w:rPr>
+                    <w:t xml:space="preserve"> by </w:t>
+                  </w:r>
+                  <w:r>
+                    <w:rPr>
+                      <w:b/>
+                      <w:bCs/>
+                      <w:sz w:val="20"/>
+                    </w:rPr>
+                    <w:t>50%</w:t>
+                  </w:r>
+                  <w:r>
+                    <w:rPr>
+                      <w:sz w:val="20"/>
+                    </w:rPr>
+                    <w:t>.</w:t>
+                  </w:r>
+                </w:p>
+                <w:p>
+                  <w:pPr>
+                    <w:numPr>
+                      <w:ilvl w:val="0"/>
+                      <w:numId w:val="2"/>
+                    </w:numPr>
+                    <w:ind w:left="360" w:hanging="360"/>
+                    <w:jc w:val="both"/>
+                    <w:rPr>
+                      <w:sz w:val="20"/>
+                    </w:rPr>
+                  </w:pPr>
+                  <w:r>
+                    <w:rPr>
+                      <w:sz w:val="20"/>
+                    </w:rPr>
+                    <w:t xml:space="preserve">Optimized </w:t>
+                  </w:r>
+                  <w:r>
+                    <w:rPr>
+                      <w:b/>
+                      <w:bCs/>
+                      <w:sz w:val="20"/>
+                    </w:rPr>
+                    <w:t xml:space="preserve">Apache </w:t>
+                  </w:r>
+                  <w:proofErr w:type="spellStart"/>
+                  <w:r>
+                    <w:rPr>
+                      <w:b/>
+                      <w:bCs/>
+                      <w:sz w:val="20"/>
+                    </w:rPr>
+                    <w:t>Solr</w:t>
+                  </w:r>
+                  <w:proofErr w:type="spellEnd"/>
+                  <w:r>
+                    <w:rPr>
+                      <w:b/>
+                      <w:bCs/>
+                      <w:sz w:val="20"/>
+                    </w:rPr>
+                    <w:t xml:space="preserve"> facets</w:t>
+                  </w:r>
+                  <w:r>
+                    <w:rPr>
+                      <w:sz w:val="20"/>
+                    </w:rPr>
+                    <w:t xml:space="preserve">, reducing </w:t>
+                  </w:r>
+                  <w:r>
+                    <w:rPr>
+                      <w:b/>
+                      <w:bCs/>
+                      <w:sz w:val="20"/>
+                    </w:rPr>
+                    <w:t>search time</w:t>
+                  </w:r>
+                  <w:r>
+                    <w:rPr>
+                      <w:sz w:val="20"/>
+                    </w:rPr>
+                    <w:t xml:space="preserve"> by </w:t>
+                  </w:r>
+                  <w:r>
+                    <w:rPr>
+                      <w:b/>
+                      <w:bCs/>
+                      <w:sz w:val="20"/>
+                    </w:rPr>
+                    <w:t>30%</w:t>
+                  </w:r>
+                  <w:r>
+                    <w:rPr>
+                      <w:sz w:val="20"/>
+                    </w:rPr>
+                    <w:t>.</w:t>
+                  </w:r>
+                </w:p>
+                <w:p>
+                  <w:pPr>
+                    <w:numPr>
+                      <w:ilvl w:val="0"/>
+                      <w:numId w:val="2"/>
+                    </w:numPr>
+                    <w:ind w:left="360" w:hanging="360"/>
+                    <w:jc w:val="both"/>
+                    <w:rPr>
+                      <w:sz w:val="20"/>
+                    </w:rPr>
+                  </w:pPr>
+                  <w:r>
+                    <w:rPr>
+                      <w:sz w:val="20"/>
+                    </w:rPr>
                     <w:t xml:space="preserve">Introduced </w:t>
                   </w:r>
                   <w:r>
@@ -6838,7 +7627,6 @@
                     </w:rPr>
                     <w:t xml:space="preserve"> instead of querying </w:t>
                   </w:r>
-                  <w:proofErr w:type="spellStart"/>
                   <w:r>
                     <w:rPr>
                       <w:b/>
@@ -6847,7 +7635,6 @@
                     </w:rPr>
                     <w:t>HBase</w:t>
                   </w:r>
-                  <w:proofErr w:type="spellEnd"/>
                   <w:r>
                     <w:rPr>
                       <w:sz w:val="20"/>
@@ -6927,13 +7714,6 @@
               <w:lastRenderedPageBreak/>
               <w:t xml:space="preserve"> </w:t>
             </w:r>
-          </w:p>
-          <w:p>
-            <w:pPr>
-              <w:rPr>
-                <w:sz w:val="20"/>
-              </w:rPr>
-            </w:pPr>
           </w:p>
           <w:p>
             <w:pPr>
@@ -6969,41 +7749,6 @@
                 <w:t>ramji-sridaran.github.io/</w:t>
               </w:r>
             </w:hyperlink>
-          </w:p>
-          <w:p>
-            <w:pPr>
-              <w:rPr>
-                <w:sz w:val="20"/>
-              </w:rPr>
-            </w:pPr>
-          </w:p>
-          <w:p>
-            <w:pPr>
-              <w:rPr>
-                <w:sz w:val="20"/>
-              </w:rPr>
-            </w:pPr>
-          </w:p>
-          <w:p>
-            <w:pPr>
-              <w:rPr>
-                <w:sz w:val="20"/>
-              </w:rPr>
-            </w:pPr>
-          </w:p>
-          <w:p>
-            <w:pPr>
-              <w:rPr>
-                <w:sz w:val="20"/>
-              </w:rPr>
-            </w:pPr>
-          </w:p>
-          <w:p>
-            <w:pPr>
-              <w:rPr>
-                <w:sz w:val="20"/>
-              </w:rPr>
-            </w:pPr>
           </w:p>
           <w:p>
             <w:pPr>
@@ -7057,188 +7802,6 @@
           <w:p>
             <w:pPr>
               <w:rPr>
-                <w:sz w:val="18"/>
-              </w:rPr>
-            </w:pPr>
-          </w:p>
-          <w:p>
-            <w:pPr>
-              <w:rPr>
-                <w:sz w:val="18"/>
-              </w:rPr>
-            </w:pPr>
-          </w:p>
-          <w:p>
-            <w:pPr>
-              <w:rPr>
-                <w:sz w:val="18"/>
-              </w:rPr>
-            </w:pPr>
-          </w:p>
-          <w:p>
-            <w:pPr>
-              <w:rPr>
-                <w:sz w:val="18"/>
-              </w:rPr>
-            </w:pPr>
-          </w:p>
-          <w:p>
-            <w:pPr>
-              <w:rPr>
-                <w:sz w:val="18"/>
-              </w:rPr>
-            </w:pPr>
-          </w:p>
-          <w:p>
-            <w:pPr>
-              <w:rPr>
-                <w:sz w:val="18"/>
-              </w:rPr>
-            </w:pPr>
-          </w:p>
-          <w:p>
-            <w:pPr>
-              <w:rPr>
-                <w:sz w:val="18"/>
-              </w:rPr>
-            </w:pPr>
-          </w:p>
-          <w:p>
-            <w:pPr>
-              <w:rPr>
-                <w:sz w:val="18"/>
-              </w:rPr>
-            </w:pPr>
-          </w:p>
-          <w:p>
-            <w:pPr>
-              <w:rPr>
-                <w:sz w:val="18"/>
-              </w:rPr>
-            </w:pPr>
-          </w:p>
-          <w:p>
-            <w:pPr>
-              <w:rPr>
-                <w:sz w:val="18"/>
-              </w:rPr>
-            </w:pPr>
-          </w:p>
-          <w:p>
-            <w:pPr>
-              <w:rPr>
-                <w:sz w:val="18"/>
-              </w:rPr>
-            </w:pPr>
-          </w:p>
-          <w:p>
-            <w:pPr>
-              <w:rPr>
-                <w:sz w:val="18"/>
-              </w:rPr>
-            </w:pPr>
-          </w:p>
-          <w:p>
-            <w:pPr>
-              <w:rPr>
-                <w:sz w:val="18"/>
-              </w:rPr>
-            </w:pPr>
-          </w:p>
-          <w:p>
-            <w:pPr>
-              <w:rPr>
-                <w:sz w:val="18"/>
-              </w:rPr>
-            </w:pPr>
-          </w:p>
-          <w:p>
-            <w:pPr>
-              <w:rPr>
-                <w:sz w:val="18"/>
-              </w:rPr>
-            </w:pPr>
-          </w:p>
-          <w:p>
-            <w:pPr>
-              <w:rPr>
-                <w:sz w:val="18"/>
-              </w:rPr>
-            </w:pPr>
-          </w:p>
-          <w:p>
-            <w:pPr>
-              <w:rPr>
-                <w:sz w:val="18"/>
-              </w:rPr>
-            </w:pPr>
-          </w:p>
-          <w:p>
-            <w:pPr>
-              <w:rPr>
-                <w:sz w:val="18"/>
-              </w:rPr>
-            </w:pPr>
-          </w:p>
-          <w:p>
-            <w:pPr>
-              <w:rPr>
-                <w:sz w:val="18"/>
-              </w:rPr>
-            </w:pPr>
-          </w:p>
-          <w:p>
-            <w:pPr>
-              <w:rPr>
-                <w:sz w:val="18"/>
-              </w:rPr>
-            </w:pPr>
-          </w:p>
-          <w:p>
-            <w:pPr>
-              <w:rPr>
-                <w:sz w:val="18"/>
-              </w:rPr>
-            </w:pPr>
-          </w:p>
-          <w:p>
-            <w:pPr>
-              <w:rPr>
-                <w:sz w:val="18"/>
-              </w:rPr>
-            </w:pPr>
-          </w:p>
-          <w:p>
-            <w:pPr>
-              <w:rPr>
-                <w:sz w:val="18"/>
-              </w:rPr>
-            </w:pPr>
-          </w:p>
-          <w:p>
-            <w:pPr>
-              <w:rPr>
-                <w:sz w:val="18"/>
-              </w:rPr>
-            </w:pPr>
-          </w:p>
-          <w:p>
-            <w:pPr>
-              <w:rPr>
-                <w:sz w:val="12"/>
-              </w:rPr>
-            </w:pPr>
-          </w:p>
-          <w:p>
-            <w:pPr>
-              <w:rPr>
-                <w:sz w:val="18"/>
-              </w:rPr>
-            </w:pPr>
-          </w:p>
-          <w:p>
-            <w:pPr>
-              <w:rPr>
                 <w:sz w:val="8"/>
               </w:rPr>
             </w:pPr>
@@ -7268,8 +7831,121 @@
 </file>
 
 <file path=word/numbering.xml><?xml version="1.0" encoding="utf-8"?>
-<w:numbering xmlns:wpc="http://schemas.microsoft.com/office/word/2010/wordprocessingCanvas" xmlns:cx="http://schemas.microsoft.com/office/drawing/2014/chartex" xmlns:cx1="http://schemas.microsoft.com/office/drawing/2015/9/8/chartex" xmlns:mc="http://schemas.openxmlformats.org/markup-compatibility/2006" xmlns:o="urn:schemas-microsoft-com:office:office" xmlns:r="http://schemas.openxmlformats.org/officeDocument/2006/relationships" xmlns:m="http://schemas.openxmlformats.org/officeDocument/2006/math" xmlns:v="urn:schemas-microsoft-com:vml" xmlns:wp14="http://schemas.microsoft.com/office/word/2010/wordprocessingDrawing" xmlns:wp="http://schemas.openxmlformats.org/drawingml/2006/wordprocessingDrawing" xmlns:w10="urn:schemas-microsoft-com:office:word" xmlns:w="http://schemas.openxmlformats.org/wordprocessingml/2006/main" xmlns:w14="http://schemas.microsoft.com/office/word/2010/wordml" xmlns:w15="http://schemas.microsoft.com/office/word/2012/wordml" xmlns:w16se="http://schemas.microsoft.com/office/word/2015/wordml/symex" xmlns:wpg="http://schemas.microsoft.com/office/word/2010/wordprocessingGroup" xmlns:wpi="http://schemas.microsoft.com/office/word/2010/wordprocessingInk" xmlns:wne="http://schemas.microsoft.com/office/word/2006/wordml" xmlns:wps="http://schemas.microsoft.com/office/word/2010/wordprocessingShape" mc:Ignorable="w14 w15 w16se wp14">
+<w:numbering xmlns:wpc="http://schemas.microsoft.com/office/word/2010/wordprocessingCanvas" xmlns:cx="http://schemas.microsoft.com/office/drawing/2014/chartex" xmlns:cx1="http://schemas.microsoft.com/office/drawing/2015/9/8/chartex" xmlns:cx2="http://schemas.microsoft.com/office/drawing/2015/10/21/chartex" xmlns:cx3="http://schemas.microsoft.com/office/drawing/2016/5/9/chartex" xmlns:cx4="http://schemas.microsoft.com/office/drawing/2016/5/10/chartex" xmlns:cx5="http://schemas.microsoft.com/office/drawing/2016/5/11/chartex" xmlns:cx6="http://schemas.microsoft.com/office/drawing/2016/5/12/chartex" xmlns:cx7="http://schemas.microsoft.com/office/drawing/2016/5/13/chartex" xmlns:cx8="http://schemas.microsoft.com/office/drawing/2016/5/14/chartex" xmlns:mc="http://schemas.openxmlformats.org/markup-compatibility/2006" xmlns:aink="http://schemas.microsoft.com/office/drawing/2016/ink" xmlns:am3d="http://schemas.microsoft.com/office/drawing/2017/model3d" xmlns:o="urn:schemas-microsoft-com:office:office" xmlns:oel="http://schemas.microsoft.com/office/2019/extlst" xmlns:r="http://schemas.openxmlformats.org/officeDocument/2006/relationships" xmlns:m="http://schemas.openxmlformats.org/officeDocument/2006/math" xmlns:v="urn:schemas-microsoft-com:vml" xmlns:wp14="http://schemas.microsoft.com/office/word/2010/wordprocessingDrawing" xmlns:wp="http://schemas.openxmlformats.org/drawingml/2006/wordprocessingDrawing" xmlns:w10="urn:schemas-microsoft-com:office:word" xmlns:w="http://schemas.openxmlformats.org/wordprocessingml/2006/main" xmlns:w14="http://schemas.microsoft.com/office/word/2010/wordml" xmlns:w15="http://schemas.microsoft.com/office/word/2012/wordml" xmlns:w16cex="http://schemas.microsoft.com/office/word/2018/wordml/cex" xmlns:w16cid="http://schemas.microsoft.com/office/word/2016/wordml/cid" xmlns:w16="http://schemas.microsoft.com/office/word/2018/wordml" xmlns:w16du="http://schemas.microsoft.com/office/word/2023/wordml/word16du" xmlns:w16sdtdh="http://schemas.microsoft.com/office/word/2020/wordml/sdtdatahash" xmlns:w16sdtfl="http://schemas.microsoft.com/office/word/2024/wordml/sdtformatlock" xmlns:w16se="http://schemas.microsoft.com/office/word/2015/wordml/symex" xmlns:wpg="http://schemas.microsoft.com/office/word/2010/wordprocessingGroup" xmlns:wpi="http://schemas.microsoft.com/office/word/2010/wordprocessingInk" xmlns:wne="http://schemas.microsoft.com/office/word/2006/wordml" xmlns:wps="http://schemas.microsoft.com/office/word/2010/wordprocessingShape" mc:Ignorable="w14 w15 w16se w16cid w16 w16cex w16sdtdh w16sdtfl w16du wp14">
   <w:abstractNum w:abstractNumId="0" w15:restartNumberingAfterBreak="0">
+    <w:nsid w:val="3B753344"/>
+    <w:multiLevelType w:val="hybridMultilevel"/>
+    <w:tmpl w:val="EA1CE3D8"/>
+    <w:lvl w:ilvl="0" w:tplc="08090001">
+      <w:start w:val="1"/>
+      <w:numFmt w:val="bullet"/>
+      <w:lvlText w:val=""/>
+      <w:lvlJc w:val="left"/>
+      <w:pPr>
+        <w:ind w:left="720" w:hanging="360"/>
+      </w:pPr>
+      <w:rPr>
+        <w:rFonts w:ascii="Symbol" w:hAnsi="Symbol" w:hint="default"/>
+      </w:rPr>
+    </w:lvl>
+    <w:lvl w:ilvl="1" w:tplc="08090003" w:tentative="1">
+      <w:start w:val="1"/>
+      <w:numFmt w:val="bullet"/>
+      <w:lvlText w:val="o"/>
+      <w:lvlJc w:val="left"/>
+      <w:pPr>
+        <w:ind w:left="1440" w:hanging="360"/>
+      </w:pPr>
+      <w:rPr>
+        <w:rFonts w:ascii="Courier New" w:hAnsi="Courier New" w:hint="default"/>
+      </w:rPr>
+    </w:lvl>
+    <w:lvl w:ilvl="2" w:tplc="08090005" w:tentative="1">
+      <w:start w:val="1"/>
+      <w:numFmt w:val="bullet"/>
+      <w:lvlText w:val=""/>
+      <w:lvlJc w:val="left"/>
+      <w:pPr>
+        <w:ind w:left="2160" w:hanging="360"/>
+      </w:pPr>
+      <w:rPr>
+        <w:rFonts w:ascii="Wingdings" w:hAnsi="Wingdings" w:hint="default"/>
+      </w:rPr>
+    </w:lvl>
+    <w:lvl w:ilvl="3" w:tplc="08090001" w:tentative="1">
+      <w:start w:val="1"/>
+      <w:numFmt w:val="bullet"/>
+      <w:lvlText w:val=""/>
+      <w:lvlJc w:val="left"/>
+      <w:pPr>
+        <w:ind w:left="2880" w:hanging="360"/>
+      </w:pPr>
+      <w:rPr>
+        <w:rFonts w:ascii="Symbol" w:hAnsi="Symbol" w:hint="default"/>
+      </w:rPr>
+    </w:lvl>
+    <w:lvl w:ilvl="4" w:tplc="08090003" w:tentative="1">
+      <w:start w:val="1"/>
+      <w:numFmt w:val="bullet"/>
+      <w:lvlText w:val="o"/>
+      <w:lvlJc w:val="left"/>
+      <w:pPr>
+        <w:ind w:left="3600" w:hanging="360"/>
+      </w:pPr>
+      <w:rPr>
+        <w:rFonts w:ascii="Courier New" w:hAnsi="Courier New" w:hint="default"/>
+      </w:rPr>
+    </w:lvl>
+    <w:lvl w:ilvl="5" w:tplc="08090005" w:tentative="1">
+      <w:start w:val="1"/>
+      <w:numFmt w:val="bullet"/>
+      <w:lvlText w:val=""/>
+      <w:lvlJc w:val="left"/>
+      <w:pPr>
+        <w:ind w:left="4320" w:hanging="360"/>
+      </w:pPr>
+      <w:rPr>
+        <w:rFonts w:ascii="Wingdings" w:hAnsi="Wingdings" w:hint="default"/>
+      </w:rPr>
+    </w:lvl>
+    <w:lvl w:ilvl="6" w:tplc="08090001" w:tentative="1">
+      <w:start w:val="1"/>
+      <w:numFmt w:val="bullet"/>
+      <w:lvlText w:val=""/>
+      <w:lvlJc w:val="left"/>
+      <w:pPr>
+        <w:ind w:left="5040" w:hanging="360"/>
+      </w:pPr>
+      <w:rPr>
+        <w:rFonts w:ascii="Symbol" w:hAnsi="Symbol" w:hint="default"/>
+      </w:rPr>
+    </w:lvl>
+    <w:lvl w:ilvl="7" w:tplc="08090003" w:tentative="1">
+      <w:start w:val="1"/>
+      <w:numFmt w:val="bullet"/>
+      <w:lvlText w:val="o"/>
+      <w:lvlJc w:val="left"/>
+      <w:pPr>
+        <w:ind w:left="5760" w:hanging="360"/>
+      </w:pPr>
+      <w:rPr>
+        <w:rFonts w:ascii="Courier New" w:hAnsi="Courier New" w:hint="default"/>
+      </w:rPr>
+    </w:lvl>
+    <w:lvl w:ilvl="8" w:tplc="08090005" w:tentative="1">
+      <w:start w:val="1"/>
+      <w:numFmt w:val="bullet"/>
+      <w:lvlText w:val=""/>
+      <w:lvlJc w:val="left"/>
+      <w:pPr>
+        <w:ind w:left="6480" w:hanging="360"/>
+      </w:pPr>
+      <w:rPr>
+        <w:rFonts w:ascii="Wingdings" w:hAnsi="Wingdings" w:hint="default"/>
+      </w:rPr>
+    </w:lvl>
+  </w:abstractNum>
+  <w:abstractNum w:abstractNumId="1" w15:restartNumberingAfterBreak="0">
     <w:nsid w:val="3FF024E6"/>
     <w:multiLevelType w:val="multilevel"/>
     <w:tmpl w:val="ABB26AC0"/>
@@ -7319,46 +7995,49 @@
       <w:lvlJc w:val="left"/>
     </w:lvl>
   </w:abstractNum>
-  <w:num w:numId="1">
-    <w:abstractNumId w:val="0"/>
+  <w:num w:numId="1" w16cid:durableId="964504132">
+    <w:abstractNumId w:val="1"/>
   </w:num>
-  <w:num w:numId="2">
-    <w:abstractNumId w:val="0"/>
+  <w:num w:numId="2" w16cid:durableId="1626696563">
+    <w:abstractNumId w:val="1"/>
   </w:num>
-  <w:num w:numId="3">
-    <w:abstractNumId w:val="0"/>
+  <w:num w:numId="3" w16cid:durableId="1799957953">
+    <w:abstractNumId w:val="1"/>
   </w:num>
-  <w:num w:numId="4">
-    <w:abstractNumId w:val="0"/>
+  <w:num w:numId="4" w16cid:durableId="1326013901">
+    <w:abstractNumId w:val="1"/>
   </w:num>
-  <w:num w:numId="5">
-    <w:abstractNumId w:val="0"/>
+  <w:num w:numId="5" w16cid:durableId="1540311841">
+    <w:abstractNumId w:val="1"/>
   </w:num>
-  <w:num w:numId="6">
-    <w:abstractNumId w:val="0"/>
+  <w:num w:numId="6" w16cid:durableId="1318992751">
+    <w:abstractNumId w:val="1"/>
   </w:num>
-  <w:num w:numId="7">
-    <w:abstractNumId w:val="0"/>
+  <w:num w:numId="7" w16cid:durableId="1804927249">
+    <w:abstractNumId w:val="1"/>
   </w:num>
-  <w:num w:numId="8">
-    <w:abstractNumId w:val="0"/>
+  <w:num w:numId="8" w16cid:durableId="1317883022">
+    <w:abstractNumId w:val="1"/>
   </w:num>
-  <w:num w:numId="9">
-    <w:abstractNumId w:val="0"/>
+  <w:num w:numId="9" w16cid:durableId="1708721890">
+    <w:abstractNumId w:val="1"/>
   </w:num>
-  <w:num w:numId="10">
-    <w:abstractNumId w:val="0"/>
+  <w:num w:numId="10" w16cid:durableId="818569691">
+    <w:abstractNumId w:val="1"/>
   </w:num>
-  <w:num w:numId="11">
-    <w:abstractNumId w:val="0"/>
+  <w:num w:numId="11" w16cid:durableId="1466584931">
+    <w:abstractNumId w:val="1"/>
   </w:num>
-  <w:num w:numId="12">
-    <w:abstractNumId w:val="0"/>
+  <w:num w:numId="12" w16cid:durableId="391588852">
+    <w:abstractNumId w:val="1"/>
   </w:num>
-  <w:num w:numId="13">
-    <w:abstractNumId w:val="0"/>
+  <w:num w:numId="13" w16cid:durableId="1724450324">
+    <w:abstractNumId w:val="1"/>
   </w:num>
-  <w:num w:numId="14">
+  <w:num w:numId="14" w16cid:durableId="216355685">
+    <w:abstractNumId w:val="1"/>
+  </w:num>
+  <w:num w:numId="15" w16cid:durableId="865950070">
     <w:abstractNumId w:val="0"/>
   </w:num>
   <w:numIdMacAtCleanup w:val="14"/>
@@ -7366,7 +8045,7 @@
 </file>
 
 <file path=word/styles.xml><?xml version="1.0" encoding="utf-8"?>
-<w:styles xmlns:mc="http://schemas.openxmlformats.org/markup-compatibility/2006" xmlns:r="http://schemas.openxmlformats.org/officeDocument/2006/relationships" xmlns:w="http://schemas.openxmlformats.org/wordprocessingml/2006/main" xmlns:w14="http://schemas.microsoft.com/office/word/2010/wordml" xmlns:w15="http://schemas.microsoft.com/office/word/2012/wordml" xmlns:w16se="http://schemas.microsoft.com/office/word/2015/wordml/symex" mc:Ignorable="w14 w15 w16se">
+<w:styles xmlns:mc="http://schemas.openxmlformats.org/markup-compatibility/2006" xmlns:r="http://schemas.openxmlformats.org/officeDocument/2006/relationships" xmlns:w="http://schemas.openxmlformats.org/wordprocessingml/2006/main" xmlns:w14="http://schemas.microsoft.com/office/word/2010/wordml" xmlns:w15="http://schemas.microsoft.com/office/word/2012/wordml" xmlns:w16cex="http://schemas.microsoft.com/office/word/2018/wordml/cex" xmlns:w16cid="http://schemas.microsoft.com/office/word/2016/wordml/cid" xmlns:w16="http://schemas.microsoft.com/office/word/2018/wordml" xmlns:w16du="http://schemas.microsoft.com/office/word/2023/wordml/word16du" xmlns:w16sdtdh="http://schemas.microsoft.com/office/word/2020/wordml/sdtdatahash" xmlns:w16sdtfl="http://schemas.microsoft.com/office/word/2024/wordml/sdtformatlock" xmlns:w16se="http://schemas.microsoft.com/office/word/2015/wordml/symex" mc:Ignorable="w14 w15 w16se w16cid w16 w16cex w16sdtdh w16sdtfl w16du">
   <w:docDefaults>
     <w:rPrDefault>
       <w:rPr>
@@ -7382,7 +8061,7 @@
       </w:pPr>
     </w:pPrDefault>
   </w:docDefaults>
-  <w:latentStyles w:defLockedState="0" w:defUIPriority="99" w:defSemiHidden="0" w:defUnhideWhenUsed="0" w:defQFormat="0" w:count="371">
+  <w:latentStyles w:defLockedState="0" w:defUIPriority="99" w:defSemiHidden="0" w:defUnhideWhenUsed="0" w:defQFormat="0" w:count="376">
     <w:lsdException w:name="Normal" w:uiPriority="0" w:qFormat="1"/>
     <w:lsdException w:name="heading 1" w:uiPriority="9" w:qFormat="1"/>
     <w:lsdException w:name="heading 2" w:semiHidden="1" w:uiPriority="9" w:unhideWhenUsed="1" w:qFormat="1"/>
@@ -7754,6 +8433,11 @@
     <w:lsdException w:name="List Table 5 Dark Accent 6" w:uiPriority="50"/>
     <w:lsdException w:name="List Table 6 Colorful Accent 6" w:uiPriority="51"/>
     <w:lsdException w:name="List Table 7 Colorful Accent 6" w:uiPriority="52"/>
+    <w:lsdException w:name="Mention" w:semiHidden="1" w:unhideWhenUsed="1"/>
+    <w:lsdException w:name="Smart Hyperlink" w:semiHidden="1" w:unhideWhenUsed="1"/>
+    <w:lsdException w:name="Hashtag" w:semiHidden="1" w:unhideWhenUsed="1"/>
+    <w:lsdException w:name="Unresolved Mention" w:semiHidden="1" w:unhideWhenUsed="1"/>
+    <w:lsdException w:name="Smart Link" w:semiHidden="1" w:unhideWhenUsed="1"/>
   </w:latentStyles>
   <w:style w:type="paragraph" w:default="1" w:styleId="Normal">
     <w:name w:val="Normal"/>

</xml_diff>